<commit_message>
premiere test sur deux colonnes
</commit_message>
<xml_diff>
--- a/QCM_Questions.docx
+++ b/QCM_Questions.docx
@@ -17,13 +17,13 @@
         <w:tblLook w:firstColumn="1" w:firstRow="1" w:lastColumn="0" w:lastRow="0" w:noHBand="0" w:noVBand="1" w:val="04A0"/>
       </w:tblPr>
       <w:tblGrid>
-        <w:gridCol w:w="5040"/>
-        <w:gridCol w:w="5040"/>
+        <w:gridCol w:w="7200"/>
+        <w:gridCol w:w="7200"/>
       </w:tblGrid>
       <w:tr>
         <w:tc>
           <w:tcPr>
-            <w:tcW w:type="dxa" w:w="5040"/>
+            <w:tcW w:type="dxa" w:w="4320"/>
           </w:tcPr>
           <w:p/>
           <w:p>
@@ -31,7 +31,7 @@
               <w:rPr>
                 <w:sz w:val="18"/>
               </w:rPr>
-              <w:t>1. Quel acteur a joué le rôle de Joker dans le film "The Dark Knight" ?</w:t>
+              <w:t>1. Quel acteur est célèbre pour son rôle de James Bond dans de nombreux films de la franchise ?</w:t>
             </w:r>
           </w:p>
           <w:p>
@@ -42,7 +42,7 @@
               <w:rPr>
                 <w:sz w:val="18"/>
               </w:rPr>
-              <w:t>□ a. Jack Nicholson</w:t>
+              <w:t>□ a. Brad Pitt</w:t>
             </w:r>
           </w:p>
           <w:p>
@@ -53,7 +53,7 @@
               <w:rPr>
                 <w:sz w:val="18"/>
               </w:rPr>
-              <w:t>□ b. Joaquin Phoenix</w:t>
+              <w:t>□ b. Sean Connery</w:t>
             </w:r>
           </w:p>
           <w:p>
@@ -64,7 +64,7 @@
               <w:rPr>
                 <w:sz w:val="18"/>
               </w:rPr>
-              <w:t>□ c. Heath Ledger</w:t>
+              <w:t>□ c. Tom Cruise</w:t>
             </w:r>
           </w:p>
           <w:p>
@@ -75,35 +75,29 @@
               <w:rPr>
                 <w:sz w:val="18"/>
               </w:rPr>
-              <w:t>□ d. Jared Leto</w:t>
+              <w:t>□ d. Harrison Ford</w:t>
             </w:r>
           </w:p>
         </w:tc>
         <w:tc>
           <w:tcPr>
-            <w:tcW w:type="dxa" w:w="5040"/>
+            <w:tcW w:type="dxa" w:w="4320"/>
           </w:tcPr>
-          <w:p/>
-        </w:tc>
-      </w:tr>
-      <w:tr>
-        <w:tc>
-          <w:tcPr>
-            <w:tcW w:type="dxa" w:w="5040"/>
-          </w:tcPr>
-          <w:p/>
-        </w:tc>
-        <w:tc>
-          <w:tcPr>
-            <w:tcW w:type="dxa" w:w="5040"/>
-          </w:tcPr>
-          <w:p/>
+          <w:p>
+            <w:r>
+              <w:tab/>
+              <w:tab/>
+              <w:tab/>
+              <w:tab/>
+              <w:tab/>
+            </w:r>
+          </w:p>
           <w:p>
             <w:r>
               <w:rPr>
                 <w:sz w:val="18"/>
               </w:rPr>
-              <w:t>2. Quel film a remporté la palme d'or au festival de cannes 2022 ?</w:t>
+              <w:t>11. Quel acteur a joué le rôle de Travis Bickle dans "Taxi Driver" ?</w:t>
             </w:r>
           </w:p>
           <w:p>
@@ -114,7 +108,7 @@
               <w:rPr>
                 <w:sz w:val="18"/>
               </w:rPr>
-              <w:t>□ a. "As Bestas"</w:t>
+              <w:t>□ a. Joe Pesci</w:t>
             </w:r>
           </w:p>
           <w:p>
@@ -125,7 +119,7 @@
               <w:rPr>
                 <w:sz w:val="18"/>
               </w:rPr>
-              <w:t>□ b. "Triangle of Sadness"</w:t>
+              <w:t>□ b. Al Pacino</w:t>
             </w:r>
           </w:p>
           <w:p>
@@ -136,7 +130,7 @@
               <w:rPr>
                 <w:sz w:val="18"/>
               </w:rPr>
-              <w:t>□ c. "Nostalgia"</w:t>
+              <w:t>□ c. Robert De Niro</w:t>
             </w:r>
           </w:p>
           <w:p>
@@ -147,7 +141,7 @@
               <w:rPr>
                 <w:sz w:val="18"/>
               </w:rPr>
-              <w:t>□ d. "Armageddon Time"</w:t>
+              <w:t>□ d. Harvey Keitel</w:t>
             </w:r>
           </w:p>
         </w:tc>
@@ -155,7 +149,7 @@
       <w:tr>
         <w:tc>
           <w:tcPr>
-            <w:tcW w:type="dxa" w:w="5040"/>
+            <w:tcW w:type="dxa" w:w="4320"/>
           </w:tcPr>
           <w:p/>
           <w:p>
@@ -163,7 +157,7 @@
               <w:rPr>
                 <w:sz w:val="18"/>
               </w:rPr>
-              <w:t>3. Quel réalisateur a dirigé le film "Le Parrain" ?</w:t>
+              <w:t>2. Quel acteur a joué le rôle de Jack Dawson dans "Titanic" ?</w:t>
             </w:r>
           </w:p>
           <w:p>
@@ -174,7 +168,7 @@
               <w:rPr>
                 <w:sz w:val="18"/>
               </w:rPr>
-              <w:t>□ a. Steven Spielberg</w:t>
+              <w:t>□ a. Leonardo DiCaprio</w:t>
             </w:r>
           </w:p>
           <w:p>
@@ -185,7 +179,7 @@
               <w:rPr>
                 <w:sz w:val="18"/>
               </w:rPr>
-              <w:t>□ b. Francis Ford Coppola</w:t>
+              <w:t>□ b. Johnny Depp</w:t>
             </w:r>
           </w:p>
           <w:p>
@@ -196,7 +190,7 @@
               <w:rPr>
                 <w:sz w:val="18"/>
               </w:rPr>
-              <w:t>□ c. Martin Scorsese</w:t>
+              <w:t>□ c. Brad Pitt</w:t>
             </w:r>
           </w:p>
           <w:p>
@@ -207,35 +201,29 @@
               <w:rPr>
                 <w:sz w:val="18"/>
               </w:rPr>
-              <w:t>□ d. Quentin Tarantino</w:t>
+              <w:t>□ d. Tom Hanks</w:t>
             </w:r>
           </w:p>
         </w:tc>
         <w:tc>
           <w:tcPr>
-            <w:tcW w:type="dxa" w:w="5040"/>
+            <w:tcW w:type="dxa" w:w="4320"/>
           </w:tcPr>
-          <w:p/>
-        </w:tc>
-      </w:tr>
-      <w:tr>
-        <w:tc>
-          <w:tcPr>
-            <w:tcW w:type="dxa" w:w="5040"/>
-          </w:tcPr>
-          <w:p/>
-        </w:tc>
-        <w:tc>
-          <w:tcPr>
-            <w:tcW w:type="dxa" w:w="5040"/>
-          </w:tcPr>
-          <w:p/>
+          <w:p>
+            <w:r>
+              <w:tab/>
+              <w:tab/>
+              <w:tab/>
+              <w:tab/>
+              <w:tab/>
+            </w:r>
+          </w:p>
           <w:p>
             <w:r>
               <w:rPr>
                 <w:sz w:val="18"/>
               </w:rPr>
-              <w:t>4. Quelle actrice a joué le rôle de Cléopâtre dans le film "Cléopâtre" de 1963 ?</w:t>
+              <w:t>12. Qui a réalisé le film "Psychose" ?</w:t>
             </w:r>
           </w:p>
           <w:p>
@@ -246,7 +234,7 @@
               <w:rPr>
                 <w:sz w:val="18"/>
               </w:rPr>
-              <w:t>□ a. Elizabeth Taylor</w:t>
+              <w:t>□ a. Orson Welles</w:t>
             </w:r>
           </w:p>
           <w:p>
@@ -257,7 +245,7 @@
               <w:rPr>
                 <w:sz w:val="18"/>
               </w:rPr>
-              <w:t>□ b. Ava Gardner</w:t>
+              <w:t>□ b. Billy Wilder</w:t>
             </w:r>
           </w:p>
           <w:p>
@@ -268,7 +256,7 @@
               <w:rPr>
                 <w:sz w:val="18"/>
               </w:rPr>
-              <w:t>□ c. Sophia Loren</w:t>
+              <w:t>□ c. Alfred Hitchcock</w:t>
             </w:r>
           </w:p>
           <w:p>
@@ -279,7 +267,7 @@
               <w:rPr>
                 <w:sz w:val="18"/>
               </w:rPr>
-              <w:t>□ d. Audrey Hepburn</w:t>
+              <w:t>□ d. Fritz Lang</w:t>
             </w:r>
           </w:p>
         </w:tc>
@@ -287,7 +275,7 @@
       <w:tr>
         <w:tc>
           <w:tcPr>
-            <w:tcW w:type="dxa" w:w="5040"/>
+            <w:tcW w:type="dxa" w:w="4320"/>
           </w:tcPr>
           <w:p/>
           <w:p>
@@ -295,7 +283,7 @@
               <w:rPr>
                 <w:sz w:val="18"/>
               </w:rPr>
-              <w:t>5. Quel réalisateur est connu pour ses films de science-fiction tels que "Inception" et "Interstellar" ?</w:t>
+              <w:t>3. Quel réalisateur a dirigé le film "Pulp Fiction" ?</w:t>
             </w:r>
           </w:p>
           <w:p>
@@ -306,7 +294,7 @@
               <w:rPr>
                 <w:sz w:val="18"/>
               </w:rPr>
-              <w:t>□ a. Christopher Nolan</w:t>
+              <w:t>□ a. Quentin Tarantino</w:t>
             </w:r>
           </w:p>
           <w:p>
@@ -317,7 +305,7 @@
               <w:rPr>
                 <w:sz w:val="18"/>
               </w:rPr>
-              <w:t>□ b. Ridley Scott</w:t>
+              <w:t>□ b. David Fincher</w:t>
             </w:r>
           </w:p>
           <w:p>
@@ -328,7 +316,7 @@
               <w:rPr>
                 <w:sz w:val="18"/>
               </w:rPr>
-              <w:t>□ c. Denis Villeneuve</w:t>
+              <w:t>□ c. Steven Soderbergh</w:t>
             </w:r>
           </w:p>
           <w:p>
@@ -339,755 +327,29 @@
               <w:rPr>
                 <w:sz w:val="18"/>
               </w:rPr>
-              <w:t>□ d. James Cameron</w:t>
+              <w:t>□ d. les frères Coen</w:t>
             </w:r>
           </w:p>
         </w:tc>
         <w:tc>
           <w:tcPr>
-            <w:tcW w:type="dxa" w:w="5040"/>
+            <w:tcW w:type="dxa" w:w="4320"/>
           </w:tcPr>
-          <w:p/>
-        </w:tc>
-      </w:tr>
-      <w:tr>
-        <w:tc>
-          <w:tcPr>
-            <w:tcW w:type="dxa" w:w="5040"/>
-          </w:tcPr>
-          <w:p/>
-        </w:tc>
-        <w:tc>
-          <w:tcPr>
-            <w:tcW w:type="dxa" w:w="5040"/>
-          </w:tcPr>
-          <w:p/>
+          <w:p>
+            <w:r>
+              <w:tab/>
+              <w:tab/>
+              <w:tab/>
+              <w:tab/>
+              <w:tab/>
+            </w:r>
+          </w:p>
           <w:p>
             <w:r>
               <w:rPr>
                 <w:sz w:val="18"/>
               </w:rPr>
-              <w:t>6. Quelle actrice a joué le rôle de Katniss Everdeen dans la saga "Hunger Games" ?</w:t>
-            </w:r>
-          </w:p>
-          <w:p>
-            <w:pPr>
-              <w:ind w:left="360"/>
-            </w:pPr>
-            <w:r>
-              <w:rPr>
-                <w:sz w:val="18"/>
-              </w:rPr>
-              <w:t>□ a. Jennifer Lawrence</w:t>
-            </w:r>
-          </w:p>
-          <w:p>
-            <w:pPr>
-              <w:ind w:left="360"/>
-            </w:pPr>
-            <w:r>
-              <w:rPr>
-                <w:sz w:val="18"/>
-              </w:rPr>
-              <w:t>□ b. Jennifer Aniston</w:t>
-            </w:r>
-          </w:p>
-          <w:p>
-            <w:pPr>
-              <w:ind w:left="360"/>
-            </w:pPr>
-            <w:r>
-              <w:rPr>
-                <w:sz w:val="18"/>
-              </w:rPr>
-              <w:t>□ c. Scarlett Johansson</w:t>
-            </w:r>
-          </w:p>
-          <w:p>
-            <w:pPr>
-              <w:ind w:left="360"/>
-            </w:pPr>
-            <w:r>
-              <w:rPr>
-                <w:sz w:val="18"/>
-              </w:rPr>
-              <w:t>□ d. Emma Stone</w:t>
-            </w:r>
-          </w:p>
-        </w:tc>
-      </w:tr>
-      <w:tr>
-        <w:tc>
-          <w:tcPr>
-            <w:tcW w:type="dxa" w:w="5040"/>
-          </w:tcPr>
-          <w:p/>
-          <w:p>
-            <w:r>
-              <w:rPr>
-                <w:sz w:val="18"/>
-              </w:rPr>
-              <w:t>7. Quel film a remporté l'Oscar du meilleur film en 2020 ?</w:t>
-            </w:r>
-          </w:p>
-          <w:p>
-            <w:pPr>
-              <w:ind w:left="360"/>
-            </w:pPr>
-            <w:r>
-              <w:rPr>
-                <w:sz w:val="18"/>
-              </w:rPr>
-              <w:t>□ a. "Parasite"</w:t>
-            </w:r>
-          </w:p>
-          <w:p>
-            <w:pPr>
-              <w:ind w:left="360"/>
-            </w:pPr>
-            <w:r>
-              <w:rPr>
-                <w:sz w:val="18"/>
-              </w:rPr>
-              <w:t>□ b. "The Irishman"</w:t>
-            </w:r>
-          </w:p>
-          <w:p>
-            <w:pPr>
-              <w:ind w:left="360"/>
-            </w:pPr>
-            <w:r>
-              <w:rPr>
-                <w:sz w:val="18"/>
-              </w:rPr>
-              <w:t>□ c. "1917"</w:t>
-            </w:r>
-          </w:p>
-          <w:p>
-            <w:pPr>
-              <w:ind w:left="360"/>
-            </w:pPr>
-            <w:r>
-              <w:rPr>
-                <w:sz w:val="18"/>
-              </w:rPr>
-              <w:t>□ d. "Joker"</w:t>
-            </w:r>
-          </w:p>
-        </w:tc>
-        <w:tc>
-          <w:tcPr>
-            <w:tcW w:type="dxa" w:w="5040"/>
-          </w:tcPr>
-          <w:p/>
-        </w:tc>
-      </w:tr>
-      <w:tr>
-        <w:tc>
-          <w:tcPr>
-            <w:tcW w:type="dxa" w:w="5040"/>
-          </w:tcPr>
-          <w:p/>
-        </w:tc>
-        <w:tc>
-          <w:tcPr>
-            <w:tcW w:type="dxa" w:w="5040"/>
-          </w:tcPr>
-          <w:p/>
-          <w:p>
-            <w:r>
-              <w:rPr>
-                <w:sz w:val="18"/>
-              </w:rPr>
-              <w:t>8. Quel film a gagné l'oscar du meilleur film en 1994 ?</w:t>
-            </w:r>
-          </w:p>
-          <w:p>
-            <w:pPr>
-              <w:ind w:left="360"/>
-            </w:pPr>
-            <w:r>
-              <w:rPr>
-                <w:sz w:val="18"/>
-              </w:rPr>
-              <w:t>□ a. Les vestiges du jour</w:t>
-            </w:r>
-          </w:p>
-          <w:p>
-            <w:pPr>
-              <w:ind w:left="360"/>
-            </w:pPr>
-            <w:r>
-              <w:rPr>
-                <w:sz w:val="18"/>
-              </w:rPr>
-              <w:t>□ b. Pulp Fiction</w:t>
-            </w:r>
-          </w:p>
-          <w:p>
-            <w:pPr>
-              <w:ind w:left="360"/>
-            </w:pPr>
-            <w:r>
-              <w:rPr>
-                <w:sz w:val="18"/>
-              </w:rPr>
-              <w:t>□ c. Schindler's List</w:t>
-            </w:r>
-          </w:p>
-          <w:p>
-            <w:pPr>
-              <w:ind w:left="360"/>
-            </w:pPr>
-            <w:r>
-              <w:rPr>
-                <w:sz w:val="18"/>
-              </w:rPr>
-              <w:t>□ d. Forrest Gump</w:t>
-            </w:r>
-          </w:p>
-        </w:tc>
-      </w:tr>
-      <w:tr>
-        <w:tc>
-          <w:tcPr>
-            <w:tcW w:type="dxa" w:w="5040"/>
-          </w:tcPr>
-          <w:p/>
-          <w:p>
-            <w:r>
-              <w:rPr>
-                <w:sz w:val="18"/>
-              </w:rPr>
-              <w:t>9. Quel est le nom du personnage principal de la saga "Harry Potter" ?</w:t>
-            </w:r>
-          </w:p>
-          <w:p>
-            <w:pPr>
-              <w:ind w:left="360"/>
-            </w:pPr>
-            <w:r>
-              <w:rPr>
-                <w:sz w:val="18"/>
-              </w:rPr>
-              <w:t>□ a. Harry Potter</w:t>
-            </w:r>
-          </w:p>
-          <w:p>
-            <w:pPr>
-              <w:ind w:left="360"/>
-            </w:pPr>
-            <w:r>
-              <w:rPr>
-                <w:sz w:val="18"/>
-              </w:rPr>
-              <w:t>□ b. Ron Weasley</w:t>
-            </w:r>
-          </w:p>
-          <w:p>
-            <w:pPr>
-              <w:ind w:left="360"/>
-            </w:pPr>
-            <w:r>
-              <w:rPr>
-                <w:sz w:val="18"/>
-              </w:rPr>
-              <w:t>□ c. Hermione Granger</w:t>
-            </w:r>
-          </w:p>
-          <w:p>
-            <w:pPr>
-              <w:ind w:left="360"/>
-            </w:pPr>
-            <w:r>
-              <w:rPr>
-                <w:sz w:val="18"/>
-              </w:rPr>
-              <w:t>□ d. Drago Malefoy</w:t>
-            </w:r>
-          </w:p>
-        </w:tc>
-        <w:tc>
-          <w:tcPr>
-            <w:tcW w:type="dxa" w:w="5040"/>
-          </w:tcPr>
-          <w:p/>
-        </w:tc>
-      </w:tr>
-      <w:tr>
-        <w:tc>
-          <w:tcPr>
-            <w:tcW w:type="dxa" w:w="5040"/>
-          </w:tcPr>
-          <w:p/>
-        </w:tc>
-        <w:tc>
-          <w:tcPr>
-            <w:tcW w:type="dxa" w:w="5040"/>
-          </w:tcPr>
-          <w:p/>
-          <w:p>
-            <w:r>
-              <w:rPr>
-                <w:sz w:val="18"/>
-              </w:rPr>
-              <w:t>10. Quel est le titre du premier film d'animation des studios Pixar ?</w:t>
-            </w:r>
-          </w:p>
-          <w:p>
-            <w:pPr>
-              <w:ind w:left="360"/>
-            </w:pPr>
-            <w:r>
-              <w:rPr>
-                <w:sz w:val="18"/>
-              </w:rPr>
-              <w:t>□ a. 1001 pattes</w:t>
-            </w:r>
-          </w:p>
-          <w:p>
-            <w:pPr>
-              <w:ind w:left="360"/>
-            </w:pPr>
-            <w:r>
-              <w:rPr>
-                <w:sz w:val="18"/>
-              </w:rPr>
-              <w:t>□ b. Toy Story</w:t>
-            </w:r>
-          </w:p>
-          <w:p>
-            <w:pPr>
-              <w:ind w:left="360"/>
-            </w:pPr>
-            <w:r>
-              <w:rPr>
-                <w:sz w:val="18"/>
-              </w:rPr>
-              <w:t>□ c. Le monde de Nemo</w:t>
-            </w:r>
-          </w:p>
-          <w:p>
-            <w:pPr>
-              <w:ind w:left="360"/>
-            </w:pPr>
-            <w:r>
-              <w:rPr>
-                <w:sz w:val="18"/>
-              </w:rPr>
-              <w:t>□ d. Monstres et Cie</w:t>
-            </w:r>
-          </w:p>
-        </w:tc>
-      </w:tr>
-      <w:tr>
-        <w:tc>
-          <w:tcPr>
-            <w:tcW w:type="dxa" w:w="5040"/>
-          </w:tcPr>
-          <w:p/>
-          <w:p>
-            <w:r>
-              <w:rPr>
-                <w:sz w:val="18"/>
-              </w:rPr>
-              <w:t>11. Quelle actrice a remporté l'Oscar de la meilleure actrice pour son rôle dans « La La Land » ?</w:t>
-            </w:r>
-          </w:p>
-          <w:p>
-            <w:pPr>
-              <w:ind w:left="360"/>
-            </w:pPr>
-            <w:r>
-              <w:rPr>
-                <w:sz w:val="18"/>
-              </w:rPr>
-              <w:t>□ a. Meryl Streep</w:t>
-            </w:r>
-          </w:p>
-          <w:p>
-            <w:pPr>
-              <w:ind w:left="360"/>
-            </w:pPr>
-            <w:r>
-              <w:rPr>
-                <w:sz w:val="18"/>
-              </w:rPr>
-              <w:t>□ b. Emma Stone</w:t>
-            </w:r>
-          </w:p>
-          <w:p>
-            <w:pPr>
-              <w:ind w:left="360"/>
-            </w:pPr>
-            <w:r>
-              <w:rPr>
-                <w:sz w:val="18"/>
-              </w:rPr>
-              <w:t>□ c. Natalie Portman</w:t>
-            </w:r>
-          </w:p>
-          <w:p>
-            <w:pPr>
-              <w:ind w:left="360"/>
-            </w:pPr>
-            <w:r>
-              <w:rPr>
-                <w:sz w:val="18"/>
-              </w:rPr>
-              <w:t>□ d. Emma Stone</w:t>
-            </w:r>
-          </w:p>
-        </w:tc>
-        <w:tc>
-          <w:tcPr>
-            <w:tcW w:type="dxa" w:w="5040"/>
-          </w:tcPr>
-          <w:p/>
-        </w:tc>
-      </w:tr>
-      <w:tr>
-        <w:tc>
-          <w:tcPr>
-            <w:tcW w:type="dxa" w:w="5040"/>
-          </w:tcPr>
-          <w:p/>
-        </w:tc>
-        <w:tc>
-          <w:tcPr>
-            <w:tcW w:type="dxa" w:w="5040"/>
-          </w:tcPr>
-          <w:p/>
-          <w:p>
-            <w:r>
-              <w:rPr>
-                <w:sz w:val="18"/>
-              </w:rPr>
-              <w:t>12. Quel est le nom du vaisseau spatial de Han Solo dans "Star Wars" ?</w:t>
-            </w:r>
-          </w:p>
-          <w:p>
-            <w:pPr>
-              <w:ind w:left="360"/>
-            </w:pPr>
-            <w:r>
-              <w:rPr>
-                <w:sz w:val="18"/>
-              </w:rPr>
-              <w:t>□ a. Le Faucon Millenium</w:t>
-            </w:r>
-          </w:p>
-          <w:p>
-            <w:pPr>
-              <w:ind w:left="360"/>
-            </w:pPr>
-            <w:r>
-              <w:rPr>
-                <w:sz w:val="18"/>
-              </w:rPr>
-              <w:t>□ b. L'Étoile Noire</w:t>
-            </w:r>
-          </w:p>
-          <w:p>
-            <w:pPr>
-              <w:ind w:left="360"/>
-            </w:pPr>
-            <w:r>
-              <w:rPr>
-                <w:sz w:val="18"/>
-              </w:rPr>
-              <w:t>□ c. Le X-Wing</w:t>
-            </w:r>
-          </w:p>
-          <w:p>
-            <w:pPr>
-              <w:ind w:left="360"/>
-            </w:pPr>
-            <w:r>
-              <w:rPr>
-                <w:sz w:val="18"/>
-              </w:rPr>
-              <w:t>□ d. Le TIE Fighter</w:t>
-            </w:r>
-          </w:p>
-        </w:tc>
-      </w:tr>
-      <w:tr>
-        <w:tc>
-          <w:tcPr>
-            <w:tcW w:type="dxa" w:w="5040"/>
-          </w:tcPr>
-          <w:p/>
-          <w:p>
-            <w:r>
-              <w:rPr>
-                <w:sz w:val="18"/>
-              </w:rPr>
-              <w:t>13. Quel film de science-fiction réalisé par Stanley Kubrick est célèbre pour son intelligence artificielle HAL 9000 ?</w:t>
-            </w:r>
-          </w:p>
-          <w:p>
-            <w:pPr>
-              <w:ind w:left="360"/>
-            </w:pPr>
-            <w:r>
-              <w:rPr>
-                <w:sz w:val="18"/>
-              </w:rPr>
-              <w:t>□ a. Alien</w:t>
-            </w:r>
-          </w:p>
-          <w:p>
-            <w:pPr>
-              <w:ind w:left="360"/>
-            </w:pPr>
-            <w:r>
-              <w:rPr>
-                <w:sz w:val="18"/>
-              </w:rPr>
-              <w:t>□ b. 2001, l'Odyssée de l'espace</w:t>
-            </w:r>
-          </w:p>
-          <w:p>
-            <w:pPr>
-              <w:ind w:left="360"/>
-            </w:pPr>
-            <w:r>
-              <w:rPr>
-                <w:sz w:val="18"/>
-              </w:rPr>
-              <w:t>□ c. Blade Runner</w:t>
-            </w:r>
-          </w:p>
-          <w:p>
-            <w:pPr>
-              <w:ind w:left="360"/>
-            </w:pPr>
-            <w:r>
-              <w:rPr>
-                <w:sz w:val="18"/>
-              </w:rPr>
-              <w:t>□ d. Matrix</w:t>
-            </w:r>
-          </w:p>
-        </w:tc>
-        <w:tc>
-          <w:tcPr>
-            <w:tcW w:type="dxa" w:w="5040"/>
-          </w:tcPr>
-          <w:p/>
-        </w:tc>
-      </w:tr>
-      <w:tr>
-        <w:tc>
-          <w:tcPr>
-            <w:tcW w:type="dxa" w:w="5040"/>
-          </w:tcPr>
-          <w:p/>
-        </w:tc>
-        <w:tc>
-          <w:tcPr>
-            <w:tcW w:type="dxa" w:w="5040"/>
-          </w:tcPr>
-          <w:p/>
-          <w:p>
-            <w:r>
-              <w:rPr>
-                <w:sz w:val="18"/>
-              </w:rPr>
-              <w:t>14. Dans quel film Leonardo DiCaprio prononce la célèbre réplique « Je suis le roi du monde ! » ?</w:t>
-            </w:r>
-          </w:p>
-          <w:p>
-            <w:pPr>
-              <w:ind w:left="360"/>
-            </w:pPr>
-            <w:r>
-              <w:rPr>
-                <w:sz w:val="18"/>
-              </w:rPr>
-              <w:t>□ a. Aviator</w:t>
-            </w:r>
-          </w:p>
-          <w:p>
-            <w:pPr>
-              <w:ind w:left="360"/>
-            </w:pPr>
-            <w:r>
-              <w:rPr>
-                <w:sz w:val="18"/>
-              </w:rPr>
-              <w:t>□ b. Le Loup de Wall Street</w:t>
-            </w:r>
-          </w:p>
-          <w:p>
-            <w:pPr>
-              <w:ind w:left="360"/>
-            </w:pPr>
-            <w:r>
-              <w:rPr>
-                <w:sz w:val="18"/>
-              </w:rPr>
-              <w:t>□ c. Titanic</w:t>
-            </w:r>
-          </w:p>
-          <w:p>
-            <w:pPr>
-              <w:ind w:left="360"/>
-            </w:pPr>
-            <w:r>
-              <w:rPr>
-                <w:sz w:val="18"/>
-              </w:rPr>
-              <w:t>□ d. Inception</w:t>
-            </w:r>
-          </w:p>
-        </w:tc>
-      </w:tr>
-      <w:tr>
-        <w:tc>
-          <w:tcPr>
-            <w:tcW w:type="dxa" w:w="5040"/>
-          </w:tcPr>
-          <w:p/>
-          <w:p>
-            <w:r>
-              <w:rPr>
-                <w:sz w:val="18"/>
-              </w:rPr>
-              <w:t>15. Quelle actrice a joué le rôle de la princesse Leia dans la saga "Star Wars" ?</w:t>
-            </w:r>
-          </w:p>
-          <w:p>
-            <w:pPr>
-              <w:ind w:left="360"/>
-            </w:pPr>
-            <w:r>
-              <w:rPr>
-                <w:sz w:val="18"/>
-              </w:rPr>
-              <w:t>□ a. Carrie Fisher</w:t>
-            </w:r>
-          </w:p>
-          <w:p>
-            <w:pPr>
-              <w:ind w:left="360"/>
-            </w:pPr>
-            <w:r>
-              <w:rPr>
-                <w:sz w:val="18"/>
-              </w:rPr>
-              <w:t>□ b. Natalie Portman</w:t>
-            </w:r>
-          </w:p>
-          <w:p>
-            <w:pPr>
-              <w:ind w:left="360"/>
-            </w:pPr>
-            <w:r>
-              <w:rPr>
-                <w:sz w:val="18"/>
-              </w:rPr>
-              <w:t>□ c. Meryl Streep</w:t>
-            </w:r>
-          </w:p>
-          <w:p>
-            <w:pPr>
-              <w:ind w:left="360"/>
-            </w:pPr>
-            <w:r>
-              <w:rPr>
-                <w:sz w:val="18"/>
-              </w:rPr>
-              <w:t>□ d. Sigourney Weaver</w:t>
-            </w:r>
-          </w:p>
-        </w:tc>
-        <w:tc>
-          <w:tcPr>
-            <w:tcW w:type="dxa" w:w="5040"/>
-          </w:tcPr>
-          <w:p/>
-        </w:tc>
-      </w:tr>
-      <w:tr>
-        <w:tc>
-          <w:tcPr>
-            <w:tcW w:type="dxa" w:w="5040"/>
-          </w:tcPr>
-          <w:p/>
-        </w:tc>
-        <w:tc>
-          <w:tcPr>
-            <w:tcW w:type="dxa" w:w="5040"/>
-          </w:tcPr>
-          <w:p/>
-          <w:p>
-            <w:r>
-              <w:rPr>
-                <w:sz w:val="18"/>
-              </w:rPr>
-              <w:t>16. Quel acteur a joué le rôle de Travis Bickle dans "Taxi Driver" ?</w:t>
-            </w:r>
-          </w:p>
-          <w:p>
-            <w:pPr>
-              <w:ind w:left="360"/>
-            </w:pPr>
-            <w:r>
-              <w:rPr>
-                <w:sz w:val="18"/>
-              </w:rPr>
-              <w:t>□ a. Robert De Niro</w:t>
-            </w:r>
-          </w:p>
-          <w:p>
-            <w:pPr>
-              <w:ind w:left="360"/>
-            </w:pPr>
-            <w:r>
-              <w:rPr>
-                <w:sz w:val="18"/>
-              </w:rPr>
-              <w:t>□ b. Harvey Keitel</w:t>
-            </w:r>
-          </w:p>
-          <w:p>
-            <w:pPr>
-              <w:ind w:left="360"/>
-            </w:pPr>
-            <w:r>
-              <w:rPr>
-                <w:sz w:val="18"/>
-              </w:rPr>
-              <w:t>□ c. Al Pacino</w:t>
-            </w:r>
-          </w:p>
-          <w:p>
-            <w:pPr>
-              <w:ind w:left="360"/>
-            </w:pPr>
-            <w:r>
-              <w:rPr>
-                <w:sz w:val="18"/>
-              </w:rPr>
-              <w:t>□ d. Joe Pesci</w:t>
-            </w:r>
-          </w:p>
-        </w:tc>
-      </w:tr>
-      <w:tr>
-        <w:tc>
-          <w:tcPr>
-            <w:tcW w:type="dxa" w:w="5040"/>
-          </w:tcPr>
-          <w:p/>
-          <w:p>
-            <w:r>
-              <w:rPr>
-                <w:sz w:val="18"/>
-              </w:rPr>
-              <w:t>17. Quel réalisateur est connu pour ses films d'animation du Studio Ghibli, comme « Mon voisin Totoro » et « Le Château ambulant » ?</w:t>
+              <w:t>13. Quel est le nom du réalisateur du film "Le voyage de Chihiro" ?</w:t>
             </w:r>
           </w:p>
           <w:p>
@@ -1131,27 +393,15 @@
               <w:rPr>
                 <w:sz w:val="18"/>
               </w:rPr>
-              <w:t>□ d. Satoshi Kon</w:t>
+              <w:t>□ d. Isao Takahata</w:t>
             </w:r>
           </w:p>
-        </w:tc>
-        <w:tc>
-          <w:tcPr>
-            <w:tcW w:type="dxa" w:w="5040"/>
-          </w:tcPr>
-          <w:p/>
         </w:tc>
       </w:tr>
       <w:tr>
         <w:tc>
           <w:tcPr>
-            <w:tcW w:type="dxa" w:w="5040"/>
-          </w:tcPr>
-          <w:p/>
-        </w:tc>
-        <w:tc>
-          <w:tcPr>
-            <w:tcW w:type="dxa" w:w="5040"/>
+            <w:tcW w:type="dxa" w:w="4320"/>
           </w:tcPr>
           <w:p/>
           <w:p>
@@ -1159,7 +409,7 @@
               <w:rPr>
                 <w:sz w:val="18"/>
               </w:rPr>
-              <w:t>18. Quel acteur est célèbre pour son rôle de James Bond dans de nombreux films de la franchise ?</w:t>
+              <w:t>4. Quel réalisateur a dirigé le film "Le Parrain" ?</w:t>
             </w:r>
           </w:p>
           <w:p>
@@ -1170,7 +420,7 @@
               <w:rPr>
                 <w:sz w:val="18"/>
               </w:rPr>
-              <w:t>□ a. Harrison Ford</w:t>
+              <w:t>□ a. Steven Spielberg</w:t>
             </w:r>
           </w:p>
           <w:p>
@@ -1181,7 +431,7 @@
               <w:rPr>
                 <w:sz w:val="18"/>
               </w:rPr>
-              <w:t>□ b. Sean Connery</w:t>
+              <w:t>□ b. Quentin Tarantino</w:t>
             </w:r>
           </w:p>
           <w:p>
@@ -1192,7 +442,7 @@
               <w:rPr>
                 <w:sz w:val="18"/>
               </w:rPr>
-              <w:t>□ c. Brad Pitt</w:t>
+              <w:t>□ c. Francis Ford Coppola</w:t>
             </w:r>
           </w:p>
           <w:p>
@@ -1203,23 +453,29 @@
               <w:rPr>
                 <w:sz w:val="18"/>
               </w:rPr>
-              <w:t>□ d. Tom Cruise</w:t>
+              <w:t>□ d. Martin Scorsese</w:t>
             </w:r>
           </w:p>
         </w:tc>
-      </w:tr>
-      <w:tr>
         <w:tc>
           <w:tcPr>
-            <w:tcW w:type="dxa" w:w="5040"/>
+            <w:tcW w:type="dxa" w:w="4320"/>
           </w:tcPr>
-          <w:p/>
+          <w:p>
+            <w:r>
+              <w:tab/>
+              <w:tab/>
+              <w:tab/>
+              <w:tab/>
+              <w:tab/>
+            </w:r>
+          </w:p>
           <w:p>
             <w:r>
               <w:rPr>
                 <w:sz w:val="18"/>
               </w:rPr>
-              <w:t>19. Quel acteur a joué le rôle de Vito Corleone dans le film "Le Parrain" ?</w:t>
+              <w:t>14. Quel film a remporté l'Oscar du meilleur film en 2020 ?</w:t>
             </w:r>
           </w:p>
           <w:p>
@@ -1230,7 +486,7 @@
               <w:rPr>
                 <w:sz w:val="18"/>
               </w:rPr>
-              <w:t>□ a. Al Pacino</w:t>
+              <w:t>□ a. "The Irishman"</w:t>
             </w:r>
           </w:p>
           <w:p>
@@ -1241,7 +497,7 @@
               <w:rPr>
                 <w:sz w:val="18"/>
               </w:rPr>
-              <w:t>□ b. Joe Pesci</w:t>
+              <w:t>□ b. "Joker"</w:t>
             </w:r>
           </w:p>
           <w:p>
@@ -1252,7 +508,7 @@
               <w:rPr>
                 <w:sz w:val="18"/>
               </w:rPr>
-              <w:t>□ c. Marlon Brando</w:t>
+              <w:t>□ c. "1917"</w:t>
             </w:r>
           </w:p>
           <w:p>
@@ -1263,27 +519,15 @@
               <w:rPr>
                 <w:sz w:val="18"/>
               </w:rPr>
-              <w:t>□ d. Robert De Niro</w:t>
+              <w:t>□ d. "Parasite"</w:t>
             </w:r>
           </w:p>
-        </w:tc>
-        <w:tc>
-          <w:tcPr>
-            <w:tcW w:type="dxa" w:w="5040"/>
-          </w:tcPr>
-          <w:p/>
         </w:tc>
       </w:tr>
       <w:tr>
         <w:tc>
           <w:tcPr>
-            <w:tcW w:type="dxa" w:w="5040"/>
-          </w:tcPr>
-          <w:p/>
-        </w:tc>
-        <w:tc>
-          <w:tcPr>
-            <w:tcW w:type="dxa" w:w="5040"/>
+            <w:tcW w:type="dxa" w:w="4320"/>
           </w:tcPr>
           <w:p/>
           <w:p>
@@ -1291,7 +535,7 @@
               <w:rPr>
                 <w:sz w:val="18"/>
               </w:rPr>
-              <w:t>20. Quel film d'animation a remporté l'Oscar du meilleur film d'animation en 2021 ?</w:t>
+              <w:t>5. Dans quel film Leonardo DiCaprio prononce la célèbre réplique « Je suis le roi du monde ! » ?</w:t>
             </w:r>
           </w:p>
           <w:p>
@@ -1302,7 +546,637 @@
               <w:rPr>
                 <w:sz w:val="18"/>
               </w:rPr>
-              <w:t>□ a. "Les Mitchell contre les machines"</w:t>
+              <w:t>□ a. Le Loup de Wall Street</w:t>
+            </w:r>
+          </w:p>
+          <w:p>
+            <w:pPr>
+              <w:ind w:left="360"/>
+            </w:pPr>
+            <w:r>
+              <w:rPr>
+                <w:sz w:val="18"/>
+              </w:rPr>
+              <w:t>□ b. Aviator</w:t>
+            </w:r>
+          </w:p>
+          <w:p>
+            <w:pPr>
+              <w:ind w:left="360"/>
+            </w:pPr>
+            <w:r>
+              <w:rPr>
+                <w:sz w:val="18"/>
+              </w:rPr>
+              <w:t>□ c. Inception</w:t>
+            </w:r>
+          </w:p>
+          <w:p>
+            <w:pPr>
+              <w:ind w:left="360"/>
+            </w:pPr>
+            <w:r>
+              <w:rPr>
+                <w:sz w:val="18"/>
+              </w:rPr>
+              <w:t>□ d. Titanic</w:t>
+            </w:r>
+          </w:p>
+        </w:tc>
+        <w:tc>
+          <w:tcPr>
+            <w:tcW w:type="dxa" w:w="4320"/>
+          </w:tcPr>
+          <w:p>
+            <w:r>
+              <w:tab/>
+              <w:tab/>
+              <w:tab/>
+              <w:tab/>
+              <w:tab/>
+            </w:r>
+          </w:p>
+          <w:p>
+            <w:r>
+              <w:rPr>
+                <w:sz w:val="18"/>
+              </w:rPr>
+              <w:t>15. Quelle actrice a joué le rôle de Katniss Everdeen dans la saga "Hunger Games" ?</w:t>
+            </w:r>
+          </w:p>
+          <w:p>
+            <w:pPr>
+              <w:ind w:left="360"/>
+            </w:pPr>
+            <w:r>
+              <w:rPr>
+                <w:sz w:val="18"/>
+              </w:rPr>
+              <w:t>□ a. Jennifer Lawrence</w:t>
+            </w:r>
+          </w:p>
+          <w:p>
+            <w:pPr>
+              <w:ind w:left="360"/>
+            </w:pPr>
+            <w:r>
+              <w:rPr>
+                <w:sz w:val="18"/>
+              </w:rPr>
+              <w:t>□ b. Scarlett Johansson</w:t>
+            </w:r>
+          </w:p>
+          <w:p>
+            <w:pPr>
+              <w:ind w:left="360"/>
+            </w:pPr>
+            <w:r>
+              <w:rPr>
+                <w:sz w:val="18"/>
+              </w:rPr>
+              <w:t>□ c. Emma Stone</w:t>
+            </w:r>
+          </w:p>
+          <w:p>
+            <w:pPr>
+              <w:ind w:left="360"/>
+            </w:pPr>
+            <w:r>
+              <w:rPr>
+                <w:sz w:val="18"/>
+              </w:rPr>
+              <w:t>□ d. Jennifer Aniston</w:t>
+            </w:r>
+          </w:p>
+        </w:tc>
+      </w:tr>
+      <w:tr>
+        <w:tc>
+          <w:tcPr>
+            <w:tcW w:type="dxa" w:w="4320"/>
+          </w:tcPr>
+          <w:p/>
+          <w:p>
+            <w:r>
+              <w:rPr>
+                <w:sz w:val="18"/>
+              </w:rPr>
+              <w:t>6. Quel acteur a joué le rôle de Joker dans le film "The Dark Knight" ?</w:t>
+            </w:r>
+          </w:p>
+          <w:p>
+            <w:pPr>
+              <w:ind w:left="360"/>
+            </w:pPr>
+            <w:r>
+              <w:rPr>
+                <w:sz w:val="18"/>
+              </w:rPr>
+              <w:t>□ a. Jared Leto</w:t>
+            </w:r>
+          </w:p>
+          <w:p>
+            <w:pPr>
+              <w:ind w:left="360"/>
+            </w:pPr>
+            <w:r>
+              <w:rPr>
+                <w:sz w:val="18"/>
+              </w:rPr>
+              <w:t>□ b. Heath Ledger</w:t>
+            </w:r>
+          </w:p>
+          <w:p>
+            <w:pPr>
+              <w:ind w:left="360"/>
+            </w:pPr>
+            <w:r>
+              <w:rPr>
+                <w:sz w:val="18"/>
+              </w:rPr>
+              <w:t>□ c. Jack Nicholson</w:t>
+            </w:r>
+          </w:p>
+          <w:p>
+            <w:pPr>
+              <w:ind w:left="360"/>
+            </w:pPr>
+            <w:r>
+              <w:rPr>
+                <w:sz w:val="18"/>
+              </w:rPr>
+              <w:t>□ d. Joaquin Phoenix</w:t>
+            </w:r>
+          </w:p>
+        </w:tc>
+        <w:tc>
+          <w:tcPr>
+            <w:tcW w:type="dxa" w:w="4320"/>
+          </w:tcPr>
+          <w:p>
+            <w:r>
+              <w:tab/>
+              <w:tab/>
+              <w:tab/>
+              <w:tab/>
+              <w:tab/>
+            </w:r>
+          </w:p>
+          <w:p>
+            <w:r>
+              <w:rPr>
+                <w:sz w:val="18"/>
+              </w:rPr>
+              <w:t>16. Quelle actrice a joué le rôle de Cléopâtre dans le film "Cléopâtre" de 1963 ?</w:t>
+            </w:r>
+          </w:p>
+          <w:p>
+            <w:pPr>
+              <w:ind w:left="360"/>
+            </w:pPr>
+            <w:r>
+              <w:rPr>
+                <w:sz w:val="18"/>
+              </w:rPr>
+              <w:t>□ a. Audrey Hepburn</w:t>
+            </w:r>
+          </w:p>
+          <w:p>
+            <w:pPr>
+              <w:ind w:left="360"/>
+            </w:pPr>
+            <w:r>
+              <w:rPr>
+                <w:sz w:val="18"/>
+              </w:rPr>
+              <w:t>□ b. Sophia Loren</w:t>
+            </w:r>
+          </w:p>
+          <w:p>
+            <w:pPr>
+              <w:ind w:left="360"/>
+            </w:pPr>
+            <w:r>
+              <w:rPr>
+                <w:sz w:val="18"/>
+              </w:rPr>
+              <w:t>□ c. Ava Gardner</w:t>
+            </w:r>
+          </w:p>
+          <w:p>
+            <w:pPr>
+              <w:ind w:left="360"/>
+            </w:pPr>
+            <w:r>
+              <w:rPr>
+                <w:sz w:val="18"/>
+              </w:rPr>
+              <w:t>□ d. Elizabeth Taylor</w:t>
+            </w:r>
+          </w:p>
+        </w:tc>
+      </w:tr>
+      <w:tr>
+        <w:tc>
+          <w:tcPr>
+            <w:tcW w:type="dxa" w:w="4320"/>
+          </w:tcPr>
+          <w:p/>
+          <w:p>
+            <w:r>
+              <w:rPr>
+                <w:sz w:val="18"/>
+              </w:rPr>
+              <w:t>7. Quelle actrice a remporté l'Oscar de la meilleure actrice pour son rôle dans « La La Land » ?</w:t>
+            </w:r>
+          </w:p>
+          <w:p>
+            <w:pPr>
+              <w:ind w:left="360"/>
+            </w:pPr>
+            <w:r>
+              <w:rPr>
+                <w:sz w:val="18"/>
+              </w:rPr>
+              <w:t>□ a. Emma Stone</w:t>
+            </w:r>
+          </w:p>
+          <w:p>
+            <w:pPr>
+              <w:ind w:left="360"/>
+            </w:pPr>
+            <w:r>
+              <w:rPr>
+                <w:sz w:val="18"/>
+              </w:rPr>
+              <w:t>□ b. Natalie Portman</w:t>
+            </w:r>
+          </w:p>
+          <w:p>
+            <w:pPr>
+              <w:ind w:left="360"/>
+            </w:pPr>
+            <w:r>
+              <w:rPr>
+                <w:sz w:val="18"/>
+              </w:rPr>
+              <w:t>□ c. Meryl Streep</w:t>
+            </w:r>
+          </w:p>
+          <w:p>
+            <w:pPr>
+              <w:ind w:left="360"/>
+            </w:pPr>
+            <w:r>
+              <w:rPr>
+                <w:sz w:val="18"/>
+              </w:rPr>
+              <w:t>□ d. Emma Stone</w:t>
+            </w:r>
+          </w:p>
+        </w:tc>
+        <w:tc>
+          <w:tcPr>
+            <w:tcW w:type="dxa" w:w="4320"/>
+          </w:tcPr>
+          <w:p>
+            <w:r>
+              <w:tab/>
+              <w:tab/>
+              <w:tab/>
+              <w:tab/>
+              <w:tab/>
+            </w:r>
+          </w:p>
+          <w:p>
+            <w:r>
+              <w:rPr>
+                <w:sz w:val="18"/>
+              </w:rPr>
+              <w:t>17. Quel est le titre du premier film d'animation des studios Pixar ?</w:t>
+            </w:r>
+          </w:p>
+          <w:p>
+            <w:pPr>
+              <w:ind w:left="360"/>
+            </w:pPr>
+            <w:r>
+              <w:rPr>
+                <w:sz w:val="18"/>
+              </w:rPr>
+              <w:t>□ a. Toy Story</w:t>
+            </w:r>
+          </w:p>
+          <w:p>
+            <w:pPr>
+              <w:ind w:left="360"/>
+            </w:pPr>
+            <w:r>
+              <w:rPr>
+                <w:sz w:val="18"/>
+              </w:rPr>
+              <w:t>□ b. 1001 pattes</w:t>
+            </w:r>
+          </w:p>
+          <w:p>
+            <w:pPr>
+              <w:ind w:left="360"/>
+            </w:pPr>
+            <w:r>
+              <w:rPr>
+                <w:sz w:val="18"/>
+              </w:rPr>
+              <w:t>□ c. Le monde de Nemo</w:t>
+            </w:r>
+          </w:p>
+          <w:p>
+            <w:pPr>
+              <w:ind w:left="360"/>
+            </w:pPr>
+            <w:r>
+              <w:rPr>
+                <w:sz w:val="18"/>
+              </w:rPr>
+              <w:t>□ d. Monstres et Cie</w:t>
+            </w:r>
+          </w:p>
+        </w:tc>
+      </w:tr>
+      <w:tr>
+        <w:tc>
+          <w:tcPr>
+            <w:tcW w:type="dxa" w:w="4320"/>
+          </w:tcPr>
+          <w:p/>
+          <w:p>
+            <w:r>
+              <w:rPr>
+                <w:sz w:val="18"/>
+              </w:rPr>
+              <w:t>8. Quel film de science-fiction réalisé par Stanley Kubrick est célèbre pour son intelligence artificielle HAL 9000 ?</w:t>
+            </w:r>
+          </w:p>
+          <w:p>
+            <w:pPr>
+              <w:ind w:left="360"/>
+            </w:pPr>
+            <w:r>
+              <w:rPr>
+                <w:sz w:val="18"/>
+              </w:rPr>
+              <w:t>□ a. Alien</w:t>
+            </w:r>
+          </w:p>
+          <w:p>
+            <w:pPr>
+              <w:ind w:left="360"/>
+            </w:pPr>
+            <w:r>
+              <w:rPr>
+                <w:sz w:val="18"/>
+              </w:rPr>
+              <w:t>□ b. Matrix</w:t>
+            </w:r>
+          </w:p>
+          <w:p>
+            <w:pPr>
+              <w:ind w:left="360"/>
+            </w:pPr>
+            <w:r>
+              <w:rPr>
+                <w:sz w:val="18"/>
+              </w:rPr>
+              <w:t>□ c. 2001, l'Odyssée de l'espace</w:t>
+            </w:r>
+          </w:p>
+          <w:p>
+            <w:pPr>
+              <w:ind w:left="360"/>
+            </w:pPr>
+            <w:r>
+              <w:rPr>
+                <w:sz w:val="18"/>
+              </w:rPr>
+              <w:t>□ d. Blade Runner</w:t>
+            </w:r>
+          </w:p>
+        </w:tc>
+        <w:tc>
+          <w:tcPr>
+            <w:tcW w:type="dxa" w:w="4320"/>
+          </w:tcPr>
+          <w:p>
+            <w:r>
+              <w:tab/>
+              <w:tab/>
+              <w:tab/>
+              <w:tab/>
+              <w:tab/>
+            </w:r>
+          </w:p>
+          <w:p>
+            <w:r>
+              <w:rPr>
+                <w:sz w:val="18"/>
+              </w:rPr>
+              <w:t>18. Quel film a gagné l'oscar du meilleur film en 1994 ?</w:t>
+            </w:r>
+          </w:p>
+          <w:p>
+            <w:pPr>
+              <w:ind w:left="360"/>
+            </w:pPr>
+            <w:r>
+              <w:rPr>
+                <w:sz w:val="18"/>
+              </w:rPr>
+              <w:t>□ a. Pulp Fiction</w:t>
+            </w:r>
+          </w:p>
+          <w:p>
+            <w:pPr>
+              <w:ind w:left="360"/>
+            </w:pPr>
+            <w:r>
+              <w:rPr>
+                <w:sz w:val="18"/>
+              </w:rPr>
+              <w:t>□ b. Forrest Gump</w:t>
+            </w:r>
+          </w:p>
+          <w:p>
+            <w:pPr>
+              <w:ind w:left="360"/>
+            </w:pPr>
+            <w:r>
+              <w:rPr>
+                <w:sz w:val="18"/>
+              </w:rPr>
+              <w:t>□ c. Les vestiges du jour</w:t>
+            </w:r>
+          </w:p>
+          <w:p>
+            <w:pPr>
+              <w:ind w:left="360"/>
+            </w:pPr>
+            <w:r>
+              <w:rPr>
+                <w:sz w:val="18"/>
+              </w:rPr>
+              <w:t>□ d. Schindler's List</w:t>
+            </w:r>
+          </w:p>
+        </w:tc>
+      </w:tr>
+      <w:tr>
+        <w:tc>
+          <w:tcPr>
+            <w:tcW w:type="dxa" w:w="4320"/>
+          </w:tcPr>
+          <w:p/>
+          <w:p>
+            <w:r>
+              <w:rPr>
+                <w:sz w:val="18"/>
+              </w:rPr>
+              <w:t>9. Quel est le nom du vaisseau spatial de Han Solo dans "Star Wars" ?</w:t>
+            </w:r>
+          </w:p>
+          <w:p>
+            <w:pPr>
+              <w:ind w:left="360"/>
+            </w:pPr>
+            <w:r>
+              <w:rPr>
+                <w:sz w:val="18"/>
+              </w:rPr>
+              <w:t>□ a. Le TIE Fighter</w:t>
+            </w:r>
+          </w:p>
+          <w:p>
+            <w:pPr>
+              <w:ind w:left="360"/>
+            </w:pPr>
+            <w:r>
+              <w:rPr>
+                <w:sz w:val="18"/>
+              </w:rPr>
+              <w:t>□ b. Le X-Wing</w:t>
+            </w:r>
+          </w:p>
+          <w:p>
+            <w:pPr>
+              <w:ind w:left="360"/>
+            </w:pPr>
+            <w:r>
+              <w:rPr>
+                <w:sz w:val="18"/>
+              </w:rPr>
+              <w:t>□ c. L'Étoile Noire</w:t>
+            </w:r>
+          </w:p>
+          <w:p>
+            <w:pPr>
+              <w:ind w:left="360"/>
+            </w:pPr>
+            <w:r>
+              <w:rPr>
+                <w:sz w:val="18"/>
+              </w:rPr>
+              <w:t>□ d. Le Faucon Millenium</w:t>
+            </w:r>
+          </w:p>
+        </w:tc>
+        <w:tc>
+          <w:tcPr>
+            <w:tcW w:type="dxa" w:w="4320"/>
+          </w:tcPr>
+          <w:p>
+            <w:r>
+              <w:tab/>
+              <w:tab/>
+              <w:tab/>
+              <w:tab/>
+              <w:tab/>
+            </w:r>
+          </w:p>
+          <w:p>
+            <w:r>
+              <w:rPr>
+                <w:sz w:val="18"/>
+              </w:rPr>
+              <w:t>19. Quel film a remporté la palme d'or au festival de cannes 2022 ?</w:t>
+            </w:r>
+          </w:p>
+          <w:p>
+            <w:pPr>
+              <w:ind w:left="360"/>
+            </w:pPr>
+            <w:r>
+              <w:rPr>
+                <w:sz w:val="18"/>
+              </w:rPr>
+              <w:t>□ a. "Triangle of Sadness"</w:t>
+            </w:r>
+          </w:p>
+          <w:p>
+            <w:pPr>
+              <w:ind w:left="360"/>
+            </w:pPr>
+            <w:r>
+              <w:rPr>
+                <w:sz w:val="18"/>
+              </w:rPr>
+              <w:t>□ b. "Nostalgia"</w:t>
+            </w:r>
+          </w:p>
+          <w:p>
+            <w:pPr>
+              <w:ind w:left="360"/>
+            </w:pPr>
+            <w:r>
+              <w:rPr>
+                <w:sz w:val="18"/>
+              </w:rPr>
+              <w:t>□ c. "As Bestas"</w:t>
+            </w:r>
+          </w:p>
+          <w:p>
+            <w:pPr>
+              <w:ind w:left="360"/>
+            </w:pPr>
+            <w:r>
+              <w:rPr>
+                <w:sz w:val="18"/>
+              </w:rPr>
+              <w:t>□ d. "Armageddon Time"</w:t>
+            </w:r>
+          </w:p>
+        </w:tc>
+      </w:tr>
+      <w:tr>
+        <w:tc>
+          <w:tcPr>
+            <w:tcW w:type="dxa" w:w="4320"/>
+          </w:tcPr>
+          <w:p/>
+          <w:p>
+            <w:r>
+              <w:rPr>
+                <w:sz w:val="18"/>
+              </w:rPr>
+              <w:t>10. Quel film d'animation a remporté l'Oscar du meilleur film d'animation en 2021 ?</w:t>
+            </w:r>
+          </w:p>
+          <w:p>
+            <w:pPr>
+              <w:ind w:left="360"/>
+            </w:pPr>
+            <w:r>
+              <w:rPr>
+                <w:sz w:val="18"/>
+              </w:rPr>
+              <w:t>□ a. "Soul"</w:t>
             </w:r>
           </w:p>
           <w:p>
@@ -1324,7 +1198,7 @@
               <w:rPr>
                 <w:sz w:val="18"/>
               </w:rPr>
-              <w:t>□ c. "Soul"</w:t>
+              <w:t>□ c. "Les Mitchell contre les machines"</w:t>
             </w:r>
           </w:p>
           <w:p>
@@ -1336,6 +1210,72 @@
                 <w:sz w:val="18"/>
               </w:rPr>
               <w:t>□ d. "En avant"</w:t>
+            </w:r>
+          </w:p>
+        </w:tc>
+        <w:tc>
+          <w:tcPr>
+            <w:tcW w:type="dxa" w:w="4320"/>
+          </w:tcPr>
+          <w:p>
+            <w:r>
+              <w:tab/>
+              <w:tab/>
+              <w:tab/>
+              <w:tab/>
+              <w:tab/>
+            </w:r>
+          </w:p>
+          <w:p>
+            <w:r>
+              <w:rPr>
+                <w:sz w:val="18"/>
+              </w:rPr>
+              <w:t>20. Quel réalisateur est connu pour ses films de science-fiction tels que "Inception" et "Interstellar" ?</w:t>
+            </w:r>
+          </w:p>
+          <w:p>
+            <w:pPr>
+              <w:ind w:left="360"/>
+            </w:pPr>
+            <w:r>
+              <w:rPr>
+                <w:sz w:val="18"/>
+              </w:rPr>
+              <w:t>□ a. James Cameron</w:t>
+            </w:r>
+          </w:p>
+          <w:p>
+            <w:pPr>
+              <w:ind w:left="360"/>
+            </w:pPr>
+            <w:r>
+              <w:rPr>
+                <w:sz w:val="18"/>
+              </w:rPr>
+              <w:t>□ b. Ridley Scott</w:t>
+            </w:r>
+          </w:p>
+          <w:p>
+            <w:pPr>
+              <w:ind w:left="360"/>
+            </w:pPr>
+            <w:r>
+              <w:rPr>
+                <w:sz w:val="18"/>
+              </w:rPr>
+              <w:t>□ c. Christopher Nolan</w:t>
+            </w:r>
+          </w:p>
+          <w:p>
+            <w:pPr>
+              <w:ind w:left="360"/>
+            </w:pPr>
+            <w:r>
+              <w:rPr>
+                <w:sz w:val="18"/>
+              </w:rPr>
+              <w:t>□ d. Denis Villeneuve</w:t>
             </w:r>
           </w:p>
         </w:tc>

</xml_diff>

<commit_message>
liste a puce pour les questions
</commit_message>
<xml_diff>
--- a/QCM_Questions.docx
+++ b/QCM_Questions.docx
@@ -27,55 +27,62 @@
           </w:tcPr>
           <w:p/>
           <w:p>
-            <w:r>
-              <w:rPr>
-                <w:sz w:val="18"/>
-              </w:rPr>
-              <w:t>1. Quel acteur est célèbre pour son rôle de James Bond dans de nombreux films de la franchise ?</w:t>
-            </w:r>
-          </w:p>
-          <w:p>
             <w:pPr>
-              <w:ind w:left="360"/>
+              <w:spacing w:line="276"/>
             </w:pPr>
             <w:r>
               <w:rPr>
                 <w:sz w:val="18"/>
               </w:rPr>
-              <w:t>□ a. Brad Pitt</w:t>
+              <w:t>1. Quelle actrice a joué le rôle de la princesse Leia dans la saga "Star Wars" ?</w:t>
             </w:r>
           </w:p>
           <w:p>
             <w:pPr>
-              <w:ind w:left="360"/>
+              <w:pStyle w:val="ListBullet"/>
+              <w:spacing w:line="276"/>
             </w:pPr>
             <w:r>
               <w:rPr>
                 <w:sz w:val="18"/>
               </w:rPr>
-              <w:t>□ b. Sean Connery</w:t>
+              <w:t>a. Meryl Streep</w:t>
             </w:r>
           </w:p>
           <w:p>
             <w:pPr>
-              <w:ind w:left="360"/>
+              <w:pStyle w:val="ListBullet"/>
+              <w:spacing w:line="276"/>
             </w:pPr>
             <w:r>
               <w:rPr>
                 <w:sz w:val="18"/>
               </w:rPr>
-              <w:t>□ c. Tom Cruise</w:t>
+              <w:t>b. Natalie Portman</w:t>
             </w:r>
           </w:p>
           <w:p>
             <w:pPr>
-              <w:ind w:left="360"/>
+              <w:pStyle w:val="ListBullet"/>
+              <w:spacing w:line="276"/>
             </w:pPr>
             <w:r>
               <w:rPr>
                 <w:sz w:val="18"/>
               </w:rPr>
-              <w:t>□ d. Harrison Ford</w:t>
+              <w:t>c. Carrie Fisher</w:t>
+            </w:r>
+          </w:p>
+          <w:p>
+            <w:pPr>
+              <w:pStyle w:val="ListBullet"/>
+              <w:spacing w:line="276"/>
+            </w:pPr>
+            <w:r>
+              <w:rPr>
+                <w:sz w:val="18"/>
+              </w:rPr>
+              <w:t>d. Sigourney Weaver</w:t>
             </w:r>
           </w:p>
         </w:tc>
@@ -83,65 +90,64 @@
           <w:tcPr>
             <w:tcW w:type="dxa" w:w="4320"/>
           </w:tcPr>
-          <w:p>
-            <w:r>
-              <w:tab/>
-              <w:tab/>
-              <w:tab/>
-              <w:tab/>
-              <w:tab/>
-            </w:r>
-          </w:p>
-          <w:p>
-            <w:r>
-              <w:rPr>
-                <w:sz w:val="18"/>
-              </w:rPr>
-              <w:t>11. Quel acteur a joué le rôle de Travis Bickle dans "Taxi Driver" ?</w:t>
-            </w:r>
-          </w:p>
+          <w:p/>
           <w:p>
             <w:pPr>
-              <w:ind w:left="360"/>
+              <w:spacing w:line="276"/>
             </w:pPr>
             <w:r>
               <w:rPr>
                 <w:sz w:val="18"/>
               </w:rPr>
-              <w:t>□ a. Joe Pesci</w:t>
+              <w:t>6. Quel est le nom du réalisateur du film "Le voyage de Chihiro" ?</w:t>
             </w:r>
           </w:p>
           <w:p>
             <w:pPr>
-              <w:ind w:left="360"/>
+              <w:pStyle w:val="ListBullet"/>
+              <w:spacing w:line="276"/>
             </w:pPr>
             <w:r>
               <w:rPr>
                 <w:sz w:val="18"/>
               </w:rPr>
-              <w:t>□ b. Al Pacino</w:t>
+              <w:t>a. Makoto Shinkai</w:t>
             </w:r>
           </w:p>
           <w:p>
             <w:pPr>
-              <w:ind w:left="360"/>
+              <w:pStyle w:val="ListBullet"/>
+              <w:spacing w:line="276"/>
             </w:pPr>
             <w:r>
               <w:rPr>
                 <w:sz w:val="18"/>
               </w:rPr>
-              <w:t>□ c. Robert De Niro</w:t>
+              <w:t>b. Isao Takahata</w:t>
             </w:r>
           </w:p>
           <w:p>
             <w:pPr>
-              <w:ind w:left="360"/>
+              <w:pStyle w:val="ListBullet"/>
+              <w:spacing w:line="276"/>
             </w:pPr>
             <w:r>
               <w:rPr>
                 <w:sz w:val="18"/>
               </w:rPr>
-              <w:t>□ d. Harvey Keitel</w:t>
+              <w:t>c. Hayao Miyazaki</w:t>
+            </w:r>
+          </w:p>
+          <w:p>
+            <w:pPr>
+              <w:pStyle w:val="ListBullet"/>
+              <w:spacing w:line="276"/>
+            </w:pPr>
+            <w:r>
+              <w:rPr>
+                <w:sz w:val="18"/>
+              </w:rPr>
+              <w:t>d. Mamoru Hosoda</w:t>
             </w:r>
           </w:p>
         </w:tc>
@@ -153,55 +159,62 @@
           </w:tcPr>
           <w:p/>
           <w:p>
-            <w:r>
-              <w:rPr>
-                <w:sz w:val="18"/>
-              </w:rPr>
-              <w:t>2. Quel acteur a joué le rôle de Jack Dawson dans "Titanic" ?</w:t>
-            </w:r>
-          </w:p>
-          <w:p>
             <w:pPr>
-              <w:ind w:left="360"/>
+              <w:spacing w:line="276"/>
             </w:pPr>
             <w:r>
               <w:rPr>
                 <w:sz w:val="18"/>
               </w:rPr>
-              <w:t>□ a. Leonardo DiCaprio</w:t>
+              <w:t>2. Quel réalisateur a dirigé le film "Pulp Fiction" ?</w:t>
             </w:r>
           </w:p>
           <w:p>
             <w:pPr>
-              <w:ind w:left="360"/>
+              <w:pStyle w:val="ListBullet"/>
+              <w:spacing w:line="276"/>
             </w:pPr>
             <w:r>
               <w:rPr>
                 <w:sz w:val="18"/>
               </w:rPr>
-              <w:t>□ b. Johnny Depp</w:t>
+              <w:t>a. Steven Soderbergh</w:t>
             </w:r>
           </w:p>
           <w:p>
             <w:pPr>
-              <w:ind w:left="360"/>
+              <w:pStyle w:val="ListBullet"/>
+              <w:spacing w:line="276"/>
             </w:pPr>
             <w:r>
               <w:rPr>
                 <w:sz w:val="18"/>
               </w:rPr>
-              <w:t>□ c. Brad Pitt</w:t>
+              <w:t>b. Quentin Tarantino</w:t>
             </w:r>
           </w:p>
           <w:p>
             <w:pPr>
-              <w:ind w:left="360"/>
+              <w:pStyle w:val="ListBullet"/>
+              <w:spacing w:line="276"/>
             </w:pPr>
             <w:r>
               <w:rPr>
                 <w:sz w:val="18"/>
               </w:rPr>
-              <w:t>□ d. Tom Hanks</w:t>
+              <w:t>c. les frères Coen</w:t>
+            </w:r>
+          </w:p>
+          <w:p>
+            <w:pPr>
+              <w:pStyle w:val="ListBullet"/>
+              <w:spacing w:line="276"/>
+            </w:pPr>
+            <w:r>
+              <w:rPr>
+                <w:sz w:val="18"/>
+              </w:rPr>
+              <w:t>d. David Fincher</w:t>
             </w:r>
           </w:p>
         </w:tc>
@@ -209,65 +222,64 @@
           <w:tcPr>
             <w:tcW w:type="dxa" w:w="4320"/>
           </w:tcPr>
-          <w:p>
-            <w:r>
-              <w:tab/>
-              <w:tab/>
-              <w:tab/>
-              <w:tab/>
-              <w:tab/>
-            </w:r>
-          </w:p>
-          <w:p>
-            <w:r>
-              <w:rPr>
-                <w:sz w:val="18"/>
-              </w:rPr>
-              <w:t>12. Qui a réalisé le film "Psychose" ?</w:t>
-            </w:r>
-          </w:p>
+          <w:p/>
           <w:p>
             <w:pPr>
-              <w:ind w:left="360"/>
+              <w:spacing w:line="276"/>
             </w:pPr>
             <w:r>
               <w:rPr>
                 <w:sz w:val="18"/>
               </w:rPr>
-              <w:t>□ a. Orson Welles</w:t>
+              <w:t>7. Dans quel film Leonardo DiCaprio prononce la célèbre réplique « Je suis le roi du monde ! » ?</w:t>
             </w:r>
           </w:p>
           <w:p>
             <w:pPr>
-              <w:ind w:left="360"/>
+              <w:pStyle w:val="ListBullet"/>
+              <w:spacing w:line="276"/>
             </w:pPr>
             <w:r>
               <w:rPr>
                 <w:sz w:val="18"/>
               </w:rPr>
-              <w:t>□ b. Billy Wilder</w:t>
+              <w:t>a. Aviator</w:t>
             </w:r>
           </w:p>
           <w:p>
             <w:pPr>
-              <w:ind w:left="360"/>
+              <w:pStyle w:val="ListBullet"/>
+              <w:spacing w:line="276"/>
             </w:pPr>
             <w:r>
               <w:rPr>
                 <w:sz w:val="18"/>
               </w:rPr>
-              <w:t>□ c. Alfred Hitchcock</w:t>
+              <w:t>b. Le Loup de Wall Street</w:t>
             </w:r>
           </w:p>
           <w:p>
             <w:pPr>
-              <w:ind w:left="360"/>
+              <w:pStyle w:val="ListBullet"/>
+              <w:spacing w:line="276"/>
             </w:pPr>
             <w:r>
               <w:rPr>
                 <w:sz w:val="18"/>
               </w:rPr>
-              <w:t>□ d. Fritz Lang</w:t>
+              <w:t>c. Titanic</w:t>
+            </w:r>
+          </w:p>
+          <w:p>
+            <w:pPr>
+              <w:pStyle w:val="ListBullet"/>
+              <w:spacing w:line="276"/>
+            </w:pPr>
+            <w:r>
+              <w:rPr>
+                <w:sz w:val="18"/>
+              </w:rPr>
+              <w:t>d. Inception</w:t>
             </w:r>
           </w:p>
         </w:tc>
@@ -279,55 +291,62 @@
           </w:tcPr>
           <w:p/>
           <w:p>
-            <w:r>
-              <w:rPr>
-                <w:sz w:val="18"/>
-              </w:rPr>
-              <w:t>3. Quel réalisateur a dirigé le film "Pulp Fiction" ?</w:t>
-            </w:r>
-          </w:p>
-          <w:p>
             <w:pPr>
-              <w:ind w:left="360"/>
+              <w:spacing w:line="276"/>
             </w:pPr>
             <w:r>
               <w:rPr>
                 <w:sz w:val="18"/>
               </w:rPr>
-              <w:t>□ a. Quentin Tarantino</w:t>
+              <w:t>3. Quel film a remporté l'Oscar du meilleur film en 2020 ?</w:t>
             </w:r>
           </w:p>
           <w:p>
             <w:pPr>
-              <w:ind w:left="360"/>
+              <w:pStyle w:val="ListBullet"/>
+              <w:spacing w:line="276"/>
             </w:pPr>
             <w:r>
               <w:rPr>
                 <w:sz w:val="18"/>
               </w:rPr>
-              <w:t>□ b. David Fincher</w:t>
+              <w:t>a. "1917"</w:t>
             </w:r>
           </w:p>
           <w:p>
             <w:pPr>
-              <w:ind w:left="360"/>
+              <w:pStyle w:val="ListBullet"/>
+              <w:spacing w:line="276"/>
             </w:pPr>
             <w:r>
               <w:rPr>
                 <w:sz w:val="18"/>
               </w:rPr>
-              <w:t>□ c. Steven Soderbergh</w:t>
+              <w:t>b. "The Irishman"</w:t>
             </w:r>
           </w:p>
           <w:p>
             <w:pPr>
-              <w:ind w:left="360"/>
+              <w:pStyle w:val="ListBullet"/>
+              <w:spacing w:line="276"/>
             </w:pPr>
             <w:r>
               <w:rPr>
                 <w:sz w:val="18"/>
               </w:rPr>
-              <w:t>□ d. les frères Coen</w:t>
+              <w:t>c. "Parasite"</w:t>
+            </w:r>
+          </w:p>
+          <w:p>
+            <w:pPr>
+              <w:pStyle w:val="ListBullet"/>
+              <w:spacing w:line="276"/>
+            </w:pPr>
+            <w:r>
+              <w:rPr>
+                <w:sz w:val="18"/>
+              </w:rPr>
+              <w:t>d. "Joker"</w:t>
             </w:r>
           </w:p>
         </w:tc>
@@ -335,65 +354,64 @@
           <w:tcPr>
             <w:tcW w:type="dxa" w:w="4320"/>
           </w:tcPr>
-          <w:p>
-            <w:r>
-              <w:tab/>
-              <w:tab/>
-              <w:tab/>
-              <w:tab/>
-              <w:tab/>
-            </w:r>
-          </w:p>
-          <w:p>
-            <w:r>
-              <w:rPr>
-                <w:sz w:val="18"/>
-              </w:rPr>
-              <w:t>13. Quel est le nom du réalisateur du film "Le voyage de Chihiro" ?</w:t>
-            </w:r>
-          </w:p>
+          <w:p/>
           <w:p>
             <w:pPr>
-              <w:ind w:left="360"/>
+              <w:spacing w:line="276"/>
             </w:pPr>
             <w:r>
               <w:rPr>
                 <w:sz w:val="18"/>
               </w:rPr>
-              <w:t>□ a. Makoto Shinkai</w:t>
+              <w:t>8. Quel acteur a joué le rôle de Jack Dawson dans "Titanic" ?</w:t>
             </w:r>
           </w:p>
           <w:p>
             <w:pPr>
-              <w:ind w:left="360"/>
+              <w:pStyle w:val="ListBullet"/>
+              <w:spacing w:line="276"/>
             </w:pPr>
             <w:r>
               <w:rPr>
                 <w:sz w:val="18"/>
               </w:rPr>
-              <w:t>□ b. Mamoru Hosoda</w:t>
+              <w:t>a. Tom Hanks</w:t>
             </w:r>
           </w:p>
           <w:p>
             <w:pPr>
-              <w:ind w:left="360"/>
+              <w:pStyle w:val="ListBullet"/>
+              <w:spacing w:line="276"/>
             </w:pPr>
             <w:r>
               <w:rPr>
                 <w:sz w:val="18"/>
               </w:rPr>
-              <w:t>□ c. Hayao Miyazaki</w:t>
+              <w:t>b. Johnny Depp</w:t>
             </w:r>
           </w:p>
           <w:p>
             <w:pPr>
-              <w:ind w:left="360"/>
+              <w:pStyle w:val="ListBullet"/>
+              <w:spacing w:line="276"/>
             </w:pPr>
             <w:r>
               <w:rPr>
                 <w:sz w:val="18"/>
               </w:rPr>
-              <w:t>□ d. Isao Takahata</w:t>
+              <w:t>c. Brad Pitt</w:t>
+            </w:r>
+          </w:p>
+          <w:p>
+            <w:pPr>
+              <w:pStyle w:val="ListBullet"/>
+              <w:spacing w:line="276"/>
+            </w:pPr>
+            <w:r>
+              <w:rPr>
+                <w:sz w:val="18"/>
+              </w:rPr>
+              <w:t>d. Leonardo DiCaprio</w:t>
             </w:r>
           </w:p>
         </w:tc>
@@ -405,55 +423,62 @@
           </w:tcPr>
           <w:p/>
           <w:p>
-            <w:r>
-              <w:rPr>
-                <w:sz w:val="18"/>
-              </w:rPr>
-              <w:t>4. Quel réalisateur a dirigé le film "Le Parrain" ?</w:t>
-            </w:r>
-          </w:p>
-          <w:p>
             <w:pPr>
-              <w:ind w:left="360"/>
+              <w:spacing w:line="276"/>
             </w:pPr>
             <w:r>
               <w:rPr>
                 <w:sz w:val="18"/>
               </w:rPr>
-              <w:t>□ a. Steven Spielberg</w:t>
+              <w:t>4. Quel est le nom du vaisseau spatial de Han Solo dans "Star Wars" ?</w:t>
             </w:r>
           </w:p>
           <w:p>
             <w:pPr>
-              <w:ind w:left="360"/>
+              <w:pStyle w:val="ListBullet"/>
+              <w:spacing w:line="276"/>
             </w:pPr>
             <w:r>
               <w:rPr>
                 <w:sz w:val="18"/>
               </w:rPr>
-              <w:t>□ b. Quentin Tarantino</w:t>
+              <w:t>a. L'Étoile Noire</w:t>
             </w:r>
           </w:p>
           <w:p>
             <w:pPr>
-              <w:ind w:left="360"/>
+              <w:pStyle w:val="ListBullet"/>
+              <w:spacing w:line="276"/>
             </w:pPr>
             <w:r>
               <w:rPr>
                 <w:sz w:val="18"/>
               </w:rPr>
-              <w:t>□ c. Francis Ford Coppola</w:t>
+              <w:t>b. Le TIE Fighter</w:t>
             </w:r>
           </w:p>
           <w:p>
             <w:pPr>
-              <w:ind w:left="360"/>
+              <w:pStyle w:val="ListBullet"/>
+              <w:spacing w:line="276"/>
             </w:pPr>
             <w:r>
               <w:rPr>
                 <w:sz w:val="18"/>
               </w:rPr>
-              <w:t>□ d. Martin Scorsese</w:t>
+              <w:t>c. Le Faucon Millenium</w:t>
+            </w:r>
+          </w:p>
+          <w:p>
+            <w:pPr>
+              <w:pStyle w:val="ListBullet"/>
+              <w:spacing w:line="276"/>
+            </w:pPr>
+            <w:r>
+              <w:rPr>
+                <w:sz w:val="18"/>
+              </w:rPr>
+              <w:t>d. Le X-Wing</w:t>
             </w:r>
           </w:p>
         </w:tc>
@@ -461,65 +486,64 @@
           <w:tcPr>
             <w:tcW w:type="dxa" w:w="4320"/>
           </w:tcPr>
-          <w:p>
-            <w:r>
-              <w:tab/>
-              <w:tab/>
-              <w:tab/>
-              <w:tab/>
-              <w:tab/>
-            </w:r>
-          </w:p>
-          <w:p>
-            <w:r>
-              <w:rPr>
-                <w:sz w:val="18"/>
-              </w:rPr>
-              <w:t>14. Quel film a remporté l'Oscar du meilleur film en 2020 ?</w:t>
-            </w:r>
-          </w:p>
+          <w:p/>
           <w:p>
             <w:pPr>
-              <w:ind w:left="360"/>
+              <w:spacing w:line="276"/>
             </w:pPr>
             <w:r>
               <w:rPr>
                 <w:sz w:val="18"/>
               </w:rPr>
-              <w:t>□ a. "The Irishman"</w:t>
+              <w:t>9. Quelle actrice a joué le rôle de Cléopâtre dans le film "Cléopâtre" de 1963 ?</w:t>
             </w:r>
           </w:p>
           <w:p>
             <w:pPr>
-              <w:ind w:left="360"/>
+              <w:pStyle w:val="ListBullet"/>
+              <w:spacing w:line="276"/>
             </w:pPr>
             <w:r>
               <w:rPr>
                 <w:sz w:val="18"/>
               </w:rPr>
-              <w:t>□ b. "Joker"</w:t>
+              <w:t>a. Audrey Hepburn</w:t>
             </w:r>
           </w:p>
           <w:p>
             <w:pPr>
-              <w:ind w:left="360"/>
+              <w:pStyle w:val="ListBullet"/>
+              <w:spacing w:line="276"/>
             </w:pPr>
             <w:r>
               <w:rPr>
                 <w:sz w:val="18"/>
               </w:rPr>
-              <w:t>□ c. "1917"</w:t>
+              <w:t>b. Ava Gardner</w:t>
             </w:r>
           </w:p>
           <w:p>
             <w:pPr>
-              <w:ind w:left="360"/>
+              <w:pStyle w:val="ListBullet"/>
+              <w:spacing w:line="276"/>
             </w:pPr>
             <w:r>
               <w:rPr>
                 <w:sz w:val="18"/>
               </w:rPr>
-              <w:t>□ d. "Parasite"</w:t>
+              <w:t>c. Sophia Loren</w:t>
+            </w:r>
+          </w:p>
+          <w:p>
+            <w:pPr>
+              <w:pStyle w:val="ListBullet"/>
+              <w:spacing w:line="276"/>
+            </w:pPr>
+            <w:r>
+              <w:rPr>
+                <w:sz w:val="18"/>
+              </w:rPr>
+              <w:t>d. Elizabeth Taylor</w:t>
             </w:r>
           </w:p>
         </w:tc>
@@ -531,55 +555,62 @@
           </w:tcPr>
           <w:p/>
           <w:p>
-            <w:r>
-              <w:rPr>
-                <w:sz w:val="18"/>
-              </w:rPr>
-              <w:t>5. Dans quel film Leonardo DiCaprio prononce la célèbre réplique « Je suis le roi du monde ! » ?</w:t>
-            </w:r>
-          </w:p>
-          <w:p>
             <w:pPr>
-              <w:ind w:left="360"/>
+              <w:spacing w:line="276"/>
             </w:pPr>
             <w:r>
               <w:rPr>
                 <w:sz w:val="18"/>
               </w:rPr>
-              <w:t>□ a. Le Loup de Wall Street</w:t>
+              <w:t>5. Quel acteur a joué le rôle de Vito Corleone dans le film "Le Parrain" ?</w:t>
             </w:r>
           </w:p>
           <w:p>
             <w:pPr>
-              <w:ind w:left="360"/>
+              <w:pStyle w:val="ListBullet"/>
+              <w:spacing w:line="276"/>
             </w:pPr>
             <w:r>
               <w:rPr>
                 <w:sz w:val="18"/>
               </w:rPr>
-              <w:t>□ b. Aviator</w:t>
+              <w:t>a. Marlon Brando</w:t>
             </w:r>
           </w:p>
           <w:p>
             <w:pPr>
-              <w:ind w:left="360"/>
+              <w:pStyle w:val="ListBullet"/>
+              <w:spacing w:line="276"/>
             </w:pPr>
             <w:r>
               <w:rPr>
                 <w:sz w:val="18"/>
               </w:rPr>
-              <w:t>□ c. Inception</w:t>
+              <w:t>b. Al Pacino</w:t>
             </w:r>
           </w:p>
           <w:p>
             <w:pPr>
-              <w:ind w:left="360"/>
+              <w:pStyle w:val="ListBullet"/>
+              <w:spacing w:line="276"/>
             </w:pPr>
             <w:r>
               <w:rPr>
                 <w:sz w:val="18"/>
               </w:rPr>
-              <w:t>□ d. Titanic</w:t>
+              <w:t>c. Robert De Niro</w:t>
+            </w:r>
+          </w:p>
+          <w:p>
+            <w:pPr>
+              <w:pStyle w:val="ListBullet"/>
+              <w:spacing w:line="276"/>
+            </w:pPr>
+            <w:r>
+              <w:rPr>
+                <w:sz w:val="18"/>
+              </w:rPr>
+              <w:t>d. Joe Pesci</w:t>
             </w:r>
           </w:p>
         </w:tc>
@@ -587,65 +618,212 @@
           <w:tcPr>
             <w:tcW w:type="dxa" w:w="4320"/>
           </w:tcPr>
-          <w:p>
-            <w:r>
-              <w:tab/>
-              <w:tab/>
-              <w:tab/>
-              <w:tab/>
-              <w:tab/>
-            </w:r>
-          </w:p>
-          <w:p>
-            <w:r>
-              <w:rPr>
-                <w:sz w:val="18"/>
-              </w:rPr>
-              <w:t>15. Quelle actrice a joué le rôle de Katniss Everdeen dans la saga "Hunger Games" ?</w:t>
-            </w:r>
-          </w:p>
+          <w:p/>
           <w:p>
             <w:pPr>
-              <w:ind w:left="360"/>
+              <w:spacing w:line="276"/>
             </w:pPr>
             <w:r>
               <w:rPr>
                 <w:sz w:val="18"/>
               </w:rPr>
-              <w:t>□ a. Jennifer Lawrence</w:t>
+              <w:t>10. Quel réalisateur a dirigé le film "Le seigneur des anneaux" ?</w:t>
             </w:r>
           </w:p>
           <w:p>
             <w:pPr>
-              <w:ind w:left="360"/>
+              <w:pStyle w:val="ListBullet"/>
+              <w:spacing w:line="276"/>
             </w:pPr>
             <w:r>
               <w:rPr>
                 <w:sz w:val="18"/>
               </w:rPr>
-              <w:t>□ b. Scarlett Johansson</w:t>
+              <w:t>a. Ron Howard</w:t>
             </w:r>
           </w:p>
           <w:p>
             <w:pPr>
-              <w:ind w:left="360"/>
+              <w:pStyle w:val="ListBullet"/>
+              <w:spacing w:line="276"/>
             </w:pPr>
             <w:r>
               <w:rPr>
                 <w:sz w:val="18"/>
               </w:rPr>
-              <w:t>□ c. Emma Stone</w:t>
+              <w:t>b. Guillermo del Toro</w:t>
             </w:r>
           </w:p>
           <w:p>
             <w:pPr>
-              <w:ind w:left="360"/>
+              <w:pStyle w:val="ListBullet"/>
+              <w:spacing w:line="276"/>
             </w:pPr>
             <w:r>
               <w:rPr>
                 <w:sz w:val="18"/>
               </w:rPr>
-              <w:t>□ d. Jennifer Aniston</w:t>
+              <w:t>c. Peter Jackson</w:t>
+            </w:r>
+          </w:p>
+          <w:p>
+            <w:pPr>
+              <w:pStyle w:val="ListBullet"/>
+              <w:spacing w:line="276"/>
+            </w:pPr>
+            <w:r>
+              <w:rPr>
+                <w:sz w:val="18"/>
+              </w:rPr>
+              <w:t>d. George Lucas</w:t>
+            </w:r>
+          </w:p>
+        </w:tc>
+      </w:tr>
+    </w:tbl>
+    <w:p>
+      <w:r>
+        <w:br w:type="page"/>
+      </w:r>
+    </w:p>
+    <w:tbl>
+      <w:tblPr>
+        <w:tblW w:type="auto" w:w="0"/>
+        <w:tblLayout w:type="fixed"/>
+        <w:tblLook w:firstColumn="1" w:firstRow="1" w:lastColumn="0" w:lastRow="0" w:noHBand="0" w:noVBand="1" w:val="04A0"/>
+      </w:tblPr>
+      <w:tblGrid>
+        <w:gridCol w:w="7200"/>
+        <w:gridCol w:w="7200"/>
+      </w:tblGrid>
+      <w:tr>
+        <w:tc>
+          <w:tcPr>
+            <w:tcW w:type="dxa" w:w="4320"/>
+          </w:tcPr>
+          <w:p/>
+          <w:p>
+            <w:pPr>
+              <w:spacing w:line="276"/>
+            </w:pPr>
+            <w:r>
+              <w:rPr>
+                <w:sz w:val="18"/>
+              </w:rPr>
+              <w:t>11. Quel réalisateur est connu pour ses films de science-fiction tels que "Inception" et "Interstellar" ?</w:t>
+            </w:r>
+          </w:p>
+          <w:p>
+            <w:pPr>
+              <w:pStyle w:val="ListBullet"/>
+              <w:spacing w:line="276"/>
+            </w:pPr>
+            <w:r>
+              <w:rPr>
+                <w:sz w:val="18"/>
+              </w:rPr>
+              <w:t>a. Christopher Nolan</w:t>
+            </w:r>
+          </w:p>
+          <w:p>
+            <w:pPr>
+              <w:pStyle w:val="ListBullet"/>
+              <w:spacing w:line="276"/>
+            </w:pPr>
+            <w:r>
+              <w:rPr>
+                <w:sz w:val="18"/>
+              </w:rPr>
+              <w:t>b. Denis Villeneuve</w:t>
+            </w:r>
+          </w:p>
+          <w:p>
+            <w:pPr>
+              <w:pStyle w:val="ListBullet"/>
+              <w:spacing w:line="276"/>
+            </w:pPr>
+            <w:r>
+              <w:rPr>
+                <w:sz w:val="18"/>
+              </w:rPr>
+              <w:t>c. Ridley Scott</w:t>
+            </w:r>
+          </w:p>
+          <w:p>
+            <w:pPr>
+              <w:pStyle w:val="ListBullet"/>
+              <w:spacing w:line="276"/>
+            </w:pPr>
+            <w:r>
+              <w:rPr>
+                <w:sz w:val="18"/>
+              </w:rPr>
+              <w:t>d. James Cameron</w:t>
+            </w:r>
+          </w:p>
+        </w:tc>
+        <w:tc>
+          <w:tcPr>
+            <w:tcW w:type="dxa" w:w="4320"/>
+          </w:tcPr>
+          <w:p/>
+          <w:p>
+            <w:pPr>
+              <w:spacing w:line="276"/>
+            </w:pPr>
+            <w:r>
+              <w:rPr>
+                <w:sz w:val="18"/>
+              </w:rPr>
+              <w:t>16. Qui a réalisé le film "Psychose" ?</w:t>
+            </w:r>
+          </w:p>
+          <w:p>
+            <w:pPr>
+              <w:pStyle w:val="ListBullet"/>
+              <w:spacing w:line="276"/>
+            </w:pPr>
+            <w:r>
+              <w:rPr>
+                <w:sz w:val="18"/>
+              </w:rPr>
+              <w:t>a. Fritz Lang</w:t>
+            </w:r>
+          </w:p>
+          <w:p>
+            <w:pPr>
+              <w:pStyle w:val="ListBullet"/>
+              <w:spacing w:line="276"/>
+            </w:pPr>
+            <w:r>
+              <w:rPr>
+                <w:sz w:val="18"/>
+              </w:rPr>
+              <w:t>b. Orson Welles</w:t>
+            </w:r>
+          </w:p>
+          <w:p>
+            <w:pPr>
+              <w:pStyle w:val="ListBullet"/>
+              <w:spacing w:line="276"/>
+            </w:pPr>
+            <w:r>
+              <w:rPr>
+                <w:sz w:val="18"/>
+              </w:rPr>
+              <w:t>c. Billy Wilder</w:t>
+            </w:r>
+          </w:p>
+          <w:p>
+            <w:pPr>
+              <w:pStyle w:val="ListBullet"/>
+              <w:spacing w:line="276"/>
+            </w:pPr>
+            <w:r>
+              <w:rPr>
+                <w:sz w:val="18"/>
+              </w:rPr>
+              <w:t>d. Alfred Hitchcock</w:t>
             </w:r>
           </w:p>
         </w:tc>
@@ -657,55 +835,62 @@
           </w:tcPr>
           <w:p/>
           <w:p>
-            <w:r>
-              <w:rPr>
-                <w:sz w:val="18"/>
-              </w:rPr>
-              <w:t>6. Quel acteur a joué le rôle de Joker dans le film "The Dark Knight" ?</w:t>
-            </w:r>
-          </w:p>
-          <w:p>
             <w:pPr>
-              <w:ind w:left="360"/>
+              <w:spacing w:line="276"/>
             </w:pPr>
             <w:r>
               <w:rPr>
                 <w:sz w:val="18"/>
               </w:rPr>
-              <w:t>□ a. Jared Leto</w:t>
+              <w:t>12. Quel réalisateur est connu pour ses films d'animation du Studio Ghibli, comme « Mon voisin Totoro » et « Le Château ambulant » ?</w:t>
             </w:r>
           </w:p>
           <w:p>
             <w:pPr>
-              <w:ind w:left="360"/>
+              <w:pStyle w:val="ListBullet"/>
+              <w:spacing w:line="276"/>
             </w:pPr>
             <w:r>
               <w:rPr>
                 <w:sz w:val="18"/>
               </w:rPr>
-              <w:t>□ b. Heath Ledger</w:t>
+              <w:t>a. Mamoru Hosoda</w:t>
             </w:r>
           </w:p>
           <w:p>
             <w:pPr>
-              <w:ind w:left="360"/>
+              <w:pStyle w:val="ListBullet"/>
+              <w:spacing w:line="276"/>
             </w:pPr>
             <w:r>
               <w:rPr>
                 <w:sz w:val="18"/>
               </w:rPr>
-              <w:t>□ c. Jack Nicholson</w:t>
+              <w:t>b. Satoshi Kon</w:t>
             </w:r>
           </w:p>
           <w:p>
             <w:pPr>
-              <w:ind w:left="360"/>
+              <w:pStyle w:val="ListBullet"/>
+              <w:spacing w:line="276"/>
             </w:pPr>
             <w:r>
               <w:rPr>
                 <w:sz w:val="18"/>
               </w:rPr>
-              <w:t>□ d. Joaquin Phoenix</w:t>
+              <w:t>c. Makoto Shinkai</w:t>
+            </w:r>
+          </w:p>
+          <w:p>
+            <w:pPr>
+              <w:pStyle w:val="ListBullet"/>
+              <w:spacing w:line="276"/>
+            </w:pPr>
+            <w:r>
+              <w:rPr>
+                <w:sz w:val="18"/>
+              </w:rPr>
+              <w:t>d. Hayao Miyazaki</w:t>
             </w:r>
           </w:p>
         </w:tc>
@@ -713,65 +898,64 @@
           <w:tcPr>
             <w:tcW w:type="dxa" w:w="4320"/>
           </w:tcPr>
-          <w:p>
-            <w:r>
-              <w:tab/>
-              <w:tab/>
-              <w:tab/>
-              <w:tab/>
-              <w:tab/>
-            </w:r>
-          </w:p>
-          <w:p>
-            <w:r>
-              <w:rPr>
-                <w:sz w:val="18"/>
-              </w:rPr>
-              <w:t>16. Quelle actrice a joué le rôle de Cléopâtre dans le film "Cléopâtre" de 1963 ?</w:t>
-            </w:r>
-          </w:p>
+          <w:p/>
           <w:p>
             <w:pPr>
-              <w:ind w:left="360"/>
+              <w:spacing w:line="276"/>
             </w:pPr>
             <w:r>
               <w:rPr>
                 <w:sz w:val="18"/>
               </w:rPr>
-              <w:t>□ a. Audrey Hepburn</w:t>
+              <w:t>17. Quel réalisateur a dirigé le film "Le Parrain" ?</w:t>
             </w:r>
           </w:p>
           <w:p>
             <w:pPr>
-              <w:ind w:left="360"/>
+              <w:pStyle w:val="ListBullet"/>
+              <w:spacing w:line="276"/>
             </w:pPr>
             <w:r>
               <w:rPr>
                 <w:sz w:val="18"/>
               </w:rPr>
-              <w:t>□ b. Sophia Loren</w:t>
+              <w:t>a. Martin Scorsese</w:t>
             </w:r>
           </w:p>
           <w:p>
             <w:pPr>
-              <w:ind w:left="360"/>
+              <w:pStyle w:val="ListBullet"/>
+              <w:spacing w:line="276"/>
             </w:pPr>
             <w:r>
               <w:rPr>
                 <w:sz w:val="18"/>
               </w:rPr>
-              <w:t>□ c. Ava Gardner</w:t>
+              <w:t>b. Quentin Tarantino</w:t>
             </w:r>
           </w:p>
           <w:p>
             <w:pPr>
-              <w:ind w:left="360"/>
+              <w:pStyle w:val="ListBullet"/>
+              <w:spacing w:line="276"/>
             </w:pPr>
             <w:r>
               <w:rPr>
                 <w:sz w:val="18"/>
               </w:rPr>
-              <w:t>□ d. Elizabeth Taylor</w:t>
+              <w:t>c. Steven Spielberg</w:t>
+            </w:r>
+          </w:p>
+          <w:p>
+            <w:pPr>
+              <w:pStyle w:val="ListBullet"/>
+              <w:spacing w:line="276"/>
+            </w:pPr>
+            <w:r>
+              <w:rPr>
+                <w:sz w:val="18"/>
+              </w:rPr>
+              <w:t>d. Francis Ford Coppola</w:t>
             </w:r>
           </w:p>
         </w:tc>
@@ -783,55 +967,62 @@
           </w:tcPr>
           <w:p/>
           <w:p>
-            <w:r>
-              <w:rPr>
-                <w:sz w:val="18"/>
-              </w:rPr>
-              <w:t>7. Quelle actrice a remporté l'Oscar de la meilleure actrice pour son rôle dans « La La Land » ?</w:t>
-            </w:r>
-          </w:p>
-          <w:p>
             <w:pPr>
-              <w:ind w:left="360"/>
+              <w:spacing w:line="276"/>
             </w:pPr>
             <w:r>
               <w:rPr>
                 <w:sz w:val="18"/>
               </w:rPr>
-              <w:t>□ a. Emma Stone</w:t>
+              <w:t>13. Quel film a remporté la palme d'or au festival de cannes 2022 ?</w:t>
             </w:r>
           </w:p>
           <w:p>
             <w:pPr>
-              <w:ind w:left="360"/>
+              <w:pStyle w:val="ListBullet"/>
+              <w:spacing w:line="276"/>
             </w:pPr>
             <w:r>
               <w:rPr>
                 <w:sz w:val="18"/>
               </w:rPr>
-              <w:t>□ b. Natalie Portman</w:t>
+              <w:t>a. "Armageddon Time"</w:t>
             </w:r>
           </w:p>
           <w:p>
             <w:pPr>
-              <w:ind w:left="360"/>
+              <w:pStyle w:val="ListBullet"/>
+              <w:spacing w:line="276"/>
             </w:pPr>
             <w:r>
               <w:rPr>
                 <w:sz w:val="18"/>
               </w:rPr>
-              <w:t>□ c. Meryl Streep</w:t>
+              <w:t>b. "Triangle of Sadness"</w:t>
             </w:r>
           </w:p>
           <w:p>
             <w:pPr>
-              <w:ind w:left="360"/>
+              <w:pStyle w:val="ListBullet"/>
+              <w:spacing w:line="276"/>
             </w:pPr>
             <w:r>
               <w:rPr>
                 <w:sz w:val="18"/>
               </w:rPr>
-              <w:t>□ d. Emma Stone</w:t>
+              <w:t>c. "Nostalgia"</w:t>
+            </w:r>
+          </w:p>
+          <w:p>
+            <w:pPr>
+              <w:pStyle w:val="ListBullet"/>
+              <w:spacing w:line="276"/>
+            </w:pPr>
+            <w:r>
+              <w:rPr>
+                <w:sz w:val="18"/>
+              </w:rPr>
+              <w:t>d. "As Bestas"</w:t>
             </w:r>
           </w:p>
         </w:tc>
@@ -839,65 +1030,64 @@
           <w:tcPr>
             <w:tcW w:type="dxa" w:w="4320"/>
           </w:tcPr>
-          <w:p>
-            <w:r>
-              <w:tab/>
-              <w:tab/>
-              <w:tab/>
-              <w:tab/>
-              <w:tab/>
-            </w:r>
-          </w:p>
-          <w:p>
-            <w:r>
-              <w:rPr>
-                <w:sz w:val="18"/>
-              </w:rPr>
-              <w:t>17. Quel est le titre du premier film d'animation des studios Pixar ?</w:t>
-            </w:r>
-          </w:p>
+          <w:p/>
           <w:p>
             <w:pPr>
-              <w:ind w:left="360"/>
+              <w:spacing w:line="276"/>
             </w:pPr>
             <w:r>
               <w:rPr>
                 <w:sz w:val="18"/>
               </w:rPr>
-              <w:t>□ a. Toy Story</w:t>
+              <w:t>18. Quel film d'animation a remporté l'Oscar du meilleur film d'animation en 2021 ?</w:t>
             </w:r>
           </w:p>
           <w:p>
             <w:pPr>
-              <w:ind w:left="360"/>
+              <w:pStyle w:val="ListBullet"/>
+              <w:spacing w:line="276"/>
             </w:pPr>
             <w:r>
               <w:rPr>
                 <w:sz w:val="18"/>
               </w:rPr>
-              <w:t>□ b. 1001 pattes</w:t>
+              <w:t>a. "Les Mitchell contre les machines"</w:t>
             </w:r>
           </w:p>
           <w:p>
             <w:pPr>
-              <w:ind w:left="360"/>
+              <w:pStyle w:val="ListBullet"/>
+              <w:spacing w:line="276"/>
             </w:pPr>
             <w:r>
               <w:rPr>
                 <w:sz w:val="18"/>
               </w:rPr>
-              <w:t>□ c. Le monde de Nemo</w:t>
+              <w:t>b. "Soul"</w:t>
             </w:r>
           </w:p>
           <w:p>
             <w:pPr>
-              <w:ind w:left="360"/>
+              <w:pStyle w:val="ListBullet"/>
+              <w:spacing w:line="276"/>
             </w:pPr>
             <w:r>
               <w:rPr>
                 <w:sz w:val="18"/>
               </w:rPr>
-              <w:t>□ d. Monstres et Cie</w:t>
+              <w:t>c. "Soul"</w:t>
+            </w:r>
+          </w:p>
+          <w:p>
+            <w:pPr>
+              <w:pStyle w:val="ListBullet"/>
+              <w:spacing w:line="276"/>
+            </w:pPr>
+            <w:r>
+              <w:rPr>
+                <w:sz w:val="18"/>
+              </w:rPr>
+              <w:t>d. "En avant"</w:t>
             </w:r>
           </w:p>
         </w:tc>
@@ -909,55 +1099,62 @@
           </w:tcPr>
           <w:p/>
           <w:p>
-            <w:r>
-              <w:rPr>
-                <w:sz w:val="18"/>
-              </w:rPr>
-              <w:t>8. Quel film de science-fiction réalisé par Stanley Kubrick est célèbre pour son intelligence artificielle HAL 9000 ?</w:t>
-            </w:r>
-          </w:p>
-          <w:p>
             <w:pPr>
-              <w:ind w:left="360"/>
+              <w:spacing w:line="276"/>
             </w:pPr>
             <w:r>
               <w:rPr>
                 <w:sz w:val="18"/>
               </w:rPr>
-              <w:t>□ a. Alien</w:t>
+              <w:t>14. Quel acteur est célèbre pour son rôle de James Bond dans de nombreux films de la franchise ?</w:t>
             </w:r>
           </w:p>
           <w:p>
             <w:pPr>
-              <w:ind w:left="360"/>
+              <w:pStyle w:val="ListBullet"/>
+              <w:spacing w:line="276"/>
             </w:pPr>
             <w:r>
               <w:rPr>
                 <w:sz w:val="18"/>
               </w:rPr>
-              <w:t>□ b. Matrix</w:t>
+              <w:t>a. Brad Pitt</w:t>
             </w:r>
           </w:p>
           <w:p>
             <w:pPr>
-              <w:ind w:left="360"/>
+              <w:pStyle w:val="ListBullet"/>
+              <w:spacing w:line="276"/>
             </w:pPr>
             <w:r>
               <w:rPr>
                 <w:sz w:val="18"/>
               </w:rPr>
-              <w:t>□ c. 2001, l'Odyssée de l'espace</w:t>
+              <w:t>b. Sean Connery</w:t>
             </w:r>
           </w:p>
           <w:p>
             <w:pPr>
-              <w:ind w:left="360"/>
+              <w:pStyle w:val="ListBullet"/>
+              <w:spacing w:line="276"/>
             </w:pPr>
             <w:r>
               <w:rPr>
                 <w:sz w:val="18"/>
               </w:rPr>
-              <w:t>□ d. Blade Runner</w:t>
+              <w:t>c. Harrison Ford</w:t>
+            </w:r>
+          </w:p>
+          <w:p>
+            <w:pPr>
+              <w:pStyle w:val="ListBullet"/>
+              <w:spacing w:line="276"/>
+            </w:pPr>
+            <w:r>
+              <w:rPr>
+                <w:sz w:val="18"/>
+              </w:rPr>
+              <w:t>d. Tom Cruise</w:t>
             </w:r>
           </w:p>
         </w:tc>
@@ -965,65 +1162,64 @@
           <w:tcPr>
             <w:tcW w:type="dxa" w:w="4320"/>
           </w:tcPr>
-          <w:p>
-            <w:r>
-              <w:tab/>
-              <w:tab/>
-              <w:tab/>
-              <w:tab/>
-              <w:tab/>
-            </w:r>
-          </w:p>
-          <w:p>
-            <w:r>
-              <w:rPr>
-                <w:sz w:val="18"/>
-              </w:rPr>
-              <w:t>18. Quel film a gagné l'oscar du meilleur film en 1994 ?</w:t>
-            </w:r>
-          </w:p>
+          <w:p/>
           <w:p>
             <w:pPr>
-              <w:ind w:left="360"/>
+              <w:spacing w:line="276"/>
             </w:pPr>
             <w:r>
               <w:rPr>
                 <w:sz w:val="18"/>
               </w:rPr>
-              <w:t>□ a. Pulp Fiction</w:t>
+              <w:t>19. Quel est le titre du premier film d'animation des studios Pixar ?</w:t>
             </w:r>
           </w:p>
           <w:p>
             <w:pPr>
-              <w:ind w:left="360"/>
+              <w:pStyle w:val="ListBullet"/>
+              <w:spacing w:line="276"/>
             </w:pPr>
             <w:r>
               <w:rPr>
                 <w:sz w:val="18"/>
               </w:rPr>
-              <w:t>□ b. Forrest Gump</w:t>
+              <w:t>a. Toy Story</w:t>
             </w:r>
           </w:p>
           <w:p>
             <w:pPr>
-              <w:ind w:left="360"/>
+              <w:pStyle w:val="ListBullet"/>
+              <w:spacing w:line="276"/>
             </w:pPr>
             <w:r>
               <w:rPr>
                 <w:sz w:val="18"/>
               </w:rPr>
-              <w:t>□ c. Les vestiges du jour</w:t>
+              <w:t>b. Le monde de Nemo</w:t>
             </w:r>
           </w:p>
           <w:p>
             <w:pPr>
-              <w:ind w:left="360"/>
+              <w:pStyle w:val="ListBullet"/>
+              <w:spacing w:line="276"/>
             </w:pPr>
             <w:r>
               <w:rPr>
                 <w:sz w:val="18"/>
               </w:rPr>
-              <w:t>□ d. Schindler's List</w:t>
+              <w:t>c. 1001 pattes</w:t>
+            </w:r>
+          </w:p>
+          <w:p>
+            <w:pPr>
+              <w:pStyle w:val="ListBullet"/>
+              <w:spacing w:line="276"/>
+            </w:pPr>
+            <w:r>
+              <w:rPr>
+                <w:sz w:val="18"/>
+              </w:rPr>
+              <w:t>d. Monstres et Cie</w:t>
             </w:r>
           </w:p>
         </w:tc>
@@ -1035,55 +1231,62 @@
           </w:tcPr>
           <w:p/>
           <w:p>
-            <w:r>
-              <w:rPr>
-                <w:sz w:val="18"/>
-              </w:rPr>
-              <w:t>9. Quel est le nom du vaisseau spatial de Han Solo dans "Star Wars" ?</w:t>
-            </w:r>
-          </w:p>
-          <w:p>
             <w:pPr>
-              <w:ind w:left="360"/>
+              <w:spacing w:line="276"/>
             </w:pPr>
             <w:r>
               <w:rPr>
                 <w:sz w:val="18"/>
               </w:rPr>
-              <w:t>□ a. Le TIE Fighter</w:t>
+              <w:t>15. Quelle actrice a joué le rôle de Katniss Everdeen dans la saga "Hunger Games" ?</w:t>
             </w:r>
           </w:p>
           <w:p>
             <w:pPr>
-              <w:ind w:left="360"/>
+              <w:pStyle w:val="ListBullet"/>
+              <w:spacing w:line="276"/>
             </w:pPr>
             <w:r>
               <w:rPr>
                 <w:sz w:val="18"/>
               </w:rPr>
-              <w:t>□ b. Le X-Wing</w:t>
+              <w:t>a. Scarlett Johansson</w:t>
             </w:r>
           </w:p>
           <w:p>
             <w:pPr>
-              <w:ind w:left="360"/>
+              <w:pStyle w:val="ListBullet"/>
+              <w:spacing w:line="276"/>
             </w:pPr>
             <w:r>
               <w:rPr>
                 <w:sz w:val="18"/>
               </w:rPr>
-              <w:t>□ c. L'Étoile Noire</w:t>
+              <w:t>b. Emma Stone</w:t>
             </w:r>
           </w:p>
           <w:p>
             <w:pPr>
-              <w:ind w:left="360"/>
+              <w:pStyle w:val="ListBullet"/>
+              <w:spacing w:line="276"/>
             </w:pPr>
             <w:r>
               <w:rPr>
                 <w:sz w:val="18"/>
               </w:rPr>
-              <w:t>□ d. Le Faucon Millenium</w:t>
+              <w:t>c. Jennifer Aniston</w:t>
+            </w:r>
+          </w:p>
+          <w:p>
+            <w:pPr>
+              <w:pStyle w:val="ListBullet"/>
+              <w:spacing w:line="276"/>
+            </w:pPr>
+            <w:r>
+              <w:rPr>
+                <w:sz w:val="18"/>
+              </w:rPr>
+              <w:t>d. Jennifer Lawrence</w:t>
             </w:r>
           </w:p>
         </w:tc>
@@ -1091,191 +1294,64 @@
           <w:tcPr>
             <w:tcW w:type="dxa" w:w="4320"/>
           </w:tcPr>
-          <w:p>
-            <w:r>
-              <w:tab/>
-              <w:tab/>
-              <w:tab/>
-              <w:tab/>
-              <w:tab/>
-            </w:r>
-          </w:p>
-          <w:p>
-            <w:r>
-              <w:rPr>
-                <w:sz w:val="18"/>
-              </w:rPr>
-              <w:t>19. Quel film a remporté la palme d'or au festival de cannes 2022 ?</w:t>
-            </w:r>
-          </w:p>
+          <w:p/>
           <w:p>
             <w:pPr>
-              <w:ind w:left="360"/>
+              <w:spacing w:line="276"/>
             </w:pPr>
             <w:r>
               <w:rPr>
                 <w:sz w:val="18"/>
               </w:rPr>
-              <w:t>□ a. "Triangle of Sadness"</w:t>
+              <w:t>20. Quel acteur a joué le rôle de Joker dans le film "The Dark Knight" ?</w:t>
             </w:r>
           </w:p>
           <w:p>
             <w:pPr>
-              <w:ind w:left="360"/>
+              <w:pStyle w:val="ListBullet"/>
+              <w:spacing w:line="276"/>
             </w:pPr>
             <w:r>
               <w:rPr>
                 <w:sz w:val="18"/>
               </w:rPr>
-              <w:t>□ b. "Nostalgia"</w:t>
+              <w:t>a. Jack Nicholson</w:t>
             </w:r>
           </w:p>
           <w:p>
             <w:pPr>
-              <w:ind w:left="360"/>
+              <w:pStyle w:val="ListBullet"/>
+              <w:spacing w:line="276"/>
             </w:pPr>
             <w:r>
               <w:rPr>
                 <w:sz w:val="18"/>
               </w:rPr>
-              <w:t>□ c. "As Bestas"</w:t>
+              <w:t>b. Heath Ledger</w:t>
             </w:r>
           </w:p>
           <w:p>
             <w:pPr>
-              <w:ind w:left="360"/>
+              <w:pStyle w:val="ListBullet"/>
+              <w:spacing w:line="276"/>
             </w:pPr>
             <w:r>
               <w:rPr>
                 <w:sz w:val="18"/>
               </w:rPr>
-              <w:t>□ d. "Armageddon Time"</w:t>
-            </w:r>
-          </w:p>
-        </w:tc>
-      </w:tr>
-      <w:tr>
-        <w:tc>
-          <w:tcPr>
-            <w:tcW w:type="dxa" w:w="4320"/>
-          </w:tcPr>
-          <w:p/>
-          <w:p>
-            <w:r>
-              <w:rPr>
-                <w:sz w:val="18"/>
-              </w:rPr>
-              <w:t>10. Quel film d'animation a remporté l'Oscar du meilleur film d'animation en 2021 ?</w:t>
+              <w:t>c. Joaquin Phoenix</w:t>
             </w:r>
           </w:p>
           <w:p>
             <w:pPr>
-              <w:ind w:left="360"/>
+              <w:pStyle w:val="ListBullet"/>
+              <w:spacing w:line="276"/>
             </w:pPr>
             <w:r>
               <w:rPr>
                 <w:sz w:val="18"/>
               </w:rPr>
-              <w:t>□ a. "Soul"</w:t>
-            </w:r>
-          </w:p>
-          <w:p>
-            <w:pPr>
-              <w:ind w:left="360"/>
-            </w:pPr>
-            <w:r>
-              <w:rPr>
-                <w:sz w:val="18"/>
-              </w:rPr>
-              <w:t>□ b. "Soul"</w:t>
-            </w:r>
-          </w:p>
-          <w:p>
-            <w:pPr>
-              <w:ind w:left="360"/>
-            </w:pPr>
-            <w:r>
-              <w:rPr>
-                <w:sz w:val="18"/>
-              </w:rPr>
-              <w:t>□ c. "Les Mitchell contre les machines"</w:t>
-            </w:r>
-          </w:p>
-          <w:p>
-            <w:pPr>
-              <w:ind w:left="360"/>
-            </w:pPr>
-            <w:r>
-              <w:rPr>
-                <w:sz w:val="18"/>
-              </w:rPr>
-              <w:t>□ d. "En avant"</w:t>
-            </w:r>
-          </w:p>
-        </w:tc>
-        <w:tc>
-          <w:tcPr>
-            <w:tcW w:type="dxa" w:w="4320"/>
-          </w:tcPr>
-          <w:p>
-            <w:r>
-              <w:tab/>
-              <w:tab/>
-              <w:tab/>
-              <w:tab/>
-              <w:tab/>
-            </w:r>
-          </w:p>
-          <w:p>
-            <w:r>
-              <w:rPr>
-                <w:sz w:val="18"/>
-              </w:rPr>
-              <w:t>20. Quel réalisateur est connu pour ses films de science-fiction tels que "Inception" et "Interstellar" ?</w:t>
-            </w:r>
-          </w:p>
-          <w:p>
-            <w:pPr>
-              <w:ind w:left="360"/>
-            </w:pPr>
-            <w:r>
-              <w:rPr>
-                <w:sz w:val="18"/>
-              </w:rPr>
-              <w:t>□ a. James Cameron</w:t>
-            </w:r>
-          </w:p>
-          <w:p>
-            <w:pPr>
-              <w:ind w:left="360"/>
-            </w:pPr>
-            <w:r>
-              <w:rPr>
-                <w:sz w:val="18"/>
-              </w:rPr>
-              <w:t>□ b. Ridley Scott</w:t>
-            </w:r>
-          </w:p>
-          <w:p>
-            <w:pPr>
-              <w:ind w:left="360"/>
-            </w:pPr>
-            <w:r>
-              <w:rPr>
-                <w:sz w:val="18"/>
-              </w:rPr>
-              <w:t>□ c. Christopher Nolan</w:t>
-            </w:r>
-          </w:p>
-          <w:p>
-            <w:pPr>
-              <w:ind w:left="360"/>
-            </w:pPr>
-            <w:r>
-              <w:rPr>
-                <w:sz w:val="18"/>
-              </w:rPr>
-              <w:t>□ d. Denis Villeneuve</w:t>
+              <w:t>d. Jared Leto</w:t>
             </w:r>
           </w:p>
         </w:tc>

</xml_diff>

<commit_message>
colonne bien positionner mais décalge titre
</commit_message>
<xml_diff>
--- a/QCM_Questions.docx
+++ b/QCM_Questions.docx
@@ -10,1358 +10,1073 @@
         <w:t>Questionnaire à Choix Multiples</w:t>
       </w:r>
     </w:p>
-    <w:tbl>
-      <w:tblPr>
-        <w:tblW w:type="auto" w:w="0"/>
-        <w:tblLayout w:type="fixed"/>
-        <w:tblLook w:firstColumn="1" w:firstRow="1" w:lastColumn="0" w:lastRow="0" w:noHBand="0" w:noVBand="1" w:val="04A0"/>
-      </w:tblPr>
-      <w:tblGrid>
-        <w:gridCol w:w="7200"/>
-        <w:gridCol w:w="7200"/>
-      </w:tblGrid>
-      <w:tr>
-        <w:tc>
-          <w:tcPr>
-            <w:tcW w:type="dxa" w:w="4320"/>
-          </w:tcPr>
-          <w:p/>
-          <w:p>
-            <w:pPr>
-              <w:spacing w:line="276"/>
-            </w:pPr>
-            <w:r>
-              <w:rPr>
-                <w:sz w:val="18"/>
-              </w:rPr>
-              <w:t>1. Quelle actrice a joué le rôle de la princesse Leia dans la saga "Star Wars" ?</w:t>
-            </w:r>
-          </w:p>
-          <w:p>
-            <w:pPr>
-              <w:pStyle w:val="ListBullet"/>
-              <w:spacing w:line="276"/>
-            </w:pPr>
-            <w:r>
-              <w:rPr>
-                <w:sz w:val="18"/>
-              </w:rPr>
-              <w:t>a. Meryl Streep</w:t>
-            </w:r>
-          </w:p>
-          <w:p>
-            <w:pPr>
-              <w:pStyle w:val="ListBullet"/>
-              <w:spacing w:line="276"/>
-            </w:pPr>
-            <w:r>
-              <w:rPr>
-                <w:sz w:val="18"/>
-              </w:rPr>
-              <w:t>b. Natalie Portman</w:t>
-            </w:r>
-          </w:p>
-          <w:p>
-            <w:pPr>
-              <w:pStyle w:val="ListBullet"/>
-              <w:spacing w:line="276"/>
-            </w:pPr>
-            <w:r>
-              <w:rPr>
-                <w:sz w:val="18"/>
-              </w:rPr>
-              <w:t>c. Carrie Fisher</w:t>
-            </w:r>
-          </w:p>
-          <w:p>
-            <w:pPr>
-              <w:pStyle w:val="ListBullet"/>
-              <w:spacing w:line="276"/>
-            </w:pPr>
-            <w:r>
-              <w:rPr>
-                <w:sz w:val="18"/>
-              </w:rPr>
-              <w:t>d. Sigourney Weaver</w:t>
-            </w:r>
-          </w:p>
-        </w:tc>
-        <w:tc>
-          <w:tcPr>
-            <w:tcW w:type="dxa" w:w="4320"/>
-          </w:tcPr>
-          <w:p/>
-          <w:p>
-            <w:pPr>
-              <w:spacing w:line="276"/>
-            </w:pPr>
-            <w:r>
-              <w:rPr>
-                <w:sz w:val="18"/>
-              </w:rPr>
-              <w:t>6. Quel est le nom du réalisateur du film "Le voyage de Chihiro" ?</w:t>
-            </w:r>
-          </w:p>
-          <w:p>
-            <w:pPr>
-              <w:pStyle w:val="ListBullet"/>
-              <w:spacing w:line="276"/>
-            </w:pPr>
-            <w:r>
-              <w:rPr>
-                <w:sz w:val="18"/>
-              </w:rPr>
-              <w:t>a. Makoto Shinkai</w:t>
-            </w:r>
-          </w:p>
-          <w:p>
-            <w:pPr>
-              <w:pStyle w:val="ListBullet"/>
-              <w:spacing w:line="276"/>
-            </w:pPr>
-            <w:r>
-              <w:rPr>
-                <w:sz w:val="18"/>
-              </w:rPr>
-              <w:t>b. Isao Takahata</w:t>
-            </w:r>
-          </w:p>
-          <w:p>
-            <w:pPr>
-              <w:pStyle w:val="ListBullet"/>
-              <w:spacing w:line="276"/>
-            </w:pPr>
-            <w:r>
-              <w:rPr>
-                <w:sz w:val="18"/>
-              </w:rPr>
-              <w:t>c. Hayao Miyazaki</w:t>
-            </w:r>
-          </w:p>
-          <w:p>
-            <w:pPr>
-              <w:pStyle w:val="ListBullet"/>
-              <w:spacing w:line="276"/>
-            </w:pPr>
-            <w:r>
-              <w:rPr>
-                <w:sz w:val="18"/>
-              </w:rPr>
-              <w:t>d. Mamoru Hosoda</w:t>
-            </w:r>
-          </w:p>
-        </w:tc>
-      </w:tr>
-      <w:tr>
-        <w:tc>
-          <w:tcPr>
-            <w:tcW w:type="dxa" w:w="4320"/>
-          </w:tcPr>
-          <w:p/>
-          <w:p>
-            <w:pPr>
-              <w:spacing w:line="276"/>
-            </w:pPr>
-            <w:r>
-              <w:rPr>
-                <w:sz w:val="18"/>
-              </w:rPr>
-              <w:t>2. Quel réalisateur a dirigé le film "Pulp Fiction" ?</w:t>
-            </w:r>
-          </w:p>
-          <w:p>
-            <w:pPr>
-              <w:pStyle w:val="ListBullet"/>
-              <w:spacing w:line="276"/>
-            </w:pPr>
-            <w:r>
-              <w:rPr>
-                <w:sz w:val="18"/>
-              </w:rPr>
-              <w:t>a. Steven Soderbergh</w:t>
-            </w:r>
-          </w:p>
-          <w:p>
-            <w:pPr>
-              <w:pStyle w:val="ListBullet"/>
-              <w:spacing w:line="276"/>
-            </w:pPr>
-            <w:r>
-              <w:rPr>
-                <w:sz w:val="18"/>
-              </w:rPr>
-              <w:t>b. Quentin Tarantino</w:t>
-            </w:r>
-          </w:p>
-          <w:p>
-            <w:pPr>
-              <w:pStyle w:val="ListBullet"/>
-              <w:spacing w:line="276"/>
-            </w:pPr>
-            <w:r>
-              <w:rPr>
-                <w:sz w:val="18"/>
-              </w:rPr>
-              <w:t>c. les frères Coen</w:t>
-            </w:r>
-          </w:p>
-          <w:p>
-            <w:pPr>
-              <w:pStyle w:val="ListBullet"/>
-              <w:spacing w:line="276"/>
-            </w:pPr>
-            <w:r>
-              <w:rPr>
-                <w:sz w:val="18"/>
-              </w:rPr>
-              <w:t>d. David Fincher</w:t>
-            </w:r>
-          </w:p>
-        </w:tc>
-        <w:tc>
-          <w:tcPr>
-            <w:tcW w:type="dxa" w:w="4320"/>
-          </w:tcPr>
-          <w:p/>
-          <w:p>
-            <w:pPr>
-              <w:spacing w:line="276"/>
-            </w:pPr>
-            <w:r>
-              <w:rPr>
-                <w:sz w:val="18"/>
-              </w:rPr>
-              <w:t>7. Dans quel film Leonardo DiCaprio prononce la célèbre réplique « Je suis le roi du monde ! » ?</w:t>
-            </w:r>
-          </w:p>
-          <w:p>
-            <w:pPr>
-              <w:pStyle w:val="ListBullet"/>
-              <w:spacing w:line="276"/>
-            </w:pPr>
-            <w:r>
-              <w:rPr>
-                <w:sz w:val="18"/>
-              </w:rPr>
-              <w:t>a. Aviator</w:t>
-            </w:r>
-          </w:p>
-          <w:p>
-            <w:pPr>
-              <w:pStyle w:val="ListBullet"/>
-              <w:spacing w:line="276"/>
-            </w:pPr>
-            <w:r>
-              <w:rPr>
-                <w:sz w:val="18"/>
-              </w:rPr>
-              <w:t>b. Le Loup de Wall Street</w:t>
-            </w:r>
-          </w:p>
-          <w:p>
-            <w:pPr>
-              <w:pStyle w:val="ListBullet"/>
-              <w:spacing w:line="276"/>
-            </w:pPr>
-            <w:r>
-              <w:rPr>
-                <w:sz w:val="18"/>
-              </w:rPr>
-              <w:t>c. Titanic</w:t>
-            </w:r>
-          </w:p>
-          <w:p>
-            <w:pPr>
-              <w:pStyle w:val="ListBullet"/>
-              <w:spacing w:line="276"/>
-            </w:pPr>
-            <w:r>
-              <w:rPr>
-                <w:sz w:val="18"/>
-              </w:rPr>
-              <w:t>d. Inception</w:t>
-            </w:r>
-          </w:p>
-        </w:tc>
-      </w:tr>
-      <w:tr>
-        <w:tc>
-          <w:tcPr>
-            <w:tcW w:type="dxa" w:w="4320"/>
-          </w:tcPr>
-          <w:p/>
-          <w:p>
-            <w:pPr>
-              <w:spacing w:line="276"/>
-            </w:pPr>
-            <w:r>
-              <w:rPr>
-                <w:sz w:val="18"/>
-              </w:rPr>
-              <w:t>3. Quel film a remporté l'Oscar du meilleur film en 2020 ?</w:t>
-            </w:r>
-          </w:p>
-          <w:p>
-            <w:pPr>
-              <w:pStyle w:val="ListBullet"/>
-              <w:spacing w:line="276"/>
-            </w:pPr>
-            <w:r>
-              <w:rPr>
-                <w:sz w:val="18"/>
-              </w:rPr>
-              <w:t>a. "1917"</w:t>
-            </w:r>
-          </w:p>
-          <w:p>
-            <w:pPr>
-              <w:pStyle w:val="ListBullet"/>
-              <w:spacing w:line="276"/>
-            </w:pPr>
-            <w:r>
-              <w:rPr>
-                <w:sz w:val="18"/>
-              </w:rPr>
-              <w:t>b. "The Irishman"</w:t>
-            </w:r>
-          </w:p>
-          <w:p>
-            <w:pPr>
-              <w:pStyle w:val="ListBullet"/>
-              <w:spacing w:line="276"/>
-            </w:pPr>
-            <w:r>
-              <w:rPr>
-                <w:sz w:val="18"/>
-              </w:rPr>
-              <w:t>c. "Parasite"</w:t>
-            </w:r>
-          </w:p>
-          <w:p>
-            <w:pPr>
-              <w:pStyle w:val="ListBullet"/>
-              <w:spacing w:line="276"/>
-            </w:pPr>
-            <w:r>
-              <w:rPr>
-                <w:sz w:val="18"/>
-              </w:rPr>
-              <w:t>d. "Joker"</w:t>
-            </w:r>
-          </w:p>
-        </w:tc>
-        <w:tc>
-          <w:tcPr>
-            <w:tcW w:type="dxa" w:w="4320"/>
-          </w:tcPr>
-          <w:p/>
-          <w:p>
-            <w:pPr>
-              <w:spacing w:line="276"/>
-            </w:pPr>
-            <w:r>
-              <w:rPr>
-                <w:sz w:val="18"/>
-              </w:rPr>
-              <w:t>8. Quel acteur a joué le rôle de Jack Dawson dans "Titanic" ?</w:t>
-            </w:r>
-          </w:p>
-          <w:p>
-            <w:pPr>
-              <w:pStyle w:val="ListBullet"/>
-              <w:spacing w:line="276"/>
-            </w:pPr>
-            <w:r>
-              <w:rPr>
-                <w:sz w:val="18"/>
-              </w:rPr>
-              <w:t>a. Tom Hanks</w:t>
-            </w:r>
-          </w:p>
-          <w:p>
-            <w:pPr>
-              <w:pStyle w:val="ListBullet"/>
-              <w:spacing w:line="276"/>
-            </w:pPr>
-            <w:r>
-              <w:rPr>
-                <w:sz w:val="18"/>
-              </w:rPr>
-              <w:t>b. Johnny Depp</w:t>
-            </w:r>
-          </w:p>
-          <w:p>
-            <w:pPr>
-              <w:pStyle w:val="ListBullet"/>
-              <w:spacing w:line="276"/>
-            </w:pPr>
-            <w:r>
-              <w:rPr>
-                <w:sz w:val="18"/>
-              </w:rPr>
-              <w:t>c. Brad Pitt</w:t>
-            </w:r>
-          </w:p>
-          <w:p>
-            <w:pPr>
-              <w:pStyle w:val="ListBullet"/>
-              <w:spacing w:line="276"/>
-            </w:pPr>
-            <w:r>
-              <w:rPr>
-                <w:sz w:val="18"/>
-              </w:rPr>
-              <w:t>d. Leonardo DiCaprio</w:t>
-            </w:r>
-          </w:p>
-        </w:tc>
-      </w:tr>
-      <w:tr>
-        <w:tc>
-          <w:tcPr>
-            <w:tcW w:type="dxa" w:w="4320"/>
-          </w:tcPr>
-          <w:p/>
-          <w:p>
-            <w:pPr>
-              <w:spacing w:line="276"/>
-            </w:pPr>
-            <w:r>
-              <w:rPr>
-                <w:sz w:val="18"/>
-              </w:rPr>
-              <w:t>4. Quel est le nom du vaisseau spatial de Han Solo dans "Star Wars" ?</w:t>
-            </w:r>
-          </w:p>
-          <w:p>
-            <w:pPr>
-              <w:pStyle w:val="ListBullet"/>
-              <w:spacing w:line="276"/>
-            </w:pPr>
-            <w:r>
-              <w:rPr>
-                <w:sz w:val="18"/>
-              </w:rPr>
-              <w:t>a. L'Étoile Noire</w:t>
-            </w:r>
-          </w:p>
-          <w:p>
-            <w:pPr>
-              <w:pStyle w:val="ListBullet"/>
-              <w:spacing w:line="276"/>
-            </w:pPr>
-            <w:r>
-              <w:rPr>
-                <w:sz w:val="18"/>
-              </w:rPr>
-              <w:t>b. Le TIE Fighter</w:t>
-            </w:r>
-          </w:p>
-          <w:p>
-            <w:pPr>
-              <w:pStyle w:val="ListBullet"/>
-              <w:spacing w:line="276"/>
-            </w:pPr>
-            <w:r>
-              <w:rPr>
-                <w:sz w:val="18"/>
-              </w:rPr>
-              <w:t>c. Le Faucon Millenium</w:t>
-            </w:r>
-          </w:p>
-          <w:p>
-            <w:pPr>
-              <w:pStyle w:val="ListBullet"/>
-              <w:spacing w:line="276"/>
-            </w:pPr>
-            <w:r>
-              <w:rPr>
-                <w:sz w:val="18"/>
-              </w:rPr>
-              <w:t>d. Le X-Wing</w:t>
-            </w:r>
-          </w:p>
-        </w:tc>
-        <w:tc>
-          <w:tcPr>
-            <w:tcW w:type="dxa" w:w="4320"/>
-          </w:tcPr>
-          <w:p/>
-          <w:p>
-            <w:pPr>
-              <w:spacing w:line="276"/>
-            </w:pPr>
-            <w:r>
-              <w:rPr>
-                <w:sz w:val="18"/>
-              </w:rPr>
-              <w:t>9. Quelle actrice a joué le rôle de Cléopâtre dans le film "Cléopâtre" de 1963 ?</w:t>
-            </w:r>
-          </w:p>
-          <w:p>
-            <w:pPr>
-              <w:pStyle w:val="ListBullet"/>
-              <w:spacing w:line="276"/>
-            </w:pPr>
-            <w:r>
-              <w:rPr>
-                <w:sz w:val="18"/>
-              </w:rPr>
-              <w:t>a. Audrey Hepburn</w:t>
-            </w:r>
-          </w:p>
-          <w:p>
-            <w:pPr>
-              <w:pStyle w:val="ListBullet"/>
-              <w:spacing w:line="276"/>
-            </w:pPr>
-            <w:r>
-              <w:rPr>
-                <w:sz w:val="18"/>
-              </w:rPr>
-              <w:t>b. Ava Gardner</w:t>
-            </w:r>
-          </w:p>
-          <w:p>
-            <w:pPr>
-              <w:pStyle w:val="ListBullet"/>
-              <w:spacing w:line="276"/>
-            </w:pPr>
-            <w:r>
-              <w:rPr>
-                <w:sz w:val="18"/>
-              </w:rPr>
-              <w:t>c. Sophia Loren</w:t>
-            </w:r>
-          </w:p>
-          <w:p>
-            <w:pPr>
-              <w:pStyle w:val="ListBullet"/>
-              <w:spacing w:line="276"/>
-            </w:pPr>
-            <w:r>
-              <w:rPr>
-                <w:sz w:val="18"/>
-              </w:rPr>
-              <w:t>d. Elizabeth Taylor</w:t>
-            </w:r>
-          </w:p>
-        </w:tc>
-      </w:tr>
-      <w:tr>
-        <w:tc>
-          <w:tcPr>
-            <w:tcW w:type="dxa" w:w="4320"/>
-          </w:tcPr>
-          <w:p/>
-          <w:p>
-            <w:pPr>
-              <w:spacing w:line="276"/>
-            </w:pPr>
-            <w:r>
-              <w:rPr>
-                <w:sz w:val="18"/>
-              </w:rPr>
-              <w:t>5. Quel acteur a joué le rôle de Vito Corleone dans le film "Le Parrain" ?</w:t>
-            </w:r>
-          </w:p>
-          <w:p>
-            <w:pPr>
-              <w:pStyle w:val="ListBullet"/>
-              <w:spacing w:line="276"/>
-            </w:pPr>
-            <w:r>
-              <w:rPr>
-                <w:sz w:val="18"/>
-              </w:rPr>
-              <w:t>a. Marlon Brando</w:t>
-            </w:r>
-          </w:p>
-          <w:p>
-            <w:pPr>
-              <w:pStyle w:val="ListBullet"/>
-              <w:spacing w:line="276"/>
-            </w:pPr>
-            <w:r>
-              <w:rPr>
-                <w:sz w:val="18"/>
-              </w:rPr>
-              <w:t>b. Al Pacino</w:t>
-            </w:r>
-          </w:p>
-          <w:p>
-            <w:pPr>
-              <w:pStyle w:val="ListBullet"/>
-              <w:spacing w:line="276"/>
-            </w:pPr>
-            <w:r>
-              <w:rPr>
-                <w:sz w:val="18"/>
-              </w:rPr>
-              <w:t>c. Robert De Niro</w:t>
-            </w:r>
-          </w:p>
-          <w:p>
-            <w:pPr>
-              <w:pStyle w:val="ListBullet"/>
-              <w:spacing w:line="276"/>
-            </w:pPr>
-            <w:r>
-              <w:rPr>
-                <w:sz w:val="18"/>
-              </w:rPr>
-              <w:t>d. Joe Pesci</w:t>
-            </w:r>
-          </w:p>
-        </w:tc>
-        <w:tc>
-          <w:tcPr>
-            <w:tcW w:type="dxa" w:w="4320"/>
-          </w:tcPr>
-          <w:p/>
-          <w:p>
-            <w:pPr>
-              <w:spacing w:line="276"/>
-            </w:pPr>
-            <w:r>
-              <w:rPr>
-                <w:sz w:val="18"/>
-              </w:rPr>
-              <w:t>10. Quel réalisateur a dirigé le film "Le seigneur des anneaux" ?</w:t>
-            </w:r>
-          </w:p>
-          <w:p>
-            <w:pPr>
-              <w:pStyle w:val="ListBullet"/>
-              <w:spacing w:line="276"/>
-            </w:pPr>
-            <w:r>
-              <w:rPr>
-                <w:sz w:val="18"/>
-              </w:rPr>
-              <w:t>a. Ron Howard</w:t>
-            </w:r>
-          </w:p>
-          <w:p>
-            <w:pPr>
-              <w:pStyle w:val="ListBullet"/>
-              <w:spacing w:line="276"/>
-            </w:pPr>
-            <w:r>
-              <w:rPr>
-                <w:sz w:val="18"/>
-              </w:rPr>
-              <w:t>b. Guillermo del Toro</w:t>
-            </w:r>
-          </w:p>
-          <w:p>
-            <w:pPr>
-              <w:pStyle w:val="ListBullet"/>
-              <w:spacing w:line="276"/>
-            </w:pPr>
-            <w:r>
-              <w:rPr>
-                <w:sz w:val="18"/>
-              </w:rPr>
-              <w:t>c. Peter Jackson</w:t>
-            </w:r>
-          </w:p>
-          <w:p>
-            <w:pPr>
-              <w:pStyle w:val="ListBullet"/>
-              <w:spacing w:line="276"/>
-            </w:pPr>
-            <w:r>
-              <w:rPr>
-                <w:sz w:val="18"/>
-              </w:rPr>
-              <w:t>d. George Lucas</w:t>
-            </w:r>
-          </w:p>
-        </w:tc>
-      </w:tr>
-    </w:tbl>
+    <w:p/>
     <w:p>
       <w:r>
-        <w:br w:type="page"/>
+        <w:rPr>
+          <w:sz w:val="18"/>
+        </w:rPr>
+        <w:t>1. Quel réalisateur a dirigé le film "Le Parrain" ?</w:t>
       </w:r>
     </w:p>
-    <w:tbl>
-      <w:tblPr>
-        <w:tblW w:type="auto" w:w="0"/>
-        <w:tblLayout w:type="fixed"/>
-        <w:tblLook w:firstColumn="1" w:firstRow="1" w:lastColumn="0" w:lastRow="0" w:noHBand="0" w:noVBand="1" w:val="04A0"/>
-      </w:tblPr>
-      <w:tblGrid>
-        <w:gridCol w:w="7200"/>
-        <w:gridCol w:w="7200"/>
-      </w:tblGrid>
-      <w:tr>
-        <w:tc>
-          <w:tcPr>
-            <w:tcW w:type="dxa" w:w="4320"/>
-          </w:tcPr>
-          <w:p/>
-          <w:p>
-            <w:pPr>
-              <w:spacing w:line="276"/>
-            </w:pPr>
-            <w:r>
-              <w:rPr>
-                <w:sz w:val="18"/>
-              </w:rPr>
-              <w:t>11. Quel réalisateur est connu pour ses films de science-fiction tels que "Inception" et "Interstellar" ?</w:t>
-            </w:r>
-          </w:p>
-          <w:p>
-            <w:pPr>
-              <w:pStyle w:val="ListBullet"/>
-              <w:spacing w:line="276"/>
-            </w:pPr>
-            <w:r>
-              <w:rPr>
-                <w:sz w:val="18"/>
-              </w:rPr>
-              <w:t>a. Christopher Nolan</w:t>
-            </w:r>
-          </w:p>
-          <w:p>
-            <w:pPr>
-              <w:pStyle w:val="ListBullet"/>
-              <w:spacing w:line="276"/>
-            </w:pPr>
-            <w:r>
-              <w:rPr>
-                <w:sz w:val="18"/>
-              </w:rPr>
-              <w:t>b. Denis Villeneuve</w:t>
-            </w:r>
-          </w:p>
-          <w:p>
-            <w:pPr>
-              <w:pStyle w:val="ListBullet"/>
-              <w:spacing w:line="276"/>
-            </w:pPr>
-            <w:r>
-              <w:rPr>
-                <w:sz w:val="18"/>
-              </w:rPr>
-              <w:t>c. Ridley Scott</w:t>
-            </w:r>
-          </w:p>
-          <w:p>
-            <w:pPr>
-              <w:pStyle w:val="ListBullet"/>
-              <w:spacing w:line="276"/>
-            </w:pPr>
-            <w:r>
-              <w:rPr>
-                <w:sz w:val="18"/>
-              </w:rPr>
-              <w:t>d. James Cameron</w:t>
-            </w:r>
-          </w:p>
-        </w:tc>
-        <w:tc>
-          <w:tcPr>
-            <w:tcW w:type="dxa" w:w="4320"/>
-          </w:tcPr>
-          <w:p/>
-          <w:p>
-            <w:pPr>
-              <w:spacing w:line="276"/>
-            </w:pPr>
-            <w:r>
-              <w:rPr>
-                <w:sz w:val="18"/>
-              </w:rPr>
-              <w:t>16. Qui a réalisé le film "Psychose" ?</w:t>
-            </w:r>
-          </w:p>
-          <w:p>
-            <w:pPr>
-              <w:pStyle w:val="ListBullet"/>
-              <w:spacing w:line="276"/>
-            </w:pPr>
-            <w:r>
-              <w:rPr>
-                <w:sz w:val="18"/>
-              </w:rPr>
-              <w:t>a. Fritz Lang</w:t>
-            </w:r>
-          </w:p>
-          <w:p>
-            <w:pPr>
-              <w:pStyle w:val="ListBullet"/>
-              <w:spacing w:line="276"/>
-            </w:pPr>
-            <w:r>
-              <w:rPr>
-                <w:sz w:val="18"/>
-              </w:rPr>
-              <w:t>b. Orson Welles</w:t>
-            </w:r>
-          </w:p>
-          <w:p>
-            <w:pPr>
-              <w:pStyle w:val="ListBullet"/>
-              <w:spacing w:line="276"/>
-            </w:pPr>
-            <w:r>
-              <w:rPr>
-                <w:sz w:val="18"/>
-              </w:rPr>
-              <w:t>c. Billy Wilder</w:t>
-            </w:r>
-          </w:p>
-          <w:p>
-            <w:pPr>
-              <w:pStyle w:val="ListBullet"/>
-              <w:spacing w:line="276"/>
-            </w:pPr>
-            <w:r>
-              <w:rPr>
-                <w:sz w:val="18"/>
-              </w:rPr>
-              <w:t>d. Alfred Hitchcock</w:t>
-            </w:r>
-          </w:p>
-        </w:tc>
-      </w:tr>
-      <w:tr>
-        <w:tc>
-          <w:tcPr>
-            <w:tcW w:type="dxa" w:w="4320"/>
-          </w:tcPr>
-          <w:p/>
-          <w:p>
-            <w:pPr>
-              <w:spacing w:line="276"/>
-            </w:pPr>
-            <w:r>
-              <w:rPr>
-                <w:sz w:val="18"/>
-              </w:rPr>
-              <w:t>12. Quel réalisateur est connu pour ses films d'animation du Studio Ghibli, comme « Mon voisin Totoro » et « Le Château ambulant » ?</w:t>
-            </w:r>
-          </w:p>
-          <w:p>
-            <w:pPr>
-              <w:pStyle w:val="ListBullet"/>
-              <w:spacing w:line="276"/>
-            </w:pPr>
-            <w:r>
-              <w:rPr>
-                <w:sz w:val="18"/>
-              </w:rPr>
-              <w:t>a. Mamoru Hosoda</w:t>
-            </w:r>
-          </w:p>
-          <w:p>
-            <w:pPr>
-              <w:pStyle w:val="ListBullet"/>
-              <w:spacing w:line="276"/>
-            </w:pPr>
-            <w:r>
-              <w:rPr>
-                <w:sz w:val="18"/>
-              </w:rPr>
-              <w:t>b. Satoshi Kon</w:t>
-            </w:r>
-          </w:p>
-          <w:p>
-            <w:pPr>
-              <w:pStyle w:val="ListBullet"/>
-              <w:spacing w:line="276"/>
-            </w:pPr>
-            <w:r>
-              <w:rPr>
-                <w:sz w:val="18"/>
-              </w:rPr>
-              <w:t>c. Makoto Shinkai</w:t>
-            </w:r>
-          </w:p>
-          <w:p>
-            <w:pPr>
-              <w:pStyle w:val="ListBullet"/>
-              <w:spacing w:line="276"/>
-            </w:pPr>
-            <w:r>
-              <w:rPr>
-                <w:sz w:val="18"/>
-              </w:rPr>
-              <w:t>d. Hayao Miyazaki</w:t>
-            </w:r>
-          </w:p>
-        </w:tc>
-        <w:tc>
-          <w:tcPr>
-            <w:tcW w:type="dxa" w:w="4320"/>
-          </w:tcPr>
-          <w:p/>
-          <w:p>
-            <w:pPr>
-              <w:spacing w:line="276"/>
-            </w:pPr>
-            <w:r>
-              <w:rPr>
-                <w:sz w:val="18"/>
-              </w:rPr>
-              <w:t>17. Quel réalisateur a dirigé le film "Le Parrain" ?</w:t>
-            </w:r>
-          </w:p>
-          <w:p>
-            <w:pPr>
-              <w:pStyle w:val="ListBullet"/>
-              <w:spacing w:line="276"/>
-            </w:pPr>
-            <w:r>
-              <w:rPr>
-                <w:sz w:val="18"/>
-              </w:rPr>
-              <w:t>a. Martin Scorsese</w:t>
-            </w:r>
-          </w:p>
-          <w:p>
-            <w:pPr>
-              <w:pStyle w:val="ListBullet"/>
-              <w:spacing w:line="276"/>
-            </w:pPr>
-            <w:r>
-              <w:rPr>
-                <w:sz w:val="18"/>
-              </w:rPr>
-              <w:t>b. Quentin Tarantino</w:t>
-            </w:r>
-          </w:p>
-          <w:p>
-            <w:pPr>
-              <w:pStyle w:val="ListBullet"/>
-              <w:spacing w:line="276"/>
-            </w:pPr>
-            <w:r>
-              <w:rPr>
-                <w:sz w:val="18"/>
-              </w:rPr>
-              <w:t>c. Steven Spielberg</w:t>
-            </w:r>
-          </w:p>
-          <w:p>
-            <w:pPr>
-              <w:pStyle w:val="ListBullet"/>
-              <w:spacing w:line="276"/>
-            </w:pPr>
-            <w:r>
-              <w:rPr>
-                <w:sz w:val="18"/>
-              </w:rPr>
-              <w:t>d. Francis Ford Coppola</w:t>
-            </w:r>
-          </w:p>
-        </w:tc>
-      </w:tr>
-      <w:tr>
-        <w:tc>
-          <w:tcPr>
-            <w:tcW w:type="dxa" w:w="4320"/>
-          </w:tcPr>
-          <w:p/>
-          <w:p>
-            <w:pPr>
-              <w:spacing w:line="276"/>
-            </w:pPr>
-            <w:r>
-              <w:rPr>
-                <w:sz w:val="18"/>
-              </w:rPr>
-              <w:t>13. Quel film a remporté la palme d'or au festival de cannes 2022 ?</w:t>
-            </w:r>
-          </w:p>
-          <w:p>
-            <w:pPr>
-              <w:pStyle w:val="ListBullet"/>
-              <w:spacing w:line="276"/>
-            </w:pPr>
-            <w:r>
-              <w:rPr>
-                <w:sz w:val="18"/>
-              </w:rPr>
-              <w:t>a. "Armageddon Time"</w:t>
-            </w:r>
-          </w:p>
-          <w:p>
-            <w:pPr>
-              <w:pStyle w:val="ListBullet"/>
-              <w:spacing w:line="276"/>
-            </w:pPr>
-            <w:r>
-              <w:rPr>
-                <w:sz w:val="18"/>
-              </w:rPr>
-              <w:t>b. "Triangle of Sadness"</w:t>
-            </w:r>
-          </w:p>
-          <w:p>
-            <w:pPr>
-              <w:pStyle w:val="ListBullet"/>
-              <w:spacing w:line="276"/>
-            </w:pPr>
-            <w:r>
-              <w:rPr>
-                <w:sz w:val="18"/>
-              </w:rPr>
-              <w:t>c. "Nostalgia"</w:t>
-            </w:r>
-          </w:p>
-          <w:p>
-            <w:pPr>
-              <w:pStyle w:val="ListBullet"/>
-              <w:spacing w:line="276"/>
-            </w:pPr>
-            <w:r>
-              <w:rPr>
-                <w:sz w:val="18"/>
-              </w:rPr>
-              <w:t>d. "As Bestas"</w:t>
-            </w:r>
-          </w:p>
-        </w:tc>
-        <w:tc>
-          <w:tcPr>
-            <w:tcW w:type="dxa" w:w="4320"/>
-          </w:tcPr>
-          <w:p/>
-          <w:p>
-            <w:pPr>
-              <w:spacing w:line="276"/>
-            </w:pPr>
-            <w:r>
-              <w:rPr>
-                <w:sz w:val="18"/>
-              </w:rPr>
-              <w:t>18. Quel film d'animation a remporté l'Oscar du meilleur film d'animation en 2021 ?</w:t>
-            </w:r>
-          </w:p>
-          <w:p>
-            <w:pPr>
-              <w:pStyle w:val="ListBullet"/>
-              <w:spacing w:line="276"/>
-            </w:pPr>
-            <w:r>
-              <w:rPr>
-                <w:sz w:val="18"/>
-              </w:rPr>
-              <w:t>a. "Les Mitchell contre les machines"</w:t>
-            </w:r>
-          </w:p>
-          <w:p>
-            <w:pPr>
-              <w:pStyle w:val="ListBullet"/>
-              <w:spacing w:line="276"/>
-            </w:pPr>
-            <w:r>
-              <w:rPr>
-                <w:sz w:val="18"/>
-              </w:rPr>
-              <w:t>b. "Soul"</w:t>
-            </w:r>
-          </w:p>
-          <w:p>
-            <w:pPr>
-              <w:pStyle w:val="ListBullet"/>
-              <w:spacing w:line="276"/>
-            </w:pPr>
-            <w:r>
-              <w:rPr>
-                <w:sz w:val="18"/>
-              </w:rPr>
-              <w:t>c. "Soul"</w:t>
-            </w:r>
-          </w:p>
-          <w:p>
-            <w:pPr>
-              <w:pStyle w:val="ListBullet"/>
-              <w:spacing w:line="276"/>
-            </w:pPr>
-            <w:r>
-              <w:rPr>
-                <w:sz w:val="18"/>
-              </w:rPr>
-              <w:t>d. "En avant"</w:t>
-            </w:r>
-          </w:p>
-        </w:tc>
-      </w:tr>
-      <w:tr>
-        <w:tc>
-          <w:tcPr>
-            <w:tcW w:type="dxa" w:w="4320"/>
-          </w:tcPr>
-          <w:p/>
-          <w:p>
-            <w:pPr>
-              <w:spacing w:line="276"/>
-            </w:pPr>
-            <w:r>
-              <w:rPr>
-                <w:sz w:val="18"/>
-              </w:rPr>
-              <w:t>14. Quel acteur est célèbre pour son rôle de James Bond dans de nombreux films de la franchise ?</w:t>
-            </w:r>
-          </w:p>
-          <w:p>
-            <w:pPr>
-              <w:pStyle w:val="ListBullet"/>
-              <w:spacing w:line="276"/>
-            </w:pPr>
-            <w:r>
-              <w:rPr>
-                <w:sz w:val="18"/>
-              </w:rPr>
-              <w:t>a. Brad Pitt</w:t>
-            </w:r>
-          </w:p>
-          <w:p>
-            <w:pPr>
-              <w:pStyle w:val="ListBullet"/>
-              <w:spacing w:line="276"/>
-            </w:pPr>
-            <w:r>
-              <w:rPr>
-                <w:sz w:val="18"/>
-              </w:rPr>
-              <w:t>b. Sean Connery</w:t>
-            </w:r>
-          </w:p>
-          <w:p>
-            <w:pPr>
-              <w:pStyle w:val="ListBullet"/>
-              <w:spacing w:line="276"/>
-            </w:pPr>
-            <w:r>
-              <w:rPr>
-                <w:sz w:val="18"/>
-              </w:rPr>
-              <w:t>c. Harrison Ford</w:t>
-            </w:r>
-          </w:p>
-          <w:p>
-            <w:pPr>
-              <w:pStyle w:val="ListBullet"/>
-              <w:spacing w:line="276"/>
-            </w:pPr>
-            <w:r>
-              <w:rPr>
-                <w:sz w:val="18"/>
-              </w:rPr>
-              <w:t>d. Tom Cruise</w:t>
-            </w:r>
-          </w:p>
-        </w:tc>
-        <w:tc>
-          <w:tcPr>
-            <w:tcW w:type="dxa" w:w="4320"/>
-          </w:tcPr>
-          <w:p/>
-          <w:p>
-            <w:pPr>
-              <w:spacing w:line="276"/>
-            </w:pPr>
-            <w:r>
-              <w:rPr>
-                <w:sz w:val="18"/>
-              </w:rPr>
-              <w:t>19. Quel est le titre du premier film d'animation des studios Pixar ?</w:t>
-            </w:r>
-          </w:p>
-          <w:p>
-            <w:pPr>
-              <w:pStyle w:val="ListBullet"/>
-              <w:spacing w:line="276"/>
-            </w:pPr>
-            <w:r>
-              <w:rPr>
-                <w:sz w:val="18"/>
-              </w:rPr>
-              <w:t>a. Toy Story</w:t>
-            </w:r>
-          </w:p>
-          <w:p>
-            <w:pPr>
-              <w:pStyle w:val="ListBullet"/>
-              <w:spacing w:line="276"/>
-            </w:pPr>
-            <w:r>
-              <w:rPr>
-                <w:sz w:val="18"/>
-              </w:rPr>
-              <w:t>b. Le monde de Nemo</w:t>
-            </w:r>
-          </w:p>
-          <w:p>
-            <w:pPr>
-              <w:pStyle w:val="ListBullet"/>
-              <w:spacing w:line="276"/>
-            </w:pPr>
-            <w:r>
-              <w:rPr>
-                <w:sz w:val="18"/>
-              </w:rPr>
-              <w:t>c. 1001 pattes</w:t>
-            </w:r>
-          </w:p>
-          <w:p>
-            <w:pPr>
-              <w:pStyle w:val="ListBullet"/>
-              <w:spacing w:line="276"/>
-            </w:pPr>
-            <w:r>
-              <w:rPr>
-                <w:sz w:val="18"/>
-              </w:rPr>
-              <w:t>d. Monstres et Cie</w:t>
-            </w:r>
-          </w:p>
-        </w:tc>
-      </w:tr>
-      <w:tr>
-        <w:tc>
-          <w:tcPr>
-            <w:tcW w:type="dxa" w:w="4320"/>
-          </w:tcPr>
-          <w:p/>
-          <w:p>
-            <w:pPr>
-              <w:spacing w:line="276"/>
-            </w:pPr>
-            <w:r>
-              <w:rPr>
-                <w:sz w:val="18"/>
-              </w:rPr>
-              <w:t>15. Quelle actrice a joué le rôle de Katniss Everdeen dans la saga "Hunger Games" ?</w:t>
-            </w:r>
-          </w:p>
-          <w:p>
-            <w:pPr>
-              <w:pStyle w:val="ListBullet"/>
-              <w:spacing w:line="276"/>
-            </w:pPr>
-            <w:r>
-              <w:rPr>
-                <w:sz w:val="18"/>
-              </w:rPr>
-              <w:t>a. Scarlett Johansson</w:t>
-            </w:r>
-          </w:p>
-          <w:p>
-            <w:pPr>
-              <w:pStyle w:val="ListBullet"/>
-              <w:spacing w:line="276"/>
-            </w:pPr>
-            <w:r>
-              <w:rPr>
-                <w:sz w:val="18"/>
-              </w:rPr>
-              <w:t>b. Emma Stone</w:t>
-            </w:r>
-          </w:p>
-          <w:p>
-            <w:pPr>
-              <w:pStyle w:val="ListBullet"/>
-              <w:spacing w:line="276"/>
-            </w:pPr>
-            <w:r>
-              <w:rPr>
-                <w:sz w:val="18"/>
-              </w:rPr>
-              <w:t>c. Jennifer Aniston</w:t>
-            </w:r>
-          </w:p>
-          <w:p>
-            <w:pPr>
-              <w:pStyle w:val="ListBullet"/>
-              <w:spacing w:line="276"/>
-            </w:pPr>
-            <w:r>
-              <w:rPr>
-                <w:sz w:val="18"/>
-              </w:rPr>
-              <w:t>d. Jennifer Lawrence</w:t>
-            </w:r>
-          </w:p>
-        </w:tc>
-        <w:tc>
-          <w:tcPr>
-            <w:tcW w:type="dxa" w:w="4320"/>
-          </w:tcPr>
-          <w:p/>
-          <w:p>
-            <w:pPr>
-              <w:spacing w:line="276"/>
-            </w:pPr>
-            <w:r>
-              <w:rPr>
-                <w:sz w:val="18"/>
-              </w:rPr>
-              <w:t>20. Quel acteur a joué le rôle de Joker dans le film "The Dark Knight" ?</w:t>
-            </w:r>
-          </w:p>
-          <w:p>
-            <w:pPr>
-              <w:pStyle w:val="ListBullet"/>
-              <w:spacing w:line="276"/>
-            </w:pPr>
-            <w:r>
-              <w:rPr>
-                <w:sz w:val="18"/>
-              </w:rPr>
-              <w:t>a. Jack Nicholson</w:t>
-            </w:r>
-          </w:p>
-          <w:p>
-            <w:pPr>
-              <w:pStyle w:val="ListBullet"/>
-              <w:spacing w:line="276"/>
-            </w:pPr>
-            <w:r>
-              <w:rPr>
-                <w:sz w:val="18"/>
-              </w:rPr>
-              <w:t>b. Heath Ledger</w:t>
-            </w:r>
-          </w:p>
-          <w:p>
-            <w:pPr>
-              <w:pStyle w:val="ListBullet"/>
-              <w:spacing w:line="276"/>
-            </w:pPr>
-            <w:r>
-              <w:rPr>
-                <w:sz w:val="18"/>
-              </w:rPr>
-              <w:t>c. Joaquin Phoenix</w:t>
-            </w:r>
-          </w:p>
-          <w:p>
-            <w:pPr>
-              <w:pStyle w:val="ListBullet"/>
-              <w:spacing w:line="276"/>
-            </w:pPr>
-            <w:r>
-              <w:rPr>
-                <w:sz w:val="18"/>
-              </w:rPr>
-              <w:t>d. Jared Leto</w:t>
-            </w:r>
-          </w:p>
-        </w:tc>
-      </w:tr>
-    </w:tbl>
+    <w:p>
+      <w:pPr>
+        <w:pStyle w:val="ListBullet"/>
+      </w:pPr>
+      <w:r>
+        <w:rPr>
+          <w:sz w:val="18"/>
+        </w:rPr>
+        <w:t>a. Francis Ford Coppola</w:t>
+      </w:r>
+    </w:p>
+    <w:p>
+      <w:pPr>
+        <w:pStyle w:val="ListBullet"/>
+      </w:pPr>
+      <w:r>
+        <w:rPr>
+          <w:sz w:val="18"/>
+        </w:rPr>
+        <w:t>b. Quentin Tarantino</w:t>
+      </w:r>
+    </w:p>
+    <w:p>
+      <w:pPr>
+        <w:pStyle w:val="ListBullet"/>
+      </w:pPr>
+      <w:r>
+        <w:rPr>
+          <w:sz w:val="18"/>
+        </w:rPr>
+        <w:t>c. Martin Scorsese</w:t>
+      </w:r>
+    </w:p>
+    <w:p>
+      <w:pPr>
+        <w:pStyle w:val="ListBullet"/>
+      </w:pPr>
+      <w:r>
+        <w:rPr>
+          <w:sz w:val="18"/>
+        </w:rPr>
+        <w:t>d. Steven Spielberg</w:t>
+      </w:r>
+    </w:p>
+    <w:p/>
+    <w:p>
+      <w:r>
+        <w:rPr>
+          <w:sz w:val="18"/>
+        </w:rPr>
+        <w:t>2. Qui a réalisé le film "Psychose" ?</w:t>
+      </w:r>
+    </w:p>
+    <w:p>
+      <w:pPr>
+        <w:pStyle w:val="ListBullet"/>
+      </w:pPr>
+      <w:r>
+        <w:rPr>
+          <w:sz w:val="18"/>
+        </w:rPr>
+        <w:t>a. Orson Welles</w:t>
+      </w:r>
+    </w:p>
+    <w:p>
+      <w:pPr>
+        <w:pStyle w:val="ListBullet"/>
+      </w:pPr>
+      <w:r>
+        <w:rPr>
+          <w:sz w:val="18"/>
+        </w:rPr>
+        <w:t>b. Fritz Lang</w:t>
+      </w:r>
+    </w:p>
+    <w:p>
+      <w:pPr>
+        <w:pStyle w:val="ListBullet"/>
+      </w:pPr>
+      <w:r>
+        <w:rPr>
+          <w:sz w:val="18"/>
+        </w:rPr>
+        <w:t>c. Billy Wilder</w:t>
+      </w:r>
+    </w:p>
+    <w:p>
+      <w:pPr>
+        <w:pStyle w:val="ListBullet"/>
+      </w:pPr>
+      <w:r>
+        <w:rPr>
+          <w:sz w:val="18"/>
+        </w:rPr>
+        <w:t>d. Alfred Hitchcock</w:t>
+      </w:r>
+    </w:p>
+    <w:p/>
+    <w:p>
+      <w:r>
+        <w:rPr>
+          <w:sz w:val="18"/>
+        </w:rPr>
+        <w:t>3. Quelle actrice a remporté l'Oscar de la meilleure actrice pour son rôle dans « La La Land » ?</w:t>
+      </w:r>
+    </w:p>
+    <w:p>
+      <w:pPr>
+        <w:pStyle w:val="ListBullet"/>
+      </w:pPr>
+      <w:r>
+        <w:rPr>
+          <w:sz w:val="18"/>
+        </w:rPr>
+        <w:t>a. Emma Stone</w:t>
+      </w:r>
+    </w:p>
+    <w:p>
+      <w:pPr>
+        <w:pStyle w:val="ListBullet"/>
+      </w:pPr>
+      <w:r>
+        <w:rPr>
+          <w:sz w:val="18"/>
+        </w:rPr>
+        <w:t>b. Natalie Portman</w:t>
+      </w:r>
+    </w:p>
+    <w:p>
+      <w:pPr>
+        <w:pStyle w:val="ListBullet"/>
+      </w:pPr>
+      <w:r>
+        <w:rPr>
+          <w:sz w:val="18"/>
+        </w:rPr>
+        <w:t>c. Emma Stone</w:t>
+      </w:r>
+    </w:p>
+    <w:p>
+      <w:pPr>
+        <w:pStyle w:val="ListBullet"/>
+      </w:pPr>
+      <w:r>
+        <w:rPr>
+          <w:sz w:val="18"/>
+        </w:rPr>
+        <w:t>d. Meryl Streep</w:t>
+      </w:r>
+    </w:p>
+    <w:p/>
+    <w:p>
+      <w:r>
+        <w:rPr>
+          <w:sz w:val="18"/>
+        </w:rPr>
+        <w:t>4. Quel acteur a joué le rôle de Joker dans le film "The Dark Knight" ?</w:t>
+      </w:r>
+    </w:p>
+    <w:p>
+      <w:pPr>
+        <w:pStyle w:val="ListBullet"/>
+      </w:pPr>
+      <w:r>
+        <w:rPr>
+          <w:sz w:val="18"/>
+        </w:rPr>
+        <w:t>a. Jack Nicholson</w:t>
+      </w:r>
+    </w:p>
+    <w:p>
+      <w:pPr>
+        <w:pStyle w:val="ListBullet"/>
+      </w:pPr>
+      <w:r>
+        <w:rPr>
+          <w:sz w:val="18"/>
+        </w:rPr>
+        <w:t>b. Joaquin Phoenix</w:t>
+      </w:r>
+    </w:p>
+    <w:p>
+      <w:pPr>
+        <w:pStyle w:val="ListBullet"/>
+      </w:pPr>
+      <w:r>
+        <w:rPr>
+          <w:sz w:val="18"/>
+        </w:rPr>
+        <w:t>c. Heath Ledger</w:t>
+      </w:r>
+    </w:p>
+    <w:p>
+      <w:pPr>
+        <w:pStyle w:val="ListBullet"/>
+      </w:pPr>
+      <w:r>
+        <w:rPr>
+          <w:sz w:val="18"/>
+        </w:rPr>
+        <w:t>d. Jared Leto</w:t>
+      </w:r>
+    </w:p>
+    <w:p/>
+    <w:p>
+      <w:r>
+        <w:rPr>
+          <w:sz w:val="18"/>
+        </w:rPr>
+        <w:t>5. Dans quel film Leonardo DiCaprio prononce la célèbre réplique « Je suis le roi du monde ! » ?</w:t>
+      </w:r>
+    </w:p>
+    <w:p>
+      <w:pPr>
+        <w:pStyle w:val="ListBullet"/>
+      </w:pPr>
+      <w:r>
+        <w:rPr>
+          <w:sz w:val="18"/>
+        </w:rPr>
+        <w:t>a. Le Loup de Wall Street</w:t>
+      </w:r>
+    </w:p>
+    <w:p>
+      <w:pPr>
+        <w:pStyle w:val="ListBullet"/>
+      </w:pPr>
+      <w:r>
+        <w:rPr>
+          <w:sz w:val="18"/>
+        </w:rPr>
+        <w:t>b. Aviator</w:t>
+      </w:r>
+    </w:p>
+    <w:p>
+      <w:pPr>
+        <w:pStyle w:val="ListBullet"/>
+      </w:pPr>
+      <w:r>
+        <w:rPr>
+          <w:sz w:val="18"/>
+        </w:rPr>
+        <w:t>c. Titanic</w:t>
+      </w:r>
+    </w:p>
+    <w:p>
+      <w:pPr>
+        <w:pStyle w:val="ListBullet"/>
+      </w:pPr>
+      <w:r>
+        <w:rPr>
+          <w:sz w:val="18"/>
+        </w:rPr>
+        <w:t>d. Inception</w:t>
+      </w:r>
+    </w:p>
+    <w:p/>
+    <w:p>
+      <w:r>
+        <w:rPr>
+          <w:sz w:val="18"/>
+        </w:rPr>
+        <w:t>6. Quel film a remporté l'Oscar du meilleur film en 2020 ?</w:t>
+      </w:r>
+    </w:p>
+    <w:p>
+      <w:pPr>
+        <w:pStyle w:val="ListBullet"/>
+      </w:pPr>
+      <w:r>
+        <w:rPr>
+          <w:sz w:val="18"/>
+        </w:rPr>
+        <w:t>a. "The Irishman"</w:t>
+      </w:r>
+    </w:p>
+    <w:p>
+      <w:pPr>
+        <w:pStyle w:val="ListBullet"/>
+      </w:pPr>
+      <w:r>
+        <w:rPr>
+          <w:sz w:val="18"/>
+        </w:rPr>
+        <w:t>b. "Parasite"</w:t>
+      </w:r>
+    </w:p>
+    <w:p>
+      <w:pPr>
+        <w:pStyle w:val="ListBullet"/>
+      </w:pPr>
+      <w:r>
+        <w:rPr>
+          <w:sz w:val="18"/>
+        </w:rPr>
+        <w:t>c. "1917"</w:t>
+      </w:r>
+    </w:p>
+    <w:p>
+      <w:pPr>
+        <w:pStyle w:val="ListBullet"/>
+      </w:pPr>
+      <w:r>
+        <w:rPr>
+          <w:sz w:val="18"/>
+        </w:rPr>
+        <w:t>d. "Joker"</w:t>
+      </w:r>
+    </w:p>
+    <w:p/>
+    <w:p>
+      <w:r>
+        <w:rPr>
+          <w:sz w:val="18"/>
+        </w:rPr>
+        <w:t>7. Quel réalisateur est connu pour ses films d'animation du Studio Ghibli, comme « Mon voisin Totoro » et « Le Château ambulant » ?</w:t>
+      </w:r>
+    </w:p>
+    <w:p>
+      <w:pPr>
+        <w:pStyle w:val="ListBullet"/>
+      </w:pPr>
+      <w:r>
+        <w:rPr>
+          <w:sz w:val="18"/>
+        </w:rPr>
+        <w:t>a. Mamoru Hosoda</w:t>
+      </w:r>
+    </w:p>
+    <w:p>
+      <w:pPr>
+        <w:pStyle w:val="ListBullet"/>
+      </w:pPr>
+      <w:r>
+        <w:rPr>
+          <w:sz w:val="18"/>
+        </w:rPr>
+        <w:t>b. Hayao Miyazaki</w:t>
+      </w:r>
+    </w:p>
+    <w:p>
+      <w:pPr>
+        <w:pStyle w:val="ListBullet"/>
+      </w:pPr>
+      <w:r>
+        <w:rPr>
+          <w:sz w:val="18"/>
+        </w:rPr>
+        <w:t>c. Satoshi Kon</w:t>
+      </w:r>
+    </w:p>
+    <w:p>
+      <w:pPr>
+        <w:pStyle w:val="ListBullet"/>
+      </w:pPr>
+      <w:r>
+        <w:rPr>
+          <w:sz w:val="18"/>
+        </w:rPr>
+        <w:t>d. Makoto Shinkai</w:t>
+      </w:r>
+    </w:p>
+    <w:p/>
+    <w:p>
+      <w:r>
+        <w:rPr>
+          <w:sz w:val="18"/>
+        </w:rPr>
+        <w:t>8. Quel film de science-fiction réalisé par Stanley Kubrick est célèbre pour son intelligence artificielle HAL 9000 ?</w:t>
+      </w:r>
+    </w:p>
+    <w:p>
+      <w:pPr>
+        <w:pStyle w:val="ListBullet"/>
+      </w:pPr>
+      <w:r>
+        <w:rPr>
+          <w:sz w:val="18"/>
+        </w:rPr>
+        <w:t>a. Alien</w:t>
+      </w:r>
+    </w:p>
+    <w:p>
+      <w:pPr>
+        <w:pStyle w:val="ListBullet"/>
+      </w:pPr>
+      <w:r>
+        <w:rPr>
+          <w:sz w:val="18"/>
+        </w:rPr>
+        <w:t>b. 2001, l'Odyssée de l'espace</w:t>
+      </w:r>
+    </w:p>
+    <w:p>
+      <w:pPr>
+        <w:pStyle w:val="ListBullet"/>
+      </w:pPr>
+      <w:r>
+        <w:rPr>
+          <w:sz w:val="18"/>
+        </w:rPr>
+        <w:t>c. Blade Runner</w:t>
+      </w:r>
+    </w:p>
+    <w:p>
+      <w:pPr>
+        <w:pStyle w:val="ListBullet"/>
+      </w:pPr>
+      <w:r>
+        <w:rPr>
+          <w:sz w:val="18"/>
+        </w:rPr>
+        <w:t>d. Matrix</w:t>
+      </w:r>
+    </w:p>
+    <w:p/>
+    <w:p>
+      <w:r>
+        <w:rPr>
+          <w:sz w:val="18"/>
+        </w:rPr>
+        <w:t>9. Quel réalisateur a dirigé le film "Le seigneur des anneaux" ?</w:t>
+      </w:r>
+    </w:p>
+    <w:p>
+      <w:pPr>
+        <w:pStyle w:val="ListBullet"/>
+      </w:pPr>
+      <w:r>
+        <w:rPr>
+          <w:sz w:val="18"/>
+        </w:rPr>
+        <w:t>a. Peter Jackson</w:t>
+      </w:r>
+    </w:p>
+    <w:p>
+      <w:pPr>
+        <w:pStyle w:val="ListBullet"/>
+      </w:pPr>
+      <w:r>
+        <w:rPr>
+          <w:sz w:val="18"/>
+        </w:rPr>
+        <w:t>b. Ron Howard</w:t>
+      </w:r>
+    </w:p>
+    <w:p>
+      <w:pPr>
+        <w:pStyle w:val="ListBullet"/>
+      </w:pPr>
+      <w:r>
+        <w:rPr>
+          <w:sz w:val="18"/>
+        </w:rPr>
+        <w:t>c. George Lucas</w:t>
+      </w:r>
+    </w:p>
+    <w:p>
+      <w:pPr>
+        <w:pStyle w:val="ListBullet"/>
+      </w:pPr>
+      <w:r>
+        <w:rPr>
+          <w:sz w:val="18"/>
+        </w:rPr>
+        <w:t>d. Guillermo del Toro</w:t>
+      </w:r>
+    </w:p>
+    <w:p/>
+    <w:p>
+      <w:r>
+        <w:rPr>
+          <w:sz w:val="18"/>
+        </w:rPr>
+        <w:t>10. Quel film a remporté la palme d'or au festival de cannes 2022 ?</w:t>
+      </w:r>
+    </w:p>
+    <w:p>
+      <w:pPr>
+        <w:pStyle w:val="ListBullet"/>
+      </w:pPr>
+      <w:r>
+        <w:rPr>
+          <w:sz w:val="18"/>
+        </w:rPr>
+        <w:t>a. "As Bestas"</w:t>
+      </w:r>
+    </w:p>
+    <w:p>
+      <w:pPr>
+        <w:pStyle w:val="ListBullet"/>
+      </w:pPr>
+      <w:r>
+        <w:rPr>
+          <w:sz w:val="18"/>
+        </w:rPr>
+        <w:t>b. "Armageddon Time"</w:t>
+      </w:r>
+    </w:p>
+    <w:p>
+      <w:pPr>
+        <w:pStyle w:val="ListBullet"/>
+      </w:pPr>
+      <w:r>
+        <w:rPr>
+          <w:sz w:val="18"/>
+        </w:rPr>
+        <w:t>c. "Nostalgia"</w:t>
+      </w:r>
+    </w:p>
+    <w:p>
+      <w:pPr>
+        <w:pStyle w:val="ListBullet"/>
+      </w:pPr>
+      <w:r>
+        <w:rPr>
+          <w:sz w:val="18"/>
+        </w:rPr>
+        <w:t>d. "Triangle of Sadness"</w:t>
+      </w:r>
+    </w:p>
+    <w:p/>
+    <w:p>
+      <w:r>
+        <w:rPr>
+          <w:sz w:val="18"/>
+        </w:rPr>
+        <w:t>11. Quelle actrice a joué le rôle de la princesse Leia dans la saga "Star Wars" ?</w:t>
+      </w:r>
+    </w:p>
+    <w:p>
+      <w:pPr>
+        <w:pStyle w:val="ListBullet"/>
+      </w:pPr>
+      <w:r>
+        <w:rPr>
+          <w:sz w:val="18"/>
+        </w:rPr>
+        <w:t>a. Meryl Streep</w:t>
+      </w:r>
+    </w:p>
+    <w:p>
+      <w:pPr>
+        <w:pStyle w:val="ListBullet"/>
+      </w:pPr>
+      <w:r>
+        <w:rPr>
+          <w:sz w:val="18"/>
+        </w:rPr>
+        <w:t>b. Sigourney Weaver</w:t>
+      </w:r>
+    </w:p>
+    <w:p>
+      <w:pPr>
+        <w:pStyle w:val="ListBullet"/>
+      </w:pPr>
+      <w:r>
+        <w:rPr>
+          <w:sz w:val="18"/>
+        </w:rPr>
+        <w:t>c. Natalie Portman</w:t>
+      </w:r>
+    </w:p>
+    <w:p>
+      <w:pPr>
+        <w:pStyle w:val="ListBullet"/>
+      </w:pPr>
+      <w:r>
+        <w:rPr>
+          <w:sz w:val="18"/>
+        </w:rPr>
+        <w:t>d. Carrie Fisher</w:t>
+      </w:r>
+    </w:p>
+    <w:p/>
+    <w:p>
+      <w:r>
+        <w:rPr>
+          <w:sz w:val="18"/>
+        </w:rPr>
+        <w:t>12. Quel acteur est célèbre pour son rôle de James Bond dans de nombreux films de la franchise ?</w:t>
+      </w:r>
+    </w:p>
+    <w:p>
+      <w:pPr>
+        <w:pStyle w:val="ListBullet"/>
+      </w:pPr>
+      <w:r>
+        <w:rPr>
+          <w:sz w:val="18"/>
+        </w:rPr>
+        <w:t>a. Brad Pitt</w:t>
+      </w:r>
+    </w:p>
+    <w:p>
+      <w:pPr>
+        <w:pStyle w:val="ListBullet"/>
+      </w:pPr>
+      <w:r>
+        <w:rPr>
+          <w:sz w:val="18"/>
+        </w:rPr>
+        <w:t>b. Sean Connery</w:t>
+      </w:r>
+    </w:p>
+    <w:p>
+      <w:pPr>
+        <w:pStyle w:val="ListBullet"/>
+      </w:pPr>
+      <w:r>
+        <w:rPr>
+          <w:sz w:val="18"/>
+        </w:rPr>
+        <w:t>c. Harrison Ford</w:t>
+      </w:r>
+    </w:p>
+    <w:p>
+      <w:pPr>
+        <w:pStyle w:val="ListBullet"/>
+      </w:pPr>
+      <w:r>
+        <w:rPr>
+          <w:sz w:val="18"/>
+        </w:rPr>
+        <w:t>d. Tom Cruise</w:t>
+      </w:r>
+    </w:p>
+    <w:p/>
+    <w:p>
+      <w:r>
+        <w:rPr>
+          <w:sz w:val="18"/>
+        </w:rPr>
+        <w:t>13. Quel acteur a joué le rôle de Jack Dawson dans "Titanic" ?</w:t>
+      </w:r>
+    </w:p>
+    <w:p>
+      <w:pPr>
+        <w:pStyle w:val="ListBullet"/>
+      </w:pPr>
+      <w:r>
+        <w:rPr>
+          <w:sz w:val="18"/>
+        </w:rPr>
+        <w:t>a. Johnny Depp</w:t>
+      </w:r>
+    </w:p>
+    <w:p>
+      <w:pPr>
+        <w:pStyle w:val="ListBullet"/>
+      </w:pPr>
+      <w:r>
+        <w:rPr>
+          <w:sz w:val="18"/>
+        </w:rPr>
+        <w:t>b. Brad Pitt</w:t>
+      </w:r>
+    </w:p>
+    <w:p>
+      <w:pPr>
+        <w:pStyle w:val="ListBullet"/>
+      </w:pPr>
+      <w:r>
+        <w:rPr>
+          <w:sz w:val="18"/>
+        </w:rPr>
+        <w:t>c. Tom Hanks</w:t>
+      </w:r>
+    </w:p>
+    <w:p>
+      <w:pPr>
+        <w:pStyle w:val="ListBullet"/>
+      </w:pPr>
+      <w:r>
+        <w:rPr>
+          <w:sz w:val="18"/>
+        </w:rPr>
+        <w:t>d. Leonardo DiCaprio</w:t>
+      </w:r>
+    </w:p>
+    <w:p/>
+    <w:p>
+      <w:r>
+        <w:rPr>
+          <w:sz w:val="18"/>
+        </w:rPr>
+        <w:t>14. Quelle actrice a joué le rôle de Katniss Everdeen dans la saga "Hunger Games" ?</w:t>
+      </w:r>
+    </w:p>
+    <w:p>
+      <w:pPr>
+        <w:pStyle w:val="ListBullet"/>
+      </w:pPr>
+      <w:r>
+        <w:rPr>
+          <w:sz w:val="18"/>
+        </w:rPr>
+        <w:t>a. Emma Stone</w:t>
+      </w:r>
+    </w:p>
+    <w:p>
+      <w:pPr>
+        <w:pStyle w:val="ListBullet"/>
+      </w:pPr>
+      <w:r>
+        <w:rPr>
+          <w:sz w:val="18"/>
+        </w:rPr>
+        <w:t>b. Jennifer Lawrence</w:t>
+      </w:r>
+    </w:p>
+    <w:p>
+      <w:pPr>
+        <w:pStyle w:val="ListBullet"/>
+      </w:pPr>
+      <w:r>
+        <w:rPr>
+          <w:sz w:val="18"/>
+        </w:rPr>
+        <w:t>c. Scarlett Johansson</w:t>
+      </w:r>
+    </w:p>
+    <w:p>
+      <w:pPr>
+        <w:pStyle w:val="ListBullet"/>
+      </w:pPr>
+      <w:r>
+        <w:rPr>
+          <w:sz w:val="18"/>
+        </w:rPr>
+        <w:t>d. Jennifer Aniston</w:t>
+      </w:r>
+    </w:p>
+    <w:p/>
+    <w:p>
+      <w:r>
+        <w:rPr>
+          <w:sz w:val="18"/>
+        </w:rPr>
+        <w:t>15. Quel film a gagné l'oscar du meilleur film en 1994 ?</w:t>
+      </w:r>
+    </w:p>
+    <w:p>
+      <w:pPr>
+        <w:pStyle w:val="ListBullet"/>
+      </w:pPr>
+      <w:r>
+        <w:rPr>
+          <w:sz w:val="18"/>
+        </w:rPr>
+        <w:t>a. Schindler's List</w:t>
+      </w:r>
+    </w:p>
+    <w:p>
+      <w:pPr>
+        <w:pStyle w:val="ListBullet"/>
+      </w:pPr>
+      <w:r>
+        <w:rPr>
+          <w:sz w:val="18"/>
+        </w:rPr>
+        <w:t>b. Pulp Fiction</w:t>
+      </w:r>
+    </w:p>
+    <w:p>
+      <w:pPr>
+        <w:pStyle w:val="ListBullet"/>
+      </w:pPr>
+      <w:r>
+        <w:rPr>
+          <w:sz w:val="18"/>
+        </w:rPr>
+        <w:t>c. Les vestiges du jour</w:t>
+      </w:r>
+    </w:p>
+    <w:p>
+      <w:pPr>
+        <w:pStyle w:val="ListBullet"/>
+      </w:pPr>
+      <w:r>
+        <w:rPr>
+          <w:sz w:val="18"/>
+        </w:rPr>
+        <w:t>d. Forrest Gump</w:t>
+      </w:r>
+    </w:p>
+    <w:p/>
+    <w:p>
+      <w:r>
+        <w:rPr>
+          <w:sz w:val="18"/>
+        </w:rPr>
+        <w:t>16. Quel est le nom du réalisateur du film "Le voyage de Chihiro" ?</w:t>
+      </w:r>
+    </w:p>
+    <w:p>
+      <w:pPr>
+        <w:pStyle w:val="ListBullet"/>
+      </w:pPr>
+      <w:r>
+        <w:rPr>
+          <w:sz w:val="18"/>
+        </w:rPr>
+        <w:t>a. Hayao Miyazaki</w:t>
+      </w:r>
+    </w:p>
+    <w:p>
+      <w:pPr>
+        <w:pStyle w:val="ListBullet"/>
+      </w:pPr>
+      <w:r>
+        <w:rPr>
+          <w:sz w:val="18"/>
+        </w:rPr>
+        <w:t>b. Isao Takahata</w:t>
+      </w:r>
+    </w:p>
+    <w:p>
+      <w:pPr>
+        <w:pStyle w:val="ListBullet"/>
+      </w:pPr>
+      <w:r>
+        <w:rPr>
+          <w:sz w:val="18"/>
+        </w:rPr>
+        <w:t>c. Mamoru Hosoda</w:t>
+      </w:r>
+    </w:p>
+    <w:p>
+      <w:pPr>
+        <w:pStyle w:val="ListBullet"/>
+      </w:pPr>
+      <w:r>
+        <w:rPr>
+          <w:sz w:val="18"/>
+        </w:rPr>
+        <w:t>d. Makoto Shinkai</w:t>
+      </w:r>
+    </w:p>
+    <w:p/>
+    <w:p>
+      <w:r>
+        <w:rPr>
+          <w:sz w:val="18"/>
+        </w:rPr>
+        <w:t>17. Quel film d'animation a remporté l'Oscar du meilleur film d'animation en 2021 ?</w:t>
+      </w:r>
+    </w:p>
+    <w:p>
+      <w:pPr>
+        <w:pStyle w:val="ListBullet"/>
+      </w:pPr>
+      <w:r>
+        <w:rPr>
+          <w:sz w:val="18"/>
+        </w:rPr>
+        <w:t>a. "Soul"</w:t>
+      </w:r>
+    </w:p>
+    <w:p>
+      <w:pPr>
+        <w:pStyle w:val="ListBullet"/>
+      </w:pPr>
+      <w:r>
+        <w:rPr>
+          <w:sz w:val="18"/>
+        </w:rPr>
+        <w:t>b. "Les Mitchell contre les machines"</w:t>
+      </w:r>
+    </w:p>
+    <w:p>
+      <w:pPr>
+        <w:pStyle w:val="ListBullet"/>
+      </w:pPr>
+      <w:r>
+        <w:rPr>
+          <w:sz w:val="18"/>
+        </w:rPr>
+        <w:t>c. "Soul"</w:t>
+      </w:r>
+    </w:p>
+    <w:p>
+      <w:pPr>
+        <w:pStyle w:val="ListBullet"/>
+      </w:pPr>
+      <w:r>
+        <w:rPr>
+          <w:sz w:val="18"/>
+        </w:rPr>
+        <w:t>d. "En avant"</w:t>
+      </w:r>
+    </w:p>
+    <w:p/>
+    <w:p>
+      <w:r>
+        <w:rPr>
+          <w:sz w:val="18"/>
+        </w:rPr>
+        <w:t>18. Quel réalisateur a dirigé le film "Pulp Fiction" ?</w:t>
+      </w:r>
+    </w:p>
+    <w:p>
+      <w:pPr>
+        <w:pStyle w:val="ListBullet"/>
+      </w:pPr>
+      <w:r>
+        <w:rPr>
+          <w:sz w:val="18"/>
+        </w:rPr>
+        <w:t>a. Quentin Tarantino</w:t>
+      </w:r>
+    </w:p>
+    <w:p>
+      <w:pPr>
+        <w:pStyle w:val="ListBullet"/>
+      </w:pPr>
+      <w:r>
+        <w:rPr>
+          <w:sz w:val="18"/>
+        </w:rPr>
+        <w:t>b. David Fincher</w:t>
+      </w:r>
+    </w:p>
+    <w:p>
+      <w:pPr>
+        <w:pStyle w:val="ListBullet"/>
+      </w:pPr>
+      <w:r>
+        <w:rPr>
+          <w:sz w:val="18"/>
+        </w:rPr>
+        <w:t>c. les frères Coen</w:t>
+      </w:r>
+    </w:p>
+    <w:p>
+      <w:pPr>
+        <w:pStyle w:val="ListBullet"/>
+      </w:pPr>
+      <w:r>
+        <w:rPr>
+          <w:sz w:val="18"/>
+        </w:rPr>
+        <w:t>d. Steven Soderbergh</w:t>
+      </w:r>
+    </w:p>
+    <w:p/>
+    <w:p>
+      <w:r>
+        <w:rPr>
+          <w:sz w:val="18"/>
+        </w:rPr>
+        <w:t>19. Quel acteur a joué le rôle de Vito Corleone dans le film "Le Parrain" ?</w:t>
+      </w:r>
+    </w:p>
+    <w:p>
+      <w:pPr>
+        <w:pStyle w:val="ListBullet"/>
+      </w:pPr>
+      <w:r>
+        <w:rPr>
+          <w:sz w:val="18"/>
+        </w:rPr>
+        <w:t>a. Marlon Brando</w:t>
+      </w:r>
+    </w:p>
+    <w:p>
+      <w:pPr>
+        <w:pStyle w:val="ListBullet"/>
+      </w:pPr>
+      <w:r>
+        <w:rPr>
+          <w:sz w:val="18"/>
+        </w:rPr>
+        <w:t>b. Joe Pesci</w:t>
+      </w:r>
+    </w:p>
+    <w:p>
+      <w:pPr>
+        <w:pStyle w:val="ListBullet"/>
+      </w:pPr>
+      <w:r>
+        <w:rPr>
+          <w:sz w:val="18"/>
+        </w:rPr>
+        <w:t>c. Al Pacino</w:t>
+      </w:r>
+    </w:p>
+    <w:p>
+      <w:pPr>
+        <w:pStyle w:val="ListBullet"/>
+      </w:pPr>
+      <w:r>
+        <w:rPr>
+          <w:sz w:val="18"/>
+        </w:rPr>
+        <w:t>d. Robert De Niro</w:t>
+      </w:r>
+    </w:p>
+    <w:p/>
+    <w:p>
+      <w:r>
+        <w:rPr>
+          <w:sz w:val="18"/>
+        </w:rPr>
+        <w:t>20. Quel est le titre du premier film d'animation des studios Pixar ?</w:t>
+      </w:r>
+    </w:p>
+    <w:p>
+      <w:pPr>
+        <w:pStyle w:val="ListBullet"/>
+      </w:pPr>
+      <w:r>
+        <w:rPr>
+          <w:sz w:val="18"/>
+        </w:rPr>
+        <w:t>a. Monstres et Cie</w:t>
+      </w:r>
+    </w:p>
+    <w:p>
+      <w:pPr>
+        <w:pStyle w:val="ListBullet"/>
+      </w:pPr>
+      <w:r>
+        <w:rPr>
+          <w:sz w:val="18"/>
+        </w:rPr>
+        <w:t>b. Toy Story</w:t>
+      </w:r>
+    </w:p>
+    <w:p>
+      <w:pPr>
+        <w:pStyle w:val="ListBullet"/>
+      </w:pPr>
+      <w:r>
+        <w:rPr>
+          <w:sz w:val="18"/>
+        </w:rPr>
+        <w:t>c. Le monde de Nemo</w:t>
+      </w:r>
+    </w:p>
+    <w:p>
+      <w:pPr>
+        <w:pStyle w:val="ListBullet"/>
+      </w:pPr>
+      <w:r>
+        <w:rPr>
+          <w:sz w:val="18"/>
+        </w:rPr>
+        <w:t>d. 1001 pattes</w:t>
+      </w:r>
+    </w:p>
+    <w:p/>
     <w:sectPr>
       <w:pgSz w:w="15840" w:h="12240" w:orient="landscape"/>
       <w:pgMar w:top="720" w:right="720" w:bottom="720" w:left="720" w:header="720" w:footer="720" w:gutter="0"/>
       <w:cols w:space="720"/>
       <w:docGrid w:linePitch="360"/>
+      <w:cols w:num="2" w:space="720"/>
     </w:sectPr>
   </w:body>
 </w:document>

</xml_diff>

<commit_message>
Ajout tableau mais pas fini
</commit_message>
<xml_diff>
--- a/QCM_Questions.docx
+++ b/QCM_Questions.docx
@@ -5,56 +5,365 @@
     <w:p>
       <w:pPr>
         <w:pStyle w:val="Title"/>
+        <w:jc w:val="center"/>
       </w:pPr>
       <w:r>
         <w:t>Questionnaire à Choix Multiples</w:t>
       </w:r>
     </w:p>
     <w:p/>
+    <w:p/>
     <w:p>
+      <w:pPr>
+        <w:spacing w:line="240" w:before="3" w:after="3"/>
+      </w:pPr>
       <w:r>
         <w:rPr>
           <w:sz w:val="18"/>
         </w:rPr>
-        <w:t>1. Quel réalisateur a dirigé le film "Le Parrain" ?</w:t>
+        <w:t>1. Quel film a remporté la palme d'or au festival de cannes 2022 ?</w:t>
       </w:r>
     </w:p>
     <w:p>
       <w:pPr>
         <w:pStyle w:val="ListBullet"/>
+        <w:spacing w:line="240" w:before="2" w:after="2"/>
       </w:pPr>
       <w:r>
         <w:rPr>
           <w:sz w:val="18"/>
         </w:rPr>
-        <w:t>a. Francis Ford Coppola</w:t>
+        <w:t>a. "Triangle of Sadness"</w:t>
       </w:r>
     </w:p>
     <w:p>
       <w:pPr>
         <w:pStyle w:val="ListBullet"/>
+        <w:spacing w:line="240" w:before="2" w:after="2"/>
       </w:pPr>
       <w:r>
         <w:rPr>
           <w:sz w:val="18"/>
         </w:rPr>
-        <w:t>b. Quentin Tarantino</w:t>
+        <w:t>b. "As Bestas"</w:t>
       </w:r>
     </w:p>
     <w:p>
       <w:pPr>
         <w:pStyle w:val="ListBullet"/>
+        <w:spacing w:line="240" w:before="2" w:after="2"/>
       </w:pPr>
       <w:r>
         <w:rPr>
           <w:sz w:val="18"/>
         </w:rPr>
-        <w:t>c. Martin Scorsese</w:t>
+        <w:t>c. "Nostalgia"</w:t>
       </w:r>
     </w:p>
     <w:p>
       <w:pPr>
         <w:pStyle w:val="ListBullet"/>
+        <w:spacing w:line="240" w:before="2" w:after="2"/>
+      </w:pPr>
+      <w:r>
+        <w:rPr>
+          <w:sz w:val="18"/>
+        </w:rPr>
+        <w:t>d. "Armageddon Time"</w:t>
+      </w:r>
+    </w:p>
+    <w:p/>
+    <w:p>
+      <w:pPr>
+        <w:spacing w:line="240" w:before="3" w:after="3"/>
+      </w:pPr>
+      <w:r>
+        <w:rPr>
+          <w:sz w:val="18"/>
+        </w:rPr>
+        <w:t>2. Quelle actrice a remporté l'Oscar de la meilleure actrice pour son rôle dans « La La Land » ?</w:t>
+      </w:r>
+    </w:p>
+    <w:p>
+      <w:pPr>
+        <w:pStyle w:val="ListBullet"/>
+        <w:spacing w:line="240" w:before="2" w:after="2"/>
+      </w:pPr>
+      <w:r>
+        <w:rPr>
+          <w:sz w:val="18"/>
+        </w:rPr>
+        <w:t>a. Meryl Streep</w:t>
+      </w:r>
+    </w:p>
+    <w:p>
+      <w:pPr>
+        <w:pStyle w:val="ListBullet"/>
+        <w:spacing w:line="240" w:before="2" w:after="2"/>
+      </w:pPr>
+      <w:r>
+        <w:rPr>
+          <w:sz w:val="18"/>
+        </w:rPr>
+        <w:t>b. Emma Stone</w:t>
+      </w:r>
+    </w:p>
+    <w:p>
+      <w:pPr>
+        <w:pStyle w:val="ListBullet"/>
+        <w:spacing w:line="240" w:before="2" w:after="2"/>
+      </w:pPr>
+      <w:r>
+        <w:rPr>
+          <w:sz w:val="18"/>
+        </w:rPr>
+        <w:t>c. Emma Stone</w:t>
+      </w:r>
+    </w:p>
+    <w:p>
+      <w:pPr>
+        <w:pStyle w:val="ListBullet"/>
+        <w:spacing w:line="240" w:before="2" w:after="2"/>
+      </w:pPr>
+      <w:r>
+        <w:rPr>
+          <w:sz w:val="18"/>
+        </w:rPr>
+        <w:t>d. Natalie Portman</w:t>
+      </w:r>
+    </w:p>
+    <w:p/>
+    <w:p>
+      <w:pPr>
+        <w:spacing w:line="240" w:before="3" w:after="3"/>
+      </w:pPr>
+      <w:r>
+        <w:rPr>
+          <w:sz w:val="18"/>
+        </w:rPr>
+        <w:t>3. Quel film a gagné l'oscar du meilleur film en 1994 ?</w:t>
+      </w:r>
+    </w:p>
+    <w:p>
+      <w:pPr>
+        <w:pStyle w:val="ListBullet"/>
+        <w:spacing w:line="240" w:before="2" w:after="2"/>
+      </w:pPr>
+      <w:r>
+        <w:rPr>
+          <w:sz w:val="18"/>
+        </w:rPr>
+        <w:t>a. Pulp Fiction</w:t>
+      </w:r>
+    </w:p>
+    <w:p>
+      <w:pPr>
+        <w:pStyle w:val="ListBullet"/>
+        <w:spacing w:line="240" w:before="2" w:after="2"/>
+      </w:pPr>
+      <w:r>
+        <w:rPr>
+          <w:sz w:val="18"/>
+        </w:rPr>
+        <w:t>b. Les vestiges du jour</w:t>
+      </w:r>
+    </w:p>
+    <w:p>
+      <w:pPr>
+        <w:pStyle w:val="ListBullet"/>
+        <w:spacing w:line="240" w:before="2" w:after="2"/>
+      </w:pPr>
+      <w:r>
+        <w:rPr>
+          <w:sz w:val="18"/>
+        </w:rPr>
+        <w:t>c. Schindler's List</w:t>
+      </w:r>
+    </w:p>
+    <w:p>
+      <w:pPr>
+        <w:pStyle w:val="ListBullet"/>
+        <w:spacing w:line="240" w:before="2" w:after="2"/>
+      </w:pPr>
+      <w:r>
+        <w:rPr>
+          <w:sz w:val="18"/>
+        </w:rPr>
+        <w:t>d. Forrest Gump</w:t>
+      </w:r>
+    </w:p>
+    <w:p/>
+    <w:p>
+      <w:pPr>
+        <w:spacing w:line="240" w:before="3" w:after="3"/>
+      </w:pPr>
+      <w:r>
+        <w:rPr>
+          <w:sz w:val="18"/>
+        </w:rPr>
+        <w:t>4. Quel est le nom du réalisateur du film "Le voyage de Chihiro" ?</w:t>
+      </w:r>
+    </w:p>
+    <w:p>
+      <w:pPr>
+        <w:pStyle w:val="ListBullet"/>
+        <w:spacing w:line="240" w:before="2" w:after="2"/>
+      </w:pPr>
+      <w:r>
+        <w:rPr>
+          <w:sz w:val="18"/>
+        </w:rPr>
+        <w:t>a. Mamoru Hosoda</w:t>
+      </w:r>
+    </w:p>
+    <w:p>
+      <w:pPr>
+        <w:pStyle w:val="ListBullet"/>
+        <w:spacing w:line="240" w:before="2" w:after="2"/>
+      </w:pPr>
+      <w:r>
+        <w:rPr>
+          <w:sz w:val="18"/>
+        </w:rPr>
+        <w:t>b. Isao Takahata</w:t>
+      </w:r>
+    </w:p>
+    <w:p>
+      <w:pPr>
+        <w:pStyle w:val="ListBullet"/>
+        <w:spacing w:line="240" w:before="2" w:after="2"/>
+      </w:pPr>
+      <w:r>
+        <w:rPr>
+          <w:sz w:val="18"/>
+        </w:rPr>
+        <w:t>c. Makoto Shinkai</w:t>
+      </w:r>
+    </w:p>
+    <w:p>
+      <w:pPr>
+        <w:pStyle w:val="ListBullet"/>
+        <w:spacing w:line="240" w:before="2" w:after="2"/>
+      </w:pPr>
+      <w:r>
+        <w:rPr>
+          <w:sz w:val="18"/>
+        </w:rPr>
+        <w:t>d. Hayao Miyazaki</w:t>
+      </w:r>
+    </w:p>
+    <w:p/>
+    <w:p>
+      <w:pPr>
+        <w:spacing w:line="240" w:before="3" w:after="3"/>
+      </w:pPr>
+      <w:r>
+        <w:rPr>
+          <w:sz w:val="18"/>
+        </w:rPr>
+        <w:t>5. Quel film a remporté l'Oscar du meilleur film en 2020 ?</w:t>
+      </w:r>
+    </w:p>
+    <w:p>
+      <w:pPr>
+        <w:pStyle w:val="ListBullet"/>
+        <w:spacing w:line="240" w:before="2" w:after="2"/>
+      </w:pPr>
+      <w:r>
+        <w:rPr>
+          <w:sz w:val="18"/>
+        </w:rPr>
+        <w:t>a. "Parasite"</w:t>
+      </w:r>
+    </w:p>
+    <w:p>
+      <w:pPr>
+        <w:pStyle w:val="ListBullet"/>
+        <w:spacing w:line="240" w:before="2" w:after="2"/>
+      </w:pPr>
+      <w:r>
+        <w:rPr>
+          <w:sz w:val="18"/>
+        </w:rPr>
+        <w:t>b. "1917"</w:t>
+      </w:r>
+    </w:p>
+    <w:p>
+      <w:pPr>
+        <w:pStyle w:val="ListBullet"/>
+        <w:spacing w:line="240" w:before="2" w:after="2"/>
+      </w:pPr>
+      <w:r>
+        <w:rPr>
+          <w:sz w:val="18"/>
+        </w:rPr>
+        <w:t>c. "Joker"</w:t>
+      </w:r>
+    </w:p>
+    <w:p>
+      <w:pPr>
+        <w:pStyle w:val="ListBullet"/>
+        <w:spacing w:line="240" w:before="2" w:after="2"/>
+      </w:pPr>
+      <w:r>
+        <w:rPr>
+          <w:sz w:val="18"/>
+        </w:rPr>
+        <w:t>d. "The Irishman"</w:t>
+      </w:r>
+    </w:p>
+    <w:p/>
+    <w:p>
+      <w:pPr>
+        <w:spacing w:line="240" w:before="3" w:after="3"/>
+      </w:pPr>
+      <w:r>
+        <w:rPr>
+          <w:sz w:val="18"/>
+        </w:rPr>
+        <w:t>6. Quel réalisateur a dirigé le film "Le Parrain" ?</w:t>
+      </w:r>
+    </w:p>
+    <w:p>
+      <w:pPr>
+        <w:pStyle w:val="ListBullet"/>
+        <w:spacing w:line="240" w:before="2" w:after="2"/>
+      </w:pPr>
+      <w:r>
+        <w:rPr>
+          <w:sz w:val="18"/>
+        </w:rPr>
+        <w:t>a. Quentin Tarantino</w:t>
+      </w:r>
+    </w:p>
+    <w:p>
+      <w:pPr>
+        <w:pStyle w:val="ListBullet"/>
+        <w:spacing w:line="240" w:before="2" w:after="2"/>
+      </w:pPr>
+      <w:r>
+        <w:rPr>
+          <w:sz w:val="18"/>
+        </w:rPr>
+        <w:t>b. Martin Scorsese</w:t>
+      </w:r>
+    </w:p>
+    <w:p>
+      <w:pPr>
+        <w:pStyle w:val="ListBullet"/>
+        <w:spacing w:line="240" w:before="2" w:after="2"/>
+      </w:pPr>
+      <w:r>
+        <w:rPr>
+          <w:sz w:val="18"/>
+        </w:rPr>
+        <w:t>c. Francis Ford Coppola</w:t>
+      </w:r>
+    </w:p>
+    <w:p>
+      <w:pPr>
+        <w:pStyle w:val="ListBullet"/>
+        <w:spacing w:line="240" w:before="2" w:after="2"/>
       </w:pPr>
       <w:r>
         <w:rPr>
@@ -65,16 +374,265 @@
     </w:p>
     <w:p/>
     <w:p>
+      <w:pPr>
+        <w:spacing w:line="240" w:before="3" w:after="3"/>
+      </w:pPr>
       <w:r>
         <w:rPr>
           <w:sz w:val="18"/>
         </w:rPr>
-        <w:t>2. Qui a réalisé le film "Psychose" ?</w:t>
+        <w:t>7. Quel réalisateur est connu pour ses films de science-fiction tels que "Inception" et "Interstellar" ?</w:t>
       </w:r>
     </w:p>
     <w:p>
       <w:pPr>
         <w:pStyle w:val="ListBullet"/>
+        <w:spacing w:line="240" w:before="2" w:after="2"/>
+      </w:pPr>
+      <w:r>
+        <w:rPr>
+          <w:sz w:val="18"/>
+        </w:rPr>
+        <w:t>a. Christopher Nolan</w:t>
+      </w:r>
+    </w:p>
+    <w:p>
+      <w:pPr>
+        <w:pStyle w:val="ListBullet"/>
+        <w:spacing w:line="240" w:before="2" w:after="2"/>
+      </w:pPr>
+      <w:r>
+        <w:rPr>
+          <w:sz w:val="18"/>
+        </w:rPr>
+        <w:t>b. Ridley Scott</w:t>
+      </w:r>
+    </w:p>
+    <w:p>
+      <w:pPr>
+        <w:pStyle w:val="ListBullet"/>
+        <w:spacing w:line="240" w:before="2" w:after="2"/>
+      </w:pPr>
+      <w:r>
+        <w:rPr>
+          <w:sz w:val="18"/>
+        </w:rPr>
+        <w:t>c. Denis Villeneuve</w:t>
+      </w:r>
+    </w:p>
+    <w:p>
+      <w:pPr>
+        <w:pStyle w:val="ListBullet"/>
+        <w:spacing w:line="240" w:before="2" w:after="2"/>
+      </w:pPr>
+      <w:r>
+        <w:rPr>
+          <w:sz w:val="18"/>
+        </w:rPr>
+        <w:t>d. James Cameron</w:t>
+      </w:r>
+    </w:p>
+    <w:p/>
+    <w:p>
+      <w:pPr>
+        <w:spacing w:line="240" w:before="3" w:after="3"/>
+      </w:pPr>
+      <w:r>
+        <w:rPr>
+          <w:sz w:val="18"/>
+        </w:rPr>
+        <w:t>8. Quel acteur a joué le rôle de Jack Dawson dans "Titanic" ?</w:t>
+      </w:r>
+    </w:p>
+    <w:p>
+      <w:pPr>
+        <w:pStyle w:val="ListBullet"/>
+        <w:spacing w:line="240" w:before="2" w:after="2"/>
+      </w:pPr>
+      <w:r>
+        <w:rPr>
+          <w:sz w:val="18"/>
+        </w:rPr>
+        <w:t>a. Tom Hanks</w:t>
+      </w:r>
+    </w:p>
+    <w:p>
+      <w:pPr>
+        <w:pStyle w:val="ListBullet"/>
+        <w:spacing w:line="240" w:before="2" w:after="2"/>
+      </w:pPr>
+      <w:r>
+        <w:rPr>
+          <w:sz w:val="18"/>
+        </w:rPr>
+        <w:t>b. Leonardo DiCaprio</w:t>
+      </w:r>
+    </w:p>
+    <w:p>
+      <w:pPr>
+        <w:pStyle w:val="ListBullet"/>
+        <w:spacing w:line="240" w:before="2" w:after="2"/>
+      </w:pPr>
+      <w:r>
+        <w:rPr>
+          <w:sz w:val="18"/>
+        </w:rPr>
+        <w:t>c. Brad Pitt</w:t>
+      </w:r>
+    </w:p>
+    <w:p>
+      <w:pPr>
+        <w:pStyle w:val="ListBullet"/>
+        <w:spacing w:line="240" w:before="2" w:after="2"/>
+      </w:pPr>
+      <w:r>
+        <w:rPr>
+          <w:sz w:val="18"/>
+        </w:rPr>
+        <w:t>d. Johnny Depp</w:t>
+      </w:r>
+    </w:p>
+    <w:p/>
+    <w:p>
+      <w:pPr>
+        <w:spacing w:line="240" w:before="3" w:after="3"/>
+      </w:pPr>
+      <w:r>
+        <w:rPr>
+          <w:sz w:val="18"/>
+        </w:rPr>
+        <w:t>9. Quel acteur a joué le rôle de Vito Corleone dans le film "Le Parrain" ?</w:t>
+      </w:r>
+    </w:p>
+    <w:p>
+      <w:pPr>
+        <w:pStyle w:val="ListBullet"/>
+        <w:spacing w:line="240" w:before="2" w:after="2"/>
+      </w:pPr>
+      <w:r>
+        <w:rPr>
+          <w:sz w:val="18"/>
+        </w:rPr>
+        <w:t>a. Marlon Brando</w:t>
+      </w:r>
+    </w:p>
+    <w:p>
+      <w:pPr>
+        <w:pStyle w:val="ListBullet"/>
+        <w:spacing w:line="240" w:before="2" w:after="2"/>
+      </w:pPr>
+      <w:r>
+        <w:rPr>
+          <w:sz w:val="18"/>
+        </w:rPr>
+        <w:t>b. Joe Pesci</w:t>
+      </w:r>
+    </w:p>
+    <w:p>
+      <w:pPr>
+        <w:pStyle w:val="ListBullet"/>
+        <w:spacing w:line="240" w:before="2" w:after="2"/>
+      </w:pPr>
+      <w:r>
+        <w:rPr>
+          <w:sz w:val="18"/>
+        </w:rPr>
+        <w:t>c. Al Pacino</w:t>
+      </w:r>
+    </w:p>
+    <w:p>
+      <w:pPr>
+        <w:pStyle w:val="ListBullet"/>
+        <w:spacing w:line="240" w:before="2" w:after="2"/>
+      </w:pPr>
+      <w:r>
+        <w:rPr>
+          <w:sz w:val="18"/>
+        </w:rPr>
+        <w:t>d. Robert De Niro</w:t>
+      </w:r>
+    </w:p>
+    <w:p/>
+    <w:p>
+      <w:pPr>
+        <w:spacing w:line="240" w:before="3" w:after="3"/>
+      </w:pPr>
+      <w:r>
+        <w:rPr>
+          <w:sz w:val="18"/>
+        </w:rPr>
+        <w:t>10. Quel est le nom du personnage principal de la saga "Harry Potter" ?</w:t>
+      </w:r>
+    </w:p>
+    <w:p>
+      <w:pPr>
+        <w:pStyle w:val="ListBullet"/>
+        <w:spacing w:line="240" w:before="2" w:after="2"/>
+      </w:pPr>
+      <w:r>
+        <w:rPr>
+          <w:sz w:val="18"/>
+        </w:rPr>
+        <w:t>a. Harry Potter</w:t>
+      </w:r>
+    </w:p>
+    <w:p>
+      <w:pPr>
+        <w:pStyle w:val="ListBullet"/>
+        <w:spacing w:line="240" w:before="2" w:after="2"/>
+      </w:pPr>
+      <w:r>
+        <w:rPr>
+          <w:sz w:val="18"/>
+        </w:rPr>
+        <w:t>b. Hermione Granger</w:t>
+      </w:r>
+    </w:p>
+    <w:p>
+      <w:pPr>
+        <w:pStyle w:val="ListBullet"/>
+        <w:spacing w:line="240" w:before="2" w:after="2"/>
+      </w:pPr>
+      <w:r>
+        <w:rPr>
+          <w:sz w:val="18"/>
+        </w:rPr>
+        <w:t>c. Ron Weasley</w:t>
+      </w:r>
+    </w:p>
+    <w:p>
+      <w:pPr>
+        <w:pStyle w:val="ListBullet"/>
+        <w:spacing w:line="240" w:before="2" w:after="2"/>
+      </w:pPr>
+      <w:r>
+        <w:rPr>
+          <w:sz w:val="18"/>
+        </w:rPr>
+        <w:t>d. Drago Malefoy</w:t>
+      </w:r>
+    </w:p>
+    <w:p/>
+    <w:p>
+      <w:r>
+        <w:br w:type="page"/>
+      </w:r>
+    </w:p>
+    <w:p>
+      <w:pPr>
+        <w:spacing w:line="240" w:before="3" w:after="3"/>
+      </w:pPr>
+      <w:r>
+        <w:rPr>
+          <w:sz w:val="18"/>
+        </w:rPr>
+        <w:t>11. Qui a réalisé le film "Psychose" ?</w:t>
+      </w:r>
+    </w:p>
+    <w:p>
+      <w:pPr>
+        <w:pStyle w:val="ListBullet"/>
+        <w:spacing w:line="240" w:before="2" w:after="2"/>
       </w:pPr>
       <w:r>
         <w:rPr>
@@ -86,112 +644,127 @@
     <w:p>
       <w:pPr>
         <w:pStyle w:val="ListBullet"/>
+        <w:spacing w:line="240" w:before="2" w:after="2"/>
       </w:pPr>
       <w:r>
         <w:rPr>
           <w:sz w:val="18"/>
         </w:rPr>
-        <w:t>b. Fritz Lang</w:t>
+        <w:t>b. Alfred Hitchcock</w:t>
       </w:r>
     </w:p>
     <w:p>
       <w:pPr>
         <w:pStyle w:val="ListBullet"/>
+        <w:spacing w:line="240" w:before="2" w:after="2"/>
       </w:pPr>
       <w:r>
         <w:rPr>
           <w:sz w:val="18"/>
         </w:rPr>
-        <w:t>c. Billy Wilder</w:t>
+        <w:t>c. Fritz Lang</w:t>
       </w:r>
     </w:p>
     <w:p>
       <w:pPr>
         <w:pStyle w:val="ListBullet"/>
+        <w:spacing w:line="240" w:before="2" w:after="2"/>
       </w:pPr>
       <w:r>
         <w:rPr>
           <w:sz w:val="18"/>
         </w:rPr>
-        <w:t>d. Alfred Hitchcock</w:t>
+        <w:t>d. Billy Wilder</w:t>
       </w:r>
     </w:p>
     <w:p/>
     <w:p>
+      <w:pPr>
+        <w:spacing w:line="240" w:before="3" w:after="3"/>
+      </w:pPr>
       <w:r>
         <w:rPr>
           <w:sz w:val="18"/>
         </w:rPr>
-        <w:t>3. Quelle actrice a remporté l'Oscar de la meilleure actrice pour son rôle dans « La La Land » ?</w:t>
+        <w:t>12. Quel acteur est célèbre pour son rôle de James Bond dans de nombreux films de la franchise ?</w:t>
       </w:r>
     </w:p>
     <w:p>
       <w:pPr>
         <w:pStyle w:val="ListBullet"/>
+        <w:spacing w:line="240" w:before="2" w:after="2"/>
       </w:pPr>
       <w:r>
         <w:rPr>
           <w:sz w:val="18"/>
         </w:rPr>
-        <w:t>a. Emma Stone</w:t>
+        <w:t>a. Tom Cruise</w:t>
       </w:r>
     </w:p>
     <w:p>
       <w:pPr>
         <w:pStyle w:val="ListBullet"/>
+        <w:spacing w:line="240" w:before="2" w:after="2"/>
       </w:pPr>
       <w:r>
         <w:rPr>
           <w:sz w:val="18"/>
         </w:rPr>
-        <w:t>b. Natalie Portman</w:t>
+        <w:t>b. Harrison Ford</w:t>
       </w:r>
     </w:p>
     <w:p>
       <w:pPr>
         <w:pStyle w:val="ListBullet"/>
+        <w:spacing w:line="240" w:before="2" w:after="2"/>
       </w:pPr>
       <w:r>
         <w:rPr>
           <w:sz w:val="18"/>
         </w:rPr>
-        <w:t>c. Emma Stone</w:t>
+        <w:t>c. Brad Pitt</w:t>
       </w:r>
     </w:p>
     <w:p>
       <w:pPr>
         <w:pStyle w:val="ListBullet"/>
+        <w:spacing w:line="240" w:before="2" w:after="2"/>
       </w:pPr>
       <w:r>
         <w:rPr>
           <w:sz w:val="18"/>
         </w:rPr>
-        <w:t>d. Meryl Streep</w:t>
+        <w:t>d. Sean Connery</w:t>
       </w:r>
     </w:p>
     <w:p/>
     <w:p>
+      <w:pPr>
+        <w:spacing w:line="240" w:before="3" w:after="3"/>
+      </w:pPr>
       <w:r>
         <w:rPr>
           <w:sz w:val="18"/>
         </w:rPr>
-        <w:t>4. Quel acteur a joué le rôle de Joker dans le film "The Dark Knight" ?</w:t>
+        <w:t>13. Quel acteur a joué le rôle de Joker dans le film "The Dark Knight" ?</w:t>
       </w:r>
     </w:p>
     <w:p>
       <w:pPr>
         <w:pStyle w:val="ListBullet"/>
+        <w:spacing w:line="240" w:before="2" w:after="2"/>
       </w:pPr>
       <w:r>
         <w:rPr>
           <w:sz w:val="18"/>
         </w:rPr>
-        <w:t>a. Jack Nicholson</w:t>
+        <w:t>a. Jared Leto</w:t>
       </w:r>
     </w:p>
     <w:p>
       <w:pPr>
         <w:pStyle w:val="ListBullet"/>
+        <w:spacing w:line="240" w:before="2" w:after="2"/>
       </w:pPr>
       <w:r>
         <w:rPr>
@@ -203,154 +776,115 @@
     <w:p>
       <w:pPr>
         <w:pStyle w:val="ListBullet"/>
+        <w:spacing w:line="240" w:before="2" w:after="2"/>
       </w:pPr>
       <w:r>
         <w:rPr>
           <w:sz w:val="18"/>
         </w:rPr>
-        <w:t>c. Heath Ledger</w:t>
+        <w:t>c. Jack Nicholson</w:t>
       </w:r>
     </w:p>
     <w:p>
       <w:pPr>
         <w:pStyle w:val="ListBullet"/>
+        <w:spacing w:line="240" w:before="2" w:after="2"/>
       </w:pPr>
       <w:r>
         <w:rPr>
           <w:sz w:val="18"/>
         </w:rPr>
-        <w:t>d. Jared Leto</w:t>
+        <w:t>d. Heath Ledger</w:t>
       </w:r>
     </w:p>
     <w:p/>
     <w:p>
+      <w:pPr>
+        <w:spacing w:line="240" w:before="3" w:after="3"/>
+      </w:pPr>
       <w:r>
         <w:rPr>
           <w:sz w:val="18"/>
         </w:rPr>
-        <w:t>5. Dans quel film Leonardo DiCaprio prononce la célèbre réplique « Je suis le roi du monde ! » ?</w:t>
+        <w:t>14. Quelle actrice a joué le rôle de la princesse Leia dans la saga "Star Wars" ?</w:t>
       </w:r>
     </w:p>
     <w:p>
       <w:pPr>
         <w:pStyle w:val="ListBullet"/>
+        <w:spacing w:line="240" w:before="2" w:after="2"/>
       </w:pPr>
       <w:r>
         <w:rPr>
           <w:sz w:val="18"/>
         </w:rPr>
-        <w:t>a. Le Loup de Wall Street</w:t>
+        <w:t>a. Sigourney Weaver</w:t>
       </w:r>
     </w:p>
     <w:p>
       <w:pPr>
         <w:pStyle w:val="ListBullet"/>
+        <w:spacing w:line="240" w:before="2" w:after="2"/>
       </w:pPr>
       <w:r>
         <w:rPr>
           <w:sz w:val="18"/>
         </w:rPr>
-        <w:t>b. Aviator</w:t>
+        <w:t>b. Carrie Fisher</w:t>
       </w:r>
     </w:p>
     <w:p>
       <w:pPr>
         <w:pStyle w:val="ListBullet"/>
+        <w:spacing w:line="240" w:before="2" w:after="2"/>
       </w:pPr>
       <w:r>
         <w:rPr>
           <w:sz w:val="18"/>
         </w:rPr>
-        <w:t>c. Titanic</w:t>
+        <w:t>c. Meryl Streep</w:t>
       </w:r>
     </w:p>
     <w:p>
       <w:pPr>
         <w:pStyle w:val="ListBullet"/>
+        <w:spacing w:line="240" w:before="2" w:after="2"/>
       </w:pPr>
       <w:r>
         <w:rPr>
           <w:sz w:val="18"/>
         </w:rPr>
-        <w:t>d. Inception</w:t>
+        <w:t>d. Natalie Portman</w:t>
       </w:r>
     </w:p>
     <w:p/>
     <w:p>
+      <w:pPr>
+        <w:spacing w:line="240" w:before="3" w:after="3"/>
+      </w:pPr>
       <w:r>
         <w:rPr>
           <w:sz w:val="18"/>
         </w:rPr>
-        <w:t>6. Quel film a remporté l'Oscar du meilleur film en 2020 ?</w:t>
+        <w:t>15. Quel réalisateur est connu pour ses films d'animation du Studio Ghibli, comme « Mon voisin Totoro » et « Le Château ambulant » ?</w:t>
       </w:r>
     </w:p>
     <w:p>
       <w:pPr>
         <w:pStyle w:val="ListBullet"/>
+        <w:spacing w:line="240" w:before="2" w:after="2"/>
       </w:pPr>
       <w:r>
         <w:rPr>
           <w:sz w:val="18"/>
         </w:rPr>
-        <w:t>a. "The Irishman"</w:t>
+        <w:t>a. Satoshi Kon</w:t>
       </w:r>
     </w:p>
     <w:p>
       <w:pPr>
         <w:pStyle w:val="ListBullet"/>
-      </w:pPr>
-      <w:r>
-        <w:rPr>
-          <w:sz w:val="18"/>
-        </w:rPr>
-        <w:t>b. "Parasite"</w:t>
-      </w:r>
-    </w:p>
-    <w:p>
-      <w:pPr>
-        <w:pStyle w:val="ListBullet"/>
-      </w:pPr>
-      <w:r>
-        <w:rPr>
-          <w:sz w:val="18"/>
-        </w:rPr>
-        <w:t>c. "1917"</w:t>
-      </w:r>
-    </w:p>
-    <w:p>
-      <w:pPr>
-        <w:pStyle w:val="ListBullet"/>
-      </w:pPr>
-      <w:r>
-        <w:rPr>
-          <w:sz w:val="18"/>
-        </w:rPr>
-        <w:t>d. "Joker"</w:t>
-      </w:r>
-    </w:p>
-    <w:p/>
-    <w:p>
-      <w:r>
-        <w:rPr>
-          <w:sz w:val="18"/>
-        </w:rPr>
-        <w:t>7. Quel réalisateur est connu pour ses films d'animation du Studio Ghibli, comme « Mon voisin Totoro » et « Le Château ambulant » ?</w:t>
-      </w:r>
-    </w:p>
-    <w:p>
-      <w:pPr>
-        <w:pStyle w:val="ListBullet"/>
-      </w:pPr>
-      <w:r>
-        <w:rPr>
-          <w:sz w:val="18"/>
-        </w:rPr>
-        <w:t>a. Mamoru Hosoda</w:t>
-      </w:r>
-    </w:p>
-    <w:p>
-      <w:pPr>
-        <w:pStyle w:val="ListBullet"/>
+        <w:spacing w:line="240" w:before="2" w:after="2"/>
       </w:pPr>
       <w:r>
         <w:rPr>
@@ -362,567 +896,103 @@
     <w:p>
       <w:pPr>
         <w:pStyle w:val="ListBullet"/>
+        <w:spacing w:line="240" w:before="2" w:after="2"/>
       </w:pPr>
       <w:r>
         <w:rPr>
           <w:sz w:val="18"/>
         </w:rPr>
-        <w:t>c. Satoshi Kon</w:t>
+        <w:t>c. Makoto Shinkai</w:t>
       </w:r>
     </w:p>
     <w:p>
       <w:pPr>
         <w:pStyle w:val="ListBullet"/>
+        <w:spacing w:line="240" w:before="2" w:after="2"/>
       </w:pPr>
       <w:r>
         <w:rPr>
           <w:sz w:val="18"/>
         </w:rPr>
-        <w:t>d. Makoto Shinkai</w:t>
+        <w:t>d. Mamoru Hosoda</w:t>
       </w:r>
     </w:p>
     <w:p/>
     <w:p>
+      <w:pPr>
+        <w:spacing w:line="240" w:before="3" w:after="3"/>
+      </w:pPr>
       <w:r>
         <w:rPr>
           <w:sz w:val="18"/>
         </w:rPr>
-        <w:t>8. Quel film de science-fiction réalisé par Stanley Kubrick est célèbre pour son intelligence artificielle HAL 9000 ?</w:t>
+        <w:t>16. Quel acteur a joué le rôle de Travis Bickle dans "Taxi Driver" ?</w:t>
       </w:r>
     </w:p>
     <w:p>
       <w:pPr>
         <w:pStyle w:val="ListBullet"/>
+        <w:spacing w:line="240" w:before="2" w:after="2"/>
       </w:pPr>
       <w:r>
         <w:rPr>
           <w:sz w:val="18"/>
         </w:rPr>
-        <w:t>a. Alien</w:t>
+        <w:t>a. Al Pacino</w:t>
       </w:r>
     </w:p>
     <w:p>
       <w:pPr>
         <w:pStyle w:val="ListBullet"/>
+        <w:spacing w:line="240" w:before="2" w:after="2"/>
       </w:pPr>
       <w:r>
         <w:rPr>
           <w:sz w:val="18"/>
         </w:rPr>
-        <w:t>b. 2001, l'Odyssée de l'espace</w:t>
+        <w:t>b. Joe Pesci</w:t>
       </w:r>
     </w:p>
     <w:p>
       <w:pPr>
         <w:pStyle w:val="ListBullet"/>
+        <w:spacing w:line="240" w:before="2" w:after="2"/>
       </w:pPr>
       <w:r>
         <w:rPr>
           <w:sz w:val="18"/>
         </w:rPr>
-        <w:t>c. Blade Runner</w:t>
+        <w:t>c. Robert De Niro</w:t>
       </w:r>
     </w:p>
     <w:p>
       <w:pPr>
         <w:pStyle w:val="ListBullet"/>
+        <w:spacing w:line="240" w:before="2" w:after="2"/>
       </w:pPr>
       <w:r>
         <w:rPr>
           <w:sz w:val="18"/>
         </w:rPr>
-        <w:t>d. Matrix</w:t>
+        <w:t>d. Harvey Keitel</w:t>
       </w:r>
     </w:p>
     <w:p/>
     <w:p>
+      <w:pPr>
+        <w:spacing w:line="240" w:before="3" w:after="3"/>
+      </w:pPr>
       <w:r>
         <w:rPr>
           <w:sz w:val="18"/>
         </w:rPr>
-        <w:t>9. Quel réalisateur a dirigé le film "Le seigneur des anneaux" ?</w:t>
+        <w:t>17. Quel réalisateur a dirigé le film "Pulp Fiction" ?</w:t>
       </w:r>
     </w:p>
     <w:p>
       <w:pPr>
         <w:pStyle w:val="ListBullet"/>
-      </w:pPr>
-      <w:r>
-        <w:rPr>
-          <w:sz w:val="18"/>
-        </w:rPr>
-        <w:t>a. Peter Jackson</w:t>
-      </w:r>
-    </w:p>
-    <w:p>
-      <w:pPr>
-        <w:pStyle w:val="ListBullet"/>
-      </w:pPr>
-      <w:r>
-        <w:rPr>
-          <w:sz w:val="18"/>
-        </w:rPr>
-        <w:t>b. Ron Howard</w:t>
-      </w:r>
-    </w:p>
-    <w:p>
-      <w:pPr>
-        <w:pStyle w:val="ListBullet"/>
-      </w:pPr>
-      <w:r>
-        <w:rPr>
-          <w:sz w:val="18"/>
-        </w:rPr>
-        <w:t>c. George Lucas</w:t>
-      </w:r>
-    </w:p>
-    <w:p>
-      <w:pPr>
-        <w:pStyle w:val="ListBullet"/>
-      </w:pPr>
-      <w:r>
-        <w:rPr>
-          <w:sz w:val="18"/>
-        </w:rPr>
-        <w:t>d. Guillermo del Toro</w:t>
-      </w:r>
-    </w:p>
-    <w:p/>
-    <w:p>
-      <w:r>
-        <w:rPr>
-          <w:sz w:val="18"/>
-        </w:rPr>
-        <w:t>10. Quel film a remporté la palme d'or au festival de cannes 2022 ?</w:t>
-      </w:r>
-    </w:p>
-    <w:p>
-      <w:pPr>
-        <w:pStyle w:val="ListBullet"/>
-      </w:pPr>
-      <w:r>
-        <w:rPr>
-          <w:sz w:val="18"/>
-        </w:rPr>
-        <w:t>a. "As Bestas"</w:t>
-      </w:r>
-    </w:p>
-    <w:p>
-      <w:pPr>
-        <w:pStyle w:val="ListBullet"/>
-      </w:pPr>
-      <w:r>
-        <w:rPr>
-          <w:sz w:val="18"/>
-        </w:rPr>
-        <w:t>b. "Armageddon Time"</w:t>
-      </w:r>
-    </w:p>
-    <w:p>
-      <w:pPr>
-        <w:pStyle w:val="ListBullet"/>
-      </w:pPr>
-      <w:r>
-        <w:rPr>
-          <w:sz w:val="18"/>
-        </w:rPr>
-        <w:t>c. "Nostalgia"</w:t>
-      </w:r>
-    </w:p>
-    <w:p>
-      <w:pPr>
-        <w:pStyle w:val="ListBullet"/>
-      </w:pPr>
-      <w:r>
-        <w:rPr>
-          <w:sz w:val="18"/>
-        </w:rPr>
-        <w:t>d. "Triangle of Sadness"</w:t>
-      </w:r>
-    </w:p>
-    <w:p/>
-    <w:p>
-      <w:r>
-        <w:rPr>
-          <w:sz w:val="18"/>
-        </w:rPr>
-        <w:t>11. Quelle actrice a joué le rôle de la princesse Leia dans la saga "Star Wars" ?</w:t>
-      </w:r>
-    </w:p>
-    <w:p>
-      <w:pPr>
-        <w:pStyle w:val="ListBullet"/>
-      </w:pPr>
-      <w:r>
-        <w:rPr>
-          <w:sz w:val="18"/>
-        </w:rPr>
-        <w:t>a. Meryl Streep</w:t>
-      </w:r>
-    </w:p>
-    <w:p>
-      <w:pPr>
-        <w:pStyle w:val="ListBullet"/>
-      </w:pPr>
-      <w:r>
-        <w:rPr>
-          <w:sz w:val="18"/>
-        </w:rPr>
-        <w:t>b. Sigourney Weaver</w:t>
-      </w:r>
-    </w:p>
-    <w:p>
-      <w:pPr>
-        <w:pStyle w:val="ListBullet"/>
-      </w:pPr>
-      <w:r>
-        <w:rPr>
-          <w:sz w:val="18"/>
-        </w:rPr>
-        <w:t>c. Natalie Portman</w:t>
-      </w:r>
-    </w:p>
-    <w:p>
-      <w:pPr>
-        <w:pStyle w:val="ListBullet"/>
-      </w:pPr>
-      <w:r>
-        <w:rPr>
-          <w:sz w:val="18"/>
-        </w:rPr>
-        <w:t>d. Carrie Fisher</w:t>
-      </w:r>
-    </w:p>
-    <w:p/>
-    <w:p>
-      <w:r>
-        <w:rPr>
-          <w:sz w:val="18"/>
-        </w:rPr>
-        <w:t>12. Quel acteur est célèbre pour son rôle de James Bond dans de nombreux films de la franchise ?</w:t>
-      </w:r>
-    </w:p>
-    <w:p>
-      <w:pPr>
-        <w:pStyle w:val="ListBullet"/>
-      </w:pPr>
-      <w:r>
-        <w:rPr>
-          <w:sz w:val="18"/>
-        </w:rPr>
-        <w:t>a. Brad Pitt</w:t>
-      </w:r>
-    </w:p>
-    <w:p>
-      <w:pPr>
-        <w:pStyle w:val="ListBullet"/>
-      </w:pPr>
-      <w:r>
-        <w:rPr>
-          <w:sz w:val="18"/>
-        </w:rPr>
-        <w:t>b. Sean Connery</w:t>
-      </w:r>
-    </w:p>
-    <w:p>
-      <w:pPr>
-        <w:pStyle w:val="ListBullet"/>
-      </w:pPr>
-      <w:r>
-        <w:rPr>
-          <w:sz w:val="18"/>
-        </w:rPr>
-        <w:t>c. Harrison Ford</w:t>
-      </w:r>
-    </w:p>
-    <w:p>
-      <w:pPr>
-        <w:pStyle w:val="ListBullet"/>
-      </w:pPr>
-      <w:r>
-        <w:rPr>
-          <w:sz w:val="18"/>
-        </w:rPr>
-        <w:t>d. Tom Cruise</w:t>
-      </w:r>
-    </w:p>
-    <w:p/>
-    <w:p>
-      <w:r>
-        <w:rPr>
-          <w:sz w:val="18"/>
-        </w:rPr>
-        <w:t>13. Quel acteur a joué le rôle de Jack Dawson dans "Titanic" ?</w:t>
-      </w:r>
-    </w:p>
-    <w:p>
-      <w:pPr>
-        <w:pStyle w:val="ListBullet"/>
-      </w:pPr>
-      <w:r>
-        <w:rPr>
-          <w:sz w:val="18"/>
-        </w:rPr>
-        <w:t>a. Johnny Depp</w:t>
-      </w:r>
-    </w:p>
-    <w:p>
-      <w:pPr>
-        <w:pStyle w:val="ListBullet"/>
-      </w:pPr>
-      <w:r>
-        <w:rPr>
-          <w:sz w:val="18"/>
-        </w:rPr>
-        <w:t>b. Brad Pitt</w:t>
-      </w:r>
-    </w:p>
-    <w:p>
-      <w:pPr>
-        <w:pStyle w:val="ListBullet"/>
-      </w:pPr>
-      <w:r>
-        <w:rPr>
-          <w:sz w:val="18"/>
-        </w:rPr>
-        <w:t>c. Tom Hanks</w:t>
-      </w:r>
-    </w:p>
-    <w:p>
-      <w:pPr>
-        <w:pStyle w:val="ListBullet"/>
-      </w:pPr>
-      <w:r>
-        <w:rPr>
-          <w:sz w:val="18"/>
-        </w:rPr>
-        <w:t>d. Leonardo DiCaprio</w:t>
-      </w:r>
-    </w:p>
-    <w:p/>
-    <w:p>
-      <w:r>
-        <w:rPr>
-          <w:sz w:val="18"/>
-        </w:rPr>
-        <w:t>14. Quelle actrice a joué le rôle de Katniss Everdeen dans la saga "Hunger Games" ?</w:t>
-      </w:r>
-    </w:p>
-    <w:p>
-      <w:pPr>
-        <w:pStyle w:val="ListBullet"/>
-      </w:pPr>
-      <w:r>
-        <w:rPr>
-          <w:sz w:val="18"/>
-        </w:rPr>
-        <w:t>a. Emma Stone</w:t>
-      </w:r>
-    </w:p>
-    <w:p>
-      <w:pPr>
-        <w:pStyle w:val="ListBullet"/>
-      </w:pPr>
-      <w:r>
-        <w:rPr>
-          <w:sz w:val="18"/>
-        </w:rPr>
-        <w:t>b. Jennifer Lawrence</w:t>
-      </w:r>
-    </w:p>
-    <w:p>
-      <w:pPr>
-        <w:pStyle w:val="ListBullet"/>
-      </w:pPr>
-      <w:r>
-        <w:rPr>
-          <w:sz w:val="18"/>
-        </w:rPr>
-        <w:t>c. Scarlett Johansson</w:t>
-      </w:r>
-    </w:p>
-    <w:p>
-      <w:pPr>
-        <w:pStyle w:val="ListBullet"/>
-      </w:pPr>
-      <w:r>
-        <w:rPr>
-          <w:sz w:val="18"/>
-        </w:rPr>
-        <w:t>d. Jennifer Aniston</w:t>
-      </w:r>
-    </w:p>
-    <w:p/>
-    <w:p>
-      <w:r>
-        <w:rPr>
-          <w:sz w:val="18"/>
-        </w:rPr>
-        <w:t>15. Quel film a gagné l'oscar du meilleur film en 1994 ?</w:t>
-      </w:r>
-    </w:p>
-    <w:p>
-      <w:pPr>
-        <w:pStyle w:val="ListBullet"/>
-      </w:pPr>
-      <w:r>
-        <w:rPr>
-          <w:sz w:val="18"/>
-        </w:rPr>
-        <w:t>a. Schindler's List</w:t>
-      </w:r>
-    </w:p>
-    <w:p>
-      <w:pPr>
-        <w:pStyle w:val="ListBullet"/>
-      </w:pPr>
-      <w:r>
-        <w:rPr>
-          <w:sz w:val="18"/>
-        </w:rPr>
-        <w:t>b. Pulp Fiction</w:t>
-      </w:r>
-    </w:p>
-    <w:p>
-      <w:pPr>
-        <w:pStyle w:val="ListBullet"/>
-      </w:pPr>
-      <w:r>
-        <w:rPr>
-          <w:sz w:val="18"/>
-        </w:rPr>
-        <w:t>c. Les vestiges du jour</w:t>
-      </w:r>
-    </w:p>
-    <w:p>
-      <w:pPr>
-        <w:pStyle w:val="ListBullet"/>
-      </w:pPr>
-      <w:r>
-        <w:rPr>
-          <w:sz w:val="18"/>
-        </w:rPr>
-        <w:t>d. Forrest Gump</w:t>
-      </w:r>
-    </w:p>
-    <w:p/>
-    <w:p>
-      <w:r>
-        <w:rPr>
-          <w:sz w:val="18"/>
-        </w:rPr>
-        <w:t>16. Quel est le nom du réalisateur du film "Le voyage de Chihiro" ?</w:t>
-      </w:r>
-    </w:p>
-    <w:p>
-      <w:pPr>
-        <w:pStyle w:val="ListBullet"/>
-      </w:pPr>
-      <w:r>
-        <w:rPr>
-          <w:sz w:val="18"/>
-        </w:rPr>
-        <w:t>a. Hayao Miyazaki</w:t>
-      </w:r>
-    </w:p>
-    <w:p>
-      <w:pPr>
-        <w:pStyle w:val="ListBullet"/>
-      </w:pPr>
-      <w:r>
-        <w:rPr>
-          <w:sz w:val="18"/>
-        </w:rPr>
-        <w:t>b. Isao Takahata</w:t>
-      </w:r>
-    </w:p>
-    <w:p>
-      <w:pPr>
-        <w:pStyle w:val="ListBullet"/>
-      </w:pPr>
-      <w:r>
-        <w:rPr>
-          <w:sz w:val="18"/>
-        </w:rPr>
-        <w:t>c. Mamoru Hosoda</w:t>
-      </w:r>
-    </w:p>
-    <w:p>
-      <w:pPr>
-        <w:pStyle w:val="ListBullet"/>
-      </w:pPr>
-      <w:r>
-        <w:rPr>
-          <w:sz w:val="18"/>
-        </w:rPr>
-        <w:t>d. Makoto Shinkai</w:t>
-      </w:r>
-    </w:p>
-    <w:p/>
-    <w:p>
-      <w:r>
-        <w:rPr>
-          <w:sz w:val="18"/>
-        </w:rPr>
-        <w:t>17. Quel film d'animation a remporté l'Oscar du meilleur film d'animation en 2021 ?</w:t>
-      </w:r>
-    </w:p>
-    <w:p>
-      <w:pPr>
-        <w:pStyle w:val="ListBullet"/>
-      </w:pPr>
-      <w:r>
-        <w:rPr>
-          <w:sz w:val="18"/>
-        </w:rPr>
-        <w:t>a. "Soul"</w:t>
-      </w:r>
-    </w:p>
-    <w:p>
-      <w:pPr>
-        <w:pStyle w:val="ListBullet"/>
-      </w:pPr>
-      <w:r>
-        <w:rPr>
-          <w:sz w:val="18"/>
-        </w:rPr>
-        <w:t>b. "Les Mitchell contre les machines"</w:t>
-      </w:r>
-    </w:p>
-    <w:p>
-      <w:pPr>
-        <w:pStyle w:val="ListBullet"/>
-      </w:pPr>
-      <w:r>
-        <w:rPr>
-          <w:sz w:val="18"/>
-        </w:rPr>
-        <w:t>c. "Soul"</w:t>
-      </w:r>
-    </w:p>
-    <w:p>
-      <w:pPr>
-        <w:pStyle w:val="ListBullet"/>
-      </w:pPr>
-      <w:r>
-        <w:rPr>
-          <w:sz w:val="18"/>
-        </w:rPr>
-        <w:t>d. "En avant"</w:t>
-      </w:r>
-    </w:p>
-    <w:p/>
-    <w:p>
-      <w:r>
-        <w:rPr>
-          <w:sz w:val="18"/>
-        </w:rPr>
-        <w:t>18. Quel réalisateur a dirigé le film "Pulp Fiction" ?</w:t>
-      </w:r>
-    </w:p>
-    <w:p>
-      <w:pPr>
-        <w:pStyle w:val="ListBullet"/>
+        <w:spacing w:line="240" w:before="2" w:after="2"/>
       </w:pPr>
       <w:r>
         <w:rPr>
@@ -934,6 +1004,7 @@
     <w:p>
       <w:pPr>
         <w:pStyle w:val="ListBullet"/>
+        <w:spacing w:line="240" w:before="2" w:after="2"/>
       </w:pPr>
       <w:r>
         <w:rPr>
@@ -945,90 +1016,43 @@
     <w:p>
       <w:pPr>
         <w:pStyle w:val="ListBullet"/>
+        <w:spacing w:line="240" w:before="2" w:after="2"/>
       </w:pPr>
       <w:r>
         <w:rPr>
           <w:sz w:val="18"/>
         </w:rPr>
-        <w:t>c. les frères Coen</w:t>
+        <w:t>c. Steven Soderbergh</w:t>
       </w:r>
     </w:p>
     <w:p>
       <w:pPr>
         <w:pStyle w:val="ListBullet"/>
+        <w:spacing w:line="240" w:before="2" w:after="2"/>
       </w:pPr>
       <w:r>
         <w:rPr>
           <w:sz w:val="18"/>
         </w:rPr>
-        <w:t>d. Steven Soderbergh</w:t>
+        <w:t>d. les frères Coen</w:t>
       </w:r>
     </w:p>
     <w:p/>
     <w:p>
+      <w:pPr>
+        <w:spacing w:line="240" w:before="3" w:after="3"/>
+      </w:pPr>
       <w:r>
         <w:rPr>
           <w:sz w:val="18"/>
         </w:rPr>
-        <w:t>19. Quel acteur a joué le rôle de Vito Corleone dans le film "Le Parrain" ?</w:t>
+        <w:t>18. Quel est le titre du premier film d'animation des studios Pixar ?</w:t>
       </w:r>
     </w:p>
     <w:p>
       <w:pPr>
         <w:pStyle w:val="ListBullet"/>
-      </w:pPr>
-      <w:r>
-        <w:rPr>
-          <w:sz w:val="18"/>
-        </w:rPr>
-        <w:t>a. Marlon Brando</w:t>
-      </w:r>
-    </w:p>
-    <w:p>
-      <w:pPr>
-        <w:pStyle w:val="ListBullet"/>
-      </w:pPr>
-      <w:r>
-        <w:rPr>
-          <w:sz w:val="18"/>
-        </w:rPr>
-        <w:t>b. Joe Pesci</w:t>
-      </w:r>
-    </w:p>
-    <w:p>
-      <w:pPr>
-        <w:pStyle w:val="ListBullet"/>
-      </w:pPr>
-      <w:r>
-        <w:rPr>
-          <w:sz w:val="18"/>
-        </w:rPr>
-        <w:t>c. Al Pacino</w:t>
-      </w:r>
-    </w:p>
-    <w:p>
-      <w:pPr>
-        <w:pStyle w:val="ListBullet"/>
-      </w:pPr>
-      <w:r>
-        <w:rPr>
-          <w:sz w:val="18"/>
-        </w:rPr>
-        <w:t>d. Robert De Niro</w:t>
-      </w:r>
-    </w:p>
-    <w:p/>
-    <w:p>
-      <w:r>
-        <w:rPr>
-          <w:sz w:val="18"/>
-        </w:rPr>
-        <w:t>20. Quel est le titre du premier film d'animation des studios Pixar ?</w:t>
-      </w:r>
-    </w:p>
-    <w:p>
-      <w:pPr>
-        <w:pStyle w:val="ListBullet"/>
+        <w:spacing w:line="240" w:before="2" w:after="2"/>
       </w:pPr>
       <w:r>
         <w:rPr>
@@ -1040,37 +1064,845 @@
     <w:p>
       <w:pPr>
         <w:pStyle w:val="ListBullet"/>
+        <w:spacing w:line="240" w:before="2" w:after="2"/>
       </w:pPr>
       <w:r>
         <w:rPr>
           <w:sz w:val="18"/>
         </w:rPr>
-        <w:t>b. Toy Story</w:t>
+        <w:t>b. 1001 pattes</w:t>
       </w:r>
     </w:p>
     <w:p>
       <w:pPr>
         <w:pStyle w:val="ListBullet"/>
+        <w:spacing w:line="240" w:before="2" w:after="2"/>
       </w:pPr>
       <w:r>
         <w:rPr>
           <w:sz w:val="18"/>
         </w:rPr>
-        <w:t>c. Le monde de Nemo</w:t>
+        <w:t>c. Toy Story</w:t>
       </w:r>
     </w:p>
     <w:p>
       <w:pPr>
         <w:pStyle w:val="ListBullet"/>
+        <w:spacing w:line="240" w:before="2" w:after="2"/>
       </w:pPr>
       <w:r>
         <w:rPr>
           <w:sz w:val="18"/>
         </w:rPr>
-        <w:t>d. 1001 pattes</w:t>
+        <w:t>d. Le monde de Nemo</w:t>
       </w:r>
     </w:p>
     <w:p/>
+    <w:p>
+      <w:pPr>
+        <w:spacing w:line="240" w:before="3" w:after="3"/>
+      </w:pPr>
+      <w:r>
+        <w:rPr>
+          <w:sz w:val="18"/>
+        </w:rPr>
+        <w:t>19. Quelle actrice a joué le rôle de Cléopâtre dans le film "Cléopâtre" de 1963 ?</w:t>
+      </w:r>
+    </w:p>
+    <w:p>
+      <w:pPr>
+        <w:pStyle w:val="ListBullet"/>
+        <w:spacing w:line="240" w:before="2" w:after="2"/>
+      </w:pPr>
+      <w:r>
+        <w:rPr>
+          <w:sz w:val="18"/>
+        </w:rPr>
+        <w:t>a. Audrey Hepburn</w:t>
+      </w:r>
+    </w:p>
+    <w:p>
+      <w:pPr>
+        <w:pStyle w:val="ListBullet"/>
+        <w:spacing w:line="240" w:before="2" w:after="2"/>
+      </w:pPr>
+      <w:r>
+        <w:rPr>
+          <w:sz w:val="18"/>
+        </w:rPr>
+        <w:t>b. Elizabeth Taylor</w:t>
+      </w:r>
+    </w:p>
+    <w:p>
+      <w:pPr>
+        <w:pStyle w:val="ListBullet"/>
+        <w:spacing w:line="240" w:before="2" w:after="2"/>
+      </w:pPr>
+      <w:r>
+        <w:rPr>
+          <w:sz w:val="18"/>
+        </w:rPr>
+        <w:t>c. Ava Gardner</w:t>
+      </w:r>
+    </w:p>
+    <w:p>
+      <w:pPr>
+        <w:pStyle w:val="ListBullet"/>
+        <w:spacing w:line="240" w:before="2" w:after="2"/>
+      </w:pPr>
+      <w:r>
+        <w:rPr>
+          <w:sz w:val="18"/>
+        </w:rPr>
+        <w:t>d. Sophia Loren</w:t>
+      </w:r>
+    </w:p>
+    <w:p/>
+    <w:p>
+      <w:pPr>
+        <w:spacing w:line="240" w:before="3" w:after="3"/>
+      </w:pPr>
+      <w:r>
+        <w:rPr>
+          <w:sz w:val="18"/>
+        </w:rPr>
+        <w:t>20. Quel film d'animation a remporté l'Oscar du meilleur film d'animation en 2021 ?</w:t>
+      </w:r>
+    </w:p>
+    <w:p>
+      <w:pPr>
+        <w:pStyle w:val="ListBullet"/>
+        <w:spacing w:line="240" w:before="2" w:after="2"/>
+      </w:pPr>
+      <w:r>
+        <w:rPr>
+          <w:sz w:val="18"/>
+        </w:rPr>
+        <w:t>a. "Les Mitchell contre les machines"</w:t>
+      </w:r>
+    </w:p>
+    <w:p>
+      <w:pPr>
+        <w:pStyle w:val="ListBullet"/>
+        <w:spacing w:line="240" w:before="2" w:after="2"/>
+      </w:pPr>
+      <w:r>
+        <w:rPr>
+          <w:sz w:val="18"/>
+        </w:rPr>
+        <w:t>b. "Soul"</w:t>
+      </w:r>
+    </w:p>
+    <w:p>
+      <w:pPr>
+        <w:pStyle w:val="ListBullet"/>
+        <w:spacing w:line="240" w:before="2" w:after="2"/>
+      </w:pPr>
+      <w:r>
+        <w:rPr>
+          <w:sz w:val="18"/>
+        </w:rPr>
+        <w:t>c. "En avant"</w:t>
+      </w:r>
+    </w:p>
+    <w:p>
+      <w:pPr>
+        <w:pStyle w:val="ListBullet"/>
+        <w:spacing w:line="240" w:before="2" w:after="2"/>
+      </w:pPr>
+      <w:r>
+        <w:rPr>
+          <w:sz w:val="18"/>
+        </w:rPr>
+        <w:t>d. "Soul"</w:t>
+      </w:r>
+    </w:p>
+    <w:p/>
+    <w:tbl>
+      <w:tblPr>
+        <w:tblW w:type="auto" w:w="0"/>
+        <w:tblLayout w:type="fixed"/>
+        <w:tblLook w:firstColumn="1" w:firstRow="1" w:lastColumn="0" w:lastRow="0" w:noHBand="0" w:noVBand="1" w:val="04A0"/>
+      </w:tblPr>
+      <w:tblGrid>
+        <w:gridCol w:w="720"/>
+        <w:gridCol w:w="720"/>
+        <w:gridCol w:w="720"/>
+        <w:gridCol w:w="720"/>
+        <w:gridCol w:w="720"/>
+        <w:gridCol w:w="720"/>
+        <w:gridCol w:w="720"/>
+        <w:gridCol w:w="720"/>
+        <w:gridCol w:w="720"/>
+        <w:gridCol w:w="720"/>
+        <w:gridCol w:w="720"/>
+        <w:gridCol w:w="720"/>
+        <w:gridCol w:w="720"/>
+        <w:gridCol w:w="720"/>
+        <w:gridCol w:w="720"/>
+        <w:gridCol w:w="720"/>
+        <w:gridCol w:w="720"/>
+        <w:gridCol w:w="720"/>
+        <w:gridCol w:w="720"/>
+        <w:gridCol w:w="720"/>
+      </w:tblGrid>
+      <w:tr>
+        <w:tc>
+          <w:tcPr>
+            <w:tcW w:type="dxa" w:w="432"/>
+            <w:tcBorders>
+              <w:top w:val="single" w:sz="4" w:space="0" w:color="000000"/>
+              <w:left w:val="single" w:sz="4" w:space="0" w:color="000000"/>
+              <w:bottom w:val="single" w:sz="4" w:space="0" w:color="000000"/>
+              <w:right w:val="single" w:sz="4" w:space="0" w:color="000000"/>
+            </w:tcBorders>
+          </w:tcPr>
+          <w:p>
+            <w:r>
+              <w:t>1</w:t>
+            </w:r>
+          </w:p>
+        </w:tc>
+        <w:tc>
+          <w:tcPr>
+            <w:tcW w:type="dxa" w:w="432"/>
+            <w:tcBorders>
+              <w:top w:val="single" w:sz="4" w:space="0" w:color="000000"/>
+              <w:left w:val="single" w:sz="4" w:space="0" w:color="000000"/>
+              <w:bottom w:val="single" w:sz="4" w:space="0" w:color="000000"/>
+              <w:right w:val="single" w:sz="4" w:space="0" w:color="000000"/>
+            </w:tcBorders>
+          </w:tcPr>
+          <w:p>
+            <w:r>
+              <w:t>2</w:t>
+            </w:r>
+          </w:p>
+        </w:tc>
+        <w:tc>
+          <w:tcPr>
+            <w:tcW w:type="dxa" w:w="432"/>
+            <w:tcBorders>
+              <w:top w:val="single" w:sz="4" w:space="0" w:color="000000"/>
+              <w:left w:val="single" w:sz="4" w:space="0" w:color="000000"/>
+              <w:bottom w:val="single" w:sz="4" w:space="0" w:color="000000"/>
+              <w:right w:val="single" w:sz="4" w:space="0" w:color="000000"/>
+            </w:tcBorders>
+          </w:tcPr>
+          <w:p>
+            <w:r>
+              <w:t>3</w:t>
+            </w:r>
+          </w:p>
+        </w:tc>
+        <w:tc>
+          <w:tcPr>
+            <w:tcW w:type="dxa" w:w="432"/>
+            <w:tcBorders>
+              <w:top w:val="single" w:sz="4" w:space="0" w:color="000000"/>
+              <w:left w:val="single" w:sz="4" w:space="0" w:color="000000"/>
+              <w:bottom w:val="single" w:sz="4" w:space="0" w:color="000000"/>
+              <w:right w:val="single" w:sz="4" w:space="0" w:color="000000"/>
+            </w:tcBorders>
+          </w:tcPr>
+          <w:p>
+            <w:r>
+              <w:t>4</w:t>
+            </w:r>
+          </w:p>
+        </w:tc>
+        <w:tc>
+          <w:tcPr>
+            <w:tcW w:type="dxa" w:w="432"/>
+            <w:tcBorders>
+              <w:top w:val="single" w:sz="4" w:space="0" w:color="000000"/>
+              <w:left w:val="single" w:sz="4" w:space="0" w:color="000000"/>
+              <w:bottom w:val="single" w:sz="4" w:space="0" w:color="000000"/>
+              <w:right w:val="single" w:sz="4" w:space="0" w:color="000000"/>
+            </w:tcBorders>
+          </w:tcPr>
+          <w:p>
+            <w:r>
+              <w:t>5</w:t>
+            </w:r>
+          </w:p>
+        </w:tc>
+        <w:tc>
+          <w:tcPr>
+            <w:tcW w:type="dxa" w:w="432"/>
+            <w:tcBorders>
+              <w:top w:val="single" w:sz="4" w:space="0" w:color="000000"/>
+              <w:left w:val="single" w:sz="4" w:space="0" w:color="000000"/>
+              <w:bottom w:val="single" w:sz="4" w:space="0" w:color="000000"/>
+              <w:right w:val="single" w:sz="4" w:space="0" w:color="000000"/>
+            </w:tcBorders>
+          </w:tcPr>
+          <w:p>
+            <w:r>
+              <w:t>6</w:t>
+            </w:r>
+          </w:p>
+        </w:tc>
+        <w:tc>
+          <w:tcPr>
+            <w:tcW w:type="dxa" w:w="432"/>
+            <w:tcBorders>
+              <w:top w:val="single" w:sz="4" w:space="0" w:color="000000"/>
+              <w:left w:val="single" w:sz="4" w:space="0" w:color="000000"/>
+              <w:bottom w:val="single" w:sz="4" w:space="0" w:color="000000"/>
+              <w:right w:val="single" w:sz="4" w:space="0" w:color="000000"/>
+            </w:tcBorders>
+          </w:tcPr>
+          <w:p>
+            <w:r>
+              <w:t>7</w:t>
+            </w:r>
+          </w:p>
+        </w:tc>
+        <w:tc>
+          <w:tcPr>
+            <w:tcW w:type="dxa" w:w="432"/>
+            <w:tcBorders>
+              <w:top w:val="single" w:sz="4" w:space="0" w:color="000000"/>
+              <w:left w:val="single" w:sz="4" w:space="0" w:color="000000"/>
+              <w:bottom w:val="single" w:sz="4" w:space="0" w:color="000000"/>
+              <w:right w:val="single" w:sz="4" w:space="0" w:color="000000"/>
+            </w:tcBorders>
+          </w:tcPr>
+          <w:p>
+            <w:r>
+              <w:t>8</w:t>
+            </w:r>
+          </w:p>
+        </w:tc>
+        <w:tc>
+          <w:tcPr>
+            <w:tcW w:type="dxa" w:w="432"/>
+            <w:tcBorders>
+              <w:top w:val="single" w:sz="4" w:space="0" w:color="000000"/>
+              <w:left w:val="single" w:sz="4" w:space="0" w:color="000000"/>
+              <w:bottom w:val="single" w:sz="4" w:space="0" w:color="000000"/>
+              <w:right w:val="single" w:sz="4" w:space="0" w:color="000000"/>
+            </w:tcBorders>
+          </w:tcPr>
+          <w:p>
+            <w:r>
+              <w:t>9</w:t>
+            </w:r>
+          </w:p>
+        </w:tc>
+        <w:tc>
+          <w:tcPr>
+            <w:tcW w:type="dxa" w:w="432"/>
+            <w:tcBorders>
+              <w:top w:val="single" w:sz="4" w:space="0" w:color="000000"/>
+              <w:left w:val="single" w:sz="4" w:space="0" w:color="000000"/>
+              <w:bottom w:val="single" w:sz="4" w:space="0" w:color="000000"/>
+              <w:right w:val="single" w:sz="4" w:space="0" w:color="000000"/>
+            </w:tcBorders>
+          </w:tcPr>
+          <w:p>
+            <w:r>
+              <w:t>10</w:t>
+            </w:r>
+          </w:p>
+        </w:tc>
+        <w:tc>
+          <w:tcPr>
+            <w:tcW w:type="dxa" w:w="432"/>
+            <w:tcBorders>
+              <w:top w:val="single" w:sz="4" w:space="0" w:color="000000"/>
+              <w:left w:val="single" w:sz="4" w:space="0" w:color="000000"/>
+              <w:bottom w:val="single" w:sz="4" w:space="0" w:color="000000"/>
+              <w:right w:val="single" w:sz="4" w:space="0" w:color="000000"/>
+            </w:tcBorders>
+          </w:tcPr>
+          <w:p>
+            <w:r>
+              <w:t>11</w:t>
+            </w:r>
+          </w:p>
+        </w:tc>
+        <w:tc>
+          <w:tcPr>
+            <w:tcW w:type="dxa" w:w="432"/>
+            <w:tcBorders>
+              <w:top w:val="single" w:sz="4" w:space="0" w:color="000000"/>
+              <w:left w:val="single" w:sz="4" w:space="0" w:color="000000"/>
+              <w:bottom w:val="single" w:sz="4" w:space="0" w:color="000000"/>
+              <w:right w:val="single" w:sz="4" w:space="0" w:color="000000"/>
+            </w:tcBorders>
+          </w:tcPr>
+          <w:p>
+            <w:r>
+              <w:t>12</w:t>
+            </w:r>
+          </w:p>
+        </w:tc>
+        <w:tc>
+          <w:tcPr>
+            <w:tcW w:type="dxa" w:w="432"/>
+            <w:tcBorders>
+              <w:top w:val="single" w:sz="4" w:space="0" w:color="000000"/>
+              <w:left w:val="single" w:sz="4" w:space="0" w:color="000000"/>
+              <w:bottom w:val="single" w:sz="4" w:space="0" w:color="000000"/>
+              <w:right w:val="single" w:sz="4" w:space="0" w:color="000000"/>
+            </w:tcBorders>
+          </w:tcPr>
+          <w:p>
+            <w:r>
+              <w:t>13</w:t>
+            </w:r>
+          </w:p>
+        </w:tc>
+        <w:tc>
+          <w:tcPr>
+            <w:tcW w:type="dxa" w:w="432"/>
+            <w:tcBorders>
+              <w:top w:val="single" w:sz="4" w:space="0" w:color="000000"/>
+              <w:left w:val="single" w:sz="4" w:space="0" w:color="000000"/>
+              <w:bottom w:val="single" w:sz="4" w:space="0" w:color="000000"/>
+              <w:right w:val="single" w:sz="4" w:space="0" w:color="000000"/>
+            </w:tcBorders>
+          </w:tcPr>
+          <w:p>
+            <w:r>
+              <w:t>14</w:t>
+            </w:r>
+          </w:p>
+        </w:tc>
+        <w:tc>
+          <w:tcPr>
+            <w:tcW w:type="dxa" w:w="432"/>
+            <w:tcBorders>
+              <w:top w:val="single" w:sz="4" w:space="0" w:color="000000"/>
+              <w:left w:val="single" w:sz="4" w:space="0" w:color="000000"/>
+              <w:bottom w:val="single" w:sz="4" w:space="0" w:color="000000"/>
+              <w:right w:val="single" w:sz="4" w:space="0" w:color="000000"/>
+            </w:tcBorders>
+          </w:tcPr>
+          <w:p>
+            <w:r>
+              <w:t>15</w:t>
+            </w:r>
+          </w:p>
+        </w:tc>
+        <w:tc>
+          <w:tcPr>
+            <w:tcW w:type="dxa" w:w="432"/>
+            <w:tcBorders>
+              <w:top w:val="single" w:sz="4" w:space="0" w:color="000000"/>
+              <w:left w:val="single" w:sz="4" w:space="0" w:color="000000"/>
+              <w:bottom w:val="single" w:sz="4" w:space="0" w:color="000000"/>
+              <w:right w:val="single" w:sz="4" w:space="0" w:color="000000"/>
+            </w:tcBorders>
+          </w:tcPr>
+          <w:p>
+            <w:r>
+              <w:t>16</w:t>
+            </w:r>
+          </w:p>
+        </w:tc>
+        <w:tc>
+          <w:tcPr>
+            <w:tcW w:type="dxa" w:w="432"/>
+            <w:tcBorders>
+              <w:top w:val="single" w:sz="4" w:space="0" w:color="000000"/>
+              <w:left w:val="single" w:sz="4" w:space="0" w:color="000000"/>
+              <w:bottom w:val="single" w:sz="4" w:space="0" w:color="000000"/>
+              <w:right w:val="single" w:sz="4" w:space="0" w:color="000000"/>
+            </w:tcBorders>
+          </w:tcPr>
+          <w:p>
+            <w:r>
+              <w:t>17</w:t>
+            </w:r>
+          </w:p>
+        </w:tc>
+        <w:tc>
+          <w:tcPr>
+            <w:tcW w:type="dxa" w:w="432"/>
+            <w:tcBorders>
+              <w:top w:val="single" w:sz="4" w:space="0" w:color="000000"/>
+              <w:left w:val="single" w:sz="4" w:space="0" w:color="000000"/>
+              <w:bottom w:val="single" w:sz="4" w:space="0" w:color="000000"/>
+              <w:right w:val="single" w:sz="4" w:space="0" w:color="000000"/>
+            </w:tcBorders>
+          </w:tcPr>
+          <w:p>
+            <w:r>
+              <w:t>18</w:t>
+            </w:r>
+          </w:p>
+        </w:tc>
+        <w:tc>
+          <w:tcPr>
+            <w:tcW w:type="dxa" w:w="432"/>
+            <w:tcBorders>
+              <w:top w:val="single" w:sz="4" w:space="0" w:color="000000"/>
+              <w:left w:val="single" w:sz="4" w:space="0" w:color="000000"/>
+              <w:bottom w:val="single" w:sz="4" w:space="0" w:color="000000"/>
+              <w:right w:val="single" w:sz="4" w:space="0" w:color="000000"/>
+            </w:tcBorders>
+          </w:tcPr>
+          <w:p>
+            <w:r>
+              <w:t>19</w:t>
+            </w:r>
+          </w:p>
+        </w:tc>
+        <w:tc>
+          <w:tcPr>
+            <w:tcW w:type="dxa" w:w="432"/>
+            <w:tcBorders>
+              <w:top w:val="single" w:sz="4" w:space="0" w:color="000000"/>
+              <w:left w:val="single" w:sz="4" w:space="0" w:color="000000"/>
+              <w:bottom w:val="single" w:sz="4" w:space="0" w:color="000000"/>
+              <w:right w:val="single" w:sz="4" w:space="0" w:color="000000"/>
+            </w:tcBorders>
+          </w:tcPr>
+          <w:p>
+            <w:r>
+              <w:t>20</w:t>
+            </w:r>
+          </w:p>
+        </w:tc>
+      </w:tr>
+      <w:tr>
+        <w:tc>
+          <w:tcPr>
+            <w:tcW w:type="dxa" w:w="432"/>
+            <w:tcBorders>
+              <w:top w:val="single" w:sz="4" w:space="0" w:color="000000"/>
+              <w:left w:val="single" w:sz="4" w:space="0" w:color="000000"/>
+              <w:bottom w:val="single" w:sz="4" w:space="0" w:color="000000"/>
+              <w:right w:val="single" w:sz="4" w:space="0" w:color="000000"/>
+            </w:tcBorders>
+          </w:tcPr>
+          <w:p>
+            <w:pPr>
+              <w:jc w:val="center"/>
+            </w:pPr>
+          </w:p>
+        </w:tc>
+        <w:tc>
+          <w:tcPr>
+            <w:tcW w:type="dxa" w:w="432"/>
+            <w:tcBorders>
+              <w:top w:val="single" w:sz="4" w:space="0" w:color="000000"/>
+              <w:left w:val="single" w:sz="4" w:space="0" w:color="000000"/>
+              <w:bottom w:val="single" w:sz="4" w:space="0" w:color="000000"/>
+              <w:right w:val="single" w:sz="4" w:space="0" w:color="000000"/>
+            </w:tcBorders>
+          </w:tcPr>
+          <w:p>
+            <w:pPr>
+              <w:jc w:val="center"/>
+            </w:pPr>
+          </w:p>
+        </w:tc>
+        <w:tc>
+          <w:tcPr>
+            <w:tcW w:type="dxa" w:w="432"/>
+            <w:tcBorders>
+              <w:top w:val="single" w:sz="4" w:space="0" w:color="000000"/>
+              <w:left w:val="single" w:sz="4" w:space="0" w:color="000000"/>
+              <w:bottom w:val="single" w:sz="4" w:space="0" w:color="000000"/>
+              <w:right w:val="single" w:sz="4" w:space="0" w:color="000000"/>
+            </w:tcBorders>
+          </w:tcPr>
+          <w:p>
+            <w:pPr>
+              <w:jc w:val="center"/>
+            </w:pPr>
+          </w:p>
+        </w:tc>
+        <w:tc>
+          <w:tcPr>
+            <w:tcW w:type="dxa" w:w="432"/>
+            <w:tcBorders>
+              <w:top w:val="single" w:sz="4" w:space="0" w:color="000000"/>
+              <w:left w:val="single" w:sz="4" w:space="0" w:color="000000"/>
+              <w:bottom w:val="single" w:sz="4" w:space="0" w:color="000000"/>
+              <w:right w:val="single" w:sz="4" w:space="0" w:color="000000"/>
+            </w:tcBorders>
+          </w:tcPr>
+          <w:p>
+            <w:pPr>
+              <w:jc w:val="center"/>
+            </w:pPr>
+          </w:p>
+        </w:tc>
+        <w:tc>
+          <w:tcPr>
+            <w:tcW w:type="dxa" w:w="432"/>
+            <w:tcBorders>
+              <w:top w:val="single" w:sz="4" w:space="0" w:color="000000"/>
+              <w:left w:val="single" w:sz="4" w:space="0" w:color="000000"/>
+              <w:bottom w:val="single" w:sz="4" w:space="0" w:color="000000"/>
+              <w:right w:val="single" w:sz="4" w:space="0" w:color="000000"/>
+            </w:tcBorders>
+          </w:tcPr>
+          <w:p>
+            <w:pPr>
+              <w:jc w:val="center"/>
+            </w:pPr>
+          </w:p>
+        </w:tc>
+        <w:tc>
+          <w:tcPr>
+            <w:tcW w:type="dxa" w:w="432"/>
+            <w:tcBorders>
+              <w:top w:val="single" w:sz="4" w:space="0" w:color="000000"/>
+              <w:left w:val="single" w:sz="4" w:space="0" w:color="000000"/>
+              <w:bottom w:val="single" w:sz="4" w:space="0" w:color="000000"/>
+              <w:right w:val="single" w:sz="4" w:space="0" w:color="000000"/>
+            </w:tcBorders>
+          </w:tcPr>
+          <w:p>
+            <w:pPr>
+              <w:jc w:val="center"/>
+            </w:pPr>
+          </w:p>
+        </w:tc>
+        <w:tc>
+          <w:tcPr>
+            <w:tcW w:type="dxa" w:w="432"/>
+            <w:tcBorders>
+              <w:top w:val="single" w:sz="4" w:space="0" w:color="000000"/>
+              <w:left w:val="single" w:sz="4" w:space="0" w:color="000000"/>
+              <w:bottom w:val="single" w:sz="4" w:space="0" w:color="000000"/>
+              <w:right w:val="single" w:sz="4" w:space="0" w:color="000000"/>
+            </w:tcBorders>
+          </w:tcPr>
+          <w:p>
+            <w:pPr>
+              <w:jc w:val="center"/>
+            </w:pPr>
+          </w:p>
+        </w:tc>
+        <w:tc>
+          <w:tcPr>
+            <w:tcW w:type="dxa" w:w="432"/>
+            <w:tcBorders>
+              <w:top w:val="single" w:sz="4" w:space="0" w:color="000000"/>
+              <w:left w:val="single" w:sz="4" w:space="0" w:color="000000"/>
+              <w:bottom w:val="single" w:sz="4" w:space="0" w:color="000000"/>
+              <w:right w:val="single" w:sz="4" w:space="0" w:color="000000"/>
+            </w:tcBorders>
+          </w:tcPr>
+          <w:p>
+            <w:pPr>
+              <w:jc w:val="center"/>
+            </w:pPr>
+          </w:p>
+        </w:tc>
+        <w:tc>
+          <w:tcPr>
+            <w:tcW w:type="dxa" w:w="432"/>
+            <w:tcBorders>
+              <w:top w:val="single" w:sz="4" w:space="0" w:color="000000"/>
+              <w:left w:val="single" w:sz="4" w:space="0" w:color="000000"/>
+              <w:bottom w:val="single" w:sz="4" w:space="0" w:color="000000"/>
+              <w:right w:val="single" w:sz="4" w:space="0" w:color="000000"/>
+            </w:tcBorders>
+          </w:tcPr>
+          <w:p>
+            <w:pPr>
+              <w:jc w:val="center"/>
+            </w:pPr>
+          </w:p>
+        </w:tc>
+        <w:tc>
+          <w:tcPr>
+            <w:tcW w:type="dxa" w:w="432"/>
+            <w:tcBorders>
+              <w:top w:val="single" w:sz="4" w:space="0" w:color="000000"/>
+              <w:left w:val="single" w:sz="4" w:space="0" w:color="000000"/>
+              <w:bottom w:val="single" w:sz="4" w:space="0" w:color="000000"/>
+              <w:right w:val="single" w:sz="4" w:space="0" w:color="000000"/>
+            </w:tcBorders>
+          </w:tcPr>
+          <w:p>
+            <w:pPr>
+              <w:jc w:val="center"/>
+            </w:pPr>
+          </w:p>
+        </w:tc>
+        <w:tc>
+          <w:tcPr>
+            <w:tcW w:type="dxa" w:w="432"/>
+            <w:tcBorders>
+              <w:top w:val="single" w:sz="4" w:space="0" w:color="000000"/>
+              <w:left w:val="single" w:sz="4" w:space="0" w:color="000000"/>
+              <w:bottom w:val="single" w:sz="4" w:space="0" w:color="000000"/>
+              <w:right w:val="single" w:sz="4" w:space="0" w:color="000000"/>
+            </w:tcBorders>
+          </w:tcPr>
+          <w:p>
+            <w:pPr>
+              <w:jc w:val="center"/>
+            </w:pPr>
+          </w:p>
+        </w:tc>
+        <w:tc>
+          <w:tcPr>
+            <w:tcW w:type="dxa" w:w="432"/>
+            <w:tcBorders>
+              <w:top w:val="single" w:sz="4" w:space="0" w:color="000000"/>
+              <w:left w:val="single" w:sz="4" w:space="0" w:color="000000"/>
+              <w:bottom w:val="single" w:sz="4" w:space="0" w:color="000000"/>
+              <w:right w:val="single" w:sz="4" w:space="0" w:color="000000"/>
+            </w:tcBorders>
+          </w:tcPr>
+          <w:p>
+            <w:pPr>
+              <w:jc w:val="center"/>
+            </w:pPr>
+          </w:p>
+        </w:tc>
+        <w:tc>
+          <w:tcPr>
+            <w:tcW w:type="dxa" w:w="432"/>
+            <w:tcBorders>
+              <w:top w:val="single" w:sz="4" w:space="0" w:color="000000"/>
+              <w:left w:val="single" w:sz="4" w:space="0" w:color="000000"/>
+              <w:bottom w:val="single" w:sz="4" w:space="0" w:color="000000"/>
+              <w:right w:val="single" w:sz="4" w:space="0" w:color="000000"/>
+            </w:tcBorders>
+          </w:tcPr>
+          <w:p>
+            <w:pPr>
+              <w:jc w:val="center"/>
+            </w:pPr>
+          </w:p>
+        </w:tc>
+        <w:tc>
+          <w:tcPr>
+            <w:tcW w:type="dxa" w:w="432"/>
+            <w:tcBorders>
+              <w:top w:val="single" w:sz="4" w:space="0" w:color="000000"/>
+              <w:left w:val="single" w:sz="4" w:space="0" w:color="000000"/>
+              <w:bottom w:val="single" w:sz="4" w:space="0" w:color="000000"/>
+              <w:right w:val="single" w:sz="4" w:space="0" w:color="000000"/>
+            </w:tcBorders>
+          </w:tcPr>
+          <w:p>
+            <w:pPr>
+              <w:jc w:val="center"/>
+            </w:pPr>
+          </w:p>
+        </w:tc>
+        <w:tc>
+          <w:tcPr>
+            <w:tcW w:type="dxa" w:w="432"/>
+            <w:tcBorders>
+              <w:top w:val="single" w:sz="4" w:space="0" w:color="000000"/>
+              <w:left w:val="single" w:sz="4" w:space="0" w:color="000000"/>
+              <w:bottom w:val="single" w:sz="4" w:space="0" w:color="000000"/>
+              <w:right w:val="single" w:sz="4" w:space="0" w:color="000000"/>
+            </w:tcBorders>
+          </w:tcPr>
+          <w:p>
+            <w:pPr>
+              <w:jc w:val="center"/>
+            </w:pPr>
+          </w:p>
+        </w:tc>
+        <w:tc>
+          <w:tcPr>
+            <w:tcW w:type="dxa" w:w="432"/>
+            <w:tcBorders>
+              <w:top w:val="single" w:sz="4" w:space="0" w:color="000000"/>
+              <w:left w:val="single" w:sz="4" w:space="0" w:color="000000"/>
+              <w:bottom w:val="single" w:sz="4" w:space="0" w:color="000000"/>
+              <w:right w:val="single" w:sz="4" w:space="0" w:color="000000"/>
+            </w:tcBorders>
+          </w:tcPr>
+          <w:p>
+            <w:pPr>
+              <w:jc w:val="center"/>
+            </w:pPr>
+          </w:p>
+        </w:tc>
+        <w:tc>
+          <w:tcPr>
+            <w:tcW w:type="dxa" w:w="432"/>
+            <w:tcBorders>
+              <w:top w:val="single" w:sz="4" w:space="0" w:color="000000"/>
+              <w:left w:val="single" w:sz="4" w:space="0" w:color="000000"/>
+              <w:bottom w:val="single" w:sz="4" w:space="0" w:color="000000"/>
+              <w:right w:val="single" w:sz="4" w:space="0" w:color="000000"/>
+            </w:tcBorders>
+          </w:tcPr>
+          <w:p>
+            <w:pPr>
+              <w:jc w:val="center"/>
+            </w:pPr>
+          </w:p>
+        </w:tc>
+        <w:tc>
+          <w:tcPr>
+            <w:tcW w:type="dxa" w:w="432"/>
+            <w:tcBorders>
+              <w:top w:val="single" w:sz="4" w:space="0" w:color="000000"/>
+              <w:left w:val="single" w:sz="4" w:space="0" w:color="000000"/>
+              <w:bottom w:val="single" w:sz="4" w:space="0" w:color="000000"/>
+              <w:right w:val="single" w:sz="4" w:space="0" w:color="000000"/>
+            </w:tcBorders>
+          </w:tcPr>
+          <w:p>
+            <w:pPr>
+              <w:jc w:val="center"/>
+            </w:pPr>
+          </w:p>
+        </w:tc>
+        <w:tc>
+          <w:tcPr>
+            <w:tcW w:type="dxa" w:w="432"/>
+            <w:tcBorders>
+              <w:top w:val="single" w:sz="4" w:space="0" w:color="000000"/>
+              <w:left w:val="single" w:sz="4" w:space="0" w:color="000000"/>
+              <w:bottom w:val="single" w:sz="4" w:space="0" w:color="000000"/>
+              <w:right w:val="single" w:sz="4" w:space="0" w:color="000000"/>
+            </w:tcBorders>
+          </w:tcPr>
+          <w:p>
+            <w:pPr>
+              <w:jc w:val="center"/>
+            </w:pPr>
+          </w:p>
+        </w:tc>
+        <w:tc>
+          <w:tcPr>
+            <w:tcW w:type="dxa" w:w="432"/>
+            <w:tcBorders>
+              <w:top w:val="single" w:sz="4" w:space="0" w:color="000000"/>
+              <w:left w:val="single" w:sz="4" w:space="0" w:color="000000"/>
+              <w:bottom w:val="single" w:sz="4" w:space="0" w:color="000000"/>
+              <w:right w:val="single" w:sz="4" w:space="0" w:color="000000"/>
+            </w:tcBorders>
+          </w:tcPr>
+          <w:p>
+            <w:pPr>
+              <w:jc w:val="center"/>
+            </w:pPr>
+          </w:p>
+        </w:tc>
+      </w:tr>
+    </w:tbl>
+    <w:p>
+      <w:r>
+        <w:br/>
+        <w:br/>
+        <w:br/>
+      </w:r>
+    </w:p>
+    <w:p>
+      <w:r>
+        <w:t xml:space="preserve"> </w:t>
+      </w:r>
+    </w:p>
     <w:sectPr>
       <w:pgSz w:w="15840" w:h="12240" w:orient="landscape"/>
       <w:pgMar w:top="720" w:right="720" w:bottom="720" w:left="720" w:header="720" w:footer="720" w:gutter="0"/>

</xml_diff>

<commit_message>
Fini mais pas satisfait
</commit_message>
<xml_diff>
--- a/QCM_Questions.docx
+++ b/QCM_Questions.docx
@@ -11,23 +11,381 @@
         <w:t>Questionnaire à Choix Multiples</w:t>
       </w:r>
     </w:p>
-    <w:p/>
-    <w:p/>
     <w:p>
       <w:pPr>
-        <w:spacing w:line="240" w:before="3" w:after="3"/>
+        <w:spacing w:line="240" w:before="2" w:after="2"/>
       </w:pPr>
       <w:r>
         <w:rPr>
           <w:sz w:val="18"/>
         </w:rPr>
-        <w:t>1. Quel film a remporté la palme d'or au festival de cannes 2022 ?</w:t>
+        <w:t>1. Quel acteur est célèbre pour son rôle de James Bond dans de nombreux films de la franchise ?</w:t>
       </w:r>
     </w:p>
     <w:p>
       <w:pPr>
         <w:pStyle w:val="ListBullet"/>
+        <w:spacing w:line="240" w:before="1" w:after="1"/>
+      </w:pPr>
+      <w:r>
+        <w:rPr>
+          <w:sz w:val="18"/>
+        </w:rPr>
+        <w:t>a. Brad Pitt</w:t>
+      </w:r>
+    </w:p>
+    <w:p>
+      <w:pPr>
+        <w:pStyle w:val="ListBullet"/>
+        <w:spacing w:line="240" w:before="1" w:after="1"/>
+      </w:pPr>
+      <w:r>
+        <w:rPr>
+          <w:sz w:val="18"/>
+        </w:rPr>
+        <w:t>b. Tom Cruise</w:t>
+      </w:r>
+    </w:p>
+    <w:p>
+      <w:pPr>
+        <w:pStyle w:val="ListBullet"/>
+        <w:spacing w:line="240" w:before="1" w:after="1"/>
+      </w:pPr>
+      <w:r>
+        <w:rPr>
+          <w:sz w:val="18"/>
+        </w:rPr>
+        <w:t>c. Harrison Ford</w:t>
+      </w:r>
+    </w:p>
+    <w:p>
+      <w:pPr>
+        <w:pStyle w:val="ListBullet"/>
+        <w:spacing w:line="240" w:before="1" w:after="1"/>
+      </w:pPr>
+      <w:r>
+        <w:rPr>
+          <w:sz w:val="18"/>
+        </w:rPr>
+        <w:t>d. Sean Connery</w:t>
+      </w:r>
+    </w:p>
+    <w:p/>
+    <w:p>
+      <w:pPr>
         <w:spacing w:line="240" w:before="2" w:after="2"/>
+      </w:pPr>
+      <w:r>
+        <w:rPr>
+          <w:sz w:val="18"/>
+        </w:rPr>
+        <w:t>2. Quel réalisateur est connu pour ses films d'animation du Studio Ghibli, comme « Mon voisin Totoro » et « Le Château ambulant » ?</w:t>
+      </w:r>
+    </w:p>
+    <w:p>
+      <w:pPr>
+        <w:pStyle w:val="ListBullet"/>
+        <w:spacing w:line="240" w:before="1" w:after="1"/>
+      </w:pPr>
+      <w:r>
+        <w:rPr>
+          <w:sz w:val="18"/>
+        </w:rPr>
+        <w:t>a. Hayao Miyazaki</w:t>
+      </w:r>
+    </w:p>
+    <w:p>
+      <w:pPr>
+        <w:pStyle w:val="ListBullet"/>
+        <w:spacing w:line="240" w:before="1" w:after="1"/>
+      </w:pPr>
+      <w:r>
+        <w:rPr>
+          <w:sz w:val="18"/>
+        </w:rPr>
+        <w:t>b. Makoto Shinkai</w:t>
+      </w:r>
+    </w:p>
+    <w:p>
+      <w:pPr>
+        <w:pStyle w:val="ListBullet"/>
+        <w:spacing w:line="240" w:before="1" w:after="1"/>
+      </w:pPr>
+      <w:r>
+        <w:rPr>
+          <w:sz w:val="18"/>
+        </w:rPr>
+        <w:t>c. Satoshi Kon</w:t>
+      </w:r>
+    </w:p>
+    <w:p>
+      <w:pPr>
+        <w:pStyle w:val="ListBullet"/>
+        <w:spacing w:line="240" w:before="1" w:after="1"/>
+      </w:pPr>
+      <w:r>
+        <w:rPr>
+          <w:sz w:val="18"/>
+        </w:rPr>
+        <w:t>d. Mamoru Hosoda</w:t>
+      </w:r>
+    </w:p>
+    <w:p/>
+    <w:p>
+      <w:pPr>
+        <w:spacing w:line="240" w:before="2" w:after="2"/>
+      </w:pPr>
+      <w:r>
+        <w:rPr>
+          <w:sz w:val="18"/>
+        </w:rPr>
+        <w:t>3. Quelle actrice a joué le rôle de la princesse Leia dans la saga "Star Wars" ?</w:t>
+      </w:r>
+    </w:p>
+    <w:p>
+      <w:pPr>
+        <w:pStyle w:val="ListBullet"/>
+        <w:spacing w:line="240" w:before="1" w:after="1"/>
+      </w:pPr>
+      <w:r>
+        <w:rPr>
+          <w:sz w:val="18"/>
+        </w:rPr>
+        <w:t>a. Sigourney Weaver</w:t>
+      </w:r>
+    </w:p>
+    <w:p>
+      <w:pPr>
+        <w:pStyle w:val="ListBullet"/>
+        <w:spacing w:line="240" w:before="1" w:after="1"/>
+      </w:pPr>
+      <w:r>
+        <w:rPr>
+          <w:sz w:val="18"/>
+        </w:rPr>
+        <w:t>b. Natalie Portman</w:t>
+      </w:r>
+    </w:p>
+    <w:p>
+      <w:pPr>
+        <w:pStyle w:val="ListBullet"/>
+        <w:spacing w:line="240" w:before="1" w:after="1"/>
+      </w:pPr>
+      <w:r>
+        <w:rPr>
+          <w:sz w:val="18"/>
+        </w:rPr>
+        <w:t>c. Meryl Streep</w:t>
+      </w:r>
+    </w:p>
+    <w:p>
+      <w:pPr>
+        <w:pStyle w:val="ListBullet"/>
+        <w:spacing w:line="240" w:before="1" w:after="1"/>
+      </w:pPr>
+      <w:r>
+        <w:rPr>
+          <w:sz w:val="18"/>
+        </w:rPr>
+        <w:t>d. Carrie Fisher</w:t>
+      </w:r>
+    </w:p>
+    <w:p/>
+    <w:p>
+      <w:pPr>
+        <w:spacing w:line="240" w:before="2" w:after="2"/>
+      </w:pPr>
+      <w:r>
+        <w:rPr>
+          <w:sz w:val="18"/>
+        </w:rPr>
+        <w:t>4. Quel film d'animation a remporté l'Oscar du meilleur film d'animation en 2021 ?</w:t>
+      </w:r>
+    </w:p>
+    <w:p>
+      <w:pPr>
+        <w:pStyle w:val="ListBullet"/>
+        <w:spacing w:line="240" w:before="1" w:after="1"/>
+      </w:pPr>
+      <w:r>
+        <w:rPr>
+          <w:sz w:val="18"/>
+        </w:rPr>
+        <w:t>a. "Soul"</w:t>
+      </w:r>
+    </w:p>
+    <w:p>
+      <w:pPr>
+        <w:pStyle w:val="ListBullet"/>
+        <w:spacing w:line="240" w:before="1" w:after="1"/>
+      </w:pPr>
+      <w:r>
+        <w:rPr>
+          <w:sz w:val="18"/>
+        </w:rPr>
+        <w:t>b. "Les Mitchell contre les machines"</w:t>
+      </w:r>
+    </w:p>
+    <w:p>
+      <w:pPr>
+        <w:pStyle w:val="ListBullet"/>
+        <w:spacing w:line="240" w:before="1" w:after="1"/>
+      </w:pPr>
+      <w:r>
+        <w:rPr>
+          <w:sz w:val="18"/>
+        </w:rPr>
+        <w:t>c. "Soul"</w:t>
+      </w:r>
+    </w:p>
+    <w:p>
+      <w:pPr>
+        <w:pStyle w:val="ListBullet"/>
+        <w:spacing w:line="240" w:before="1" w:after="1"/>
+      </w:pPr>
+      <w:r>
+        <w:rPr>
+          <w:sz w:val="18"/>
+        </w:rPr>
+        <w:t>d. "En avant"</w:t>
+      </w:r>
+    </w:p>
+    <w:p/>
+    <w:p>
+      <w:pPr>
+        <w:spacing w:line="240" w:before="2" w:after="2"/>
+      </w:pPr>
+      <w:r>
+        <w:rPr>
+          <w:sz w:val="18"/>
+        </w:rPr>
+        <w:t>5. Quelle actrice a joué le rôle de Cléopâtre dans le film "Cléopâtre" de 1963 ?</w:t>
+      </w:r>
+    </w:p>
+    <w:p>
+      <w:pPr>
+        <w:pStyle w:val="ListBullet"/>
+        <w:spacing w:line="240" w:before="1" w:after="1"/>
+      </w:pPr>
+      <w:r>
+        <w:rPr>
+          <w:sz w:val="18"/>
+        </w:rPr>
+        <w:t>a. Ava Gardner</w:t>
+      </w:r>
+    </w:p>
+    <w:p>
+      <w:pPr>
+        <w:pStyle w:val="ListBullet"/>
+        <w:spacing w:line="240" w:before="1" w:after="1"/>
+      </w:pPr>
+      <w:r>
+        <w:rPr>
+          <w:sz w:val="18"/>
+        </w:rPr>
+        <w:t>b. Audrey Hepburn</w:t>
+      </w:r>
+    </w:p>
+    <w:p>
+      <w:pPr>
+        <w:pStyle w:val="ListBullet"/>
+        <w:spacing w:line="240" w:before="1" w:after="1"/>
+      </w:pPr>
+      <w:r>
+        <w:rPr>
+          <w:sz w:val="18"/>
+        </w:rPr>
+        <w:t>c. Elizabeth Taylor</w:t>
+      </w:r>
+    </w:p>
+    <w:p>
+      <w:pPr>
+        <w:pStyle w:val="ListBullet"/>
+        <w:spacing w:line="240" w:before="1" w:after="1"/>
+      </w:pPr>
+      <w:r>
+        <w:rPr>
+          <w:sz w:val="18"/>
+        </w:rPr>
+        <w:t>d. Sophia Loren</w:t>
+      </w:r>
+    </w:p>
+    <w:p/>
+    <w:p>
+      <w:pPr>
+        <w:spacing w:line="240" w:before="2" w:after="2"/>
+      </w:pPr>
+      <w:r>
+        <w:rPr>
+          <w:sz w:val="18"/>
+        </w:rPr>
+        <w:t>6. Quelle actrice a joué le rôle de Katniss Everdeen dans la saga "Hunger Games" ?</w:t>
+      </w:r>
+    </w:p>
+    <w:p>
+      <w:pPr>
+        <w:pStyle w:val="ListBullet"/>
+        <w:spacing w:line="240" w:before="1" w:after="1"/>
+      </w:pPr>
+      <w:r>
+        <w:rPr>
+          <w:sz w:val="18"/>
+        </w:rPr>
+        <w:t>a. Jennifer Aniston</w:t>
+      </w:r>
+    </w:p>
+    <w:p>
+      <w:pPr>
+        <w:pStyle w:val="ListBullet"/>
+        <w:spacing w:line="240" w:before="1" w:after="1"/>
+      </w:pPr>
+      <w:r>
+        <w:rPr>
+          <w:sz w:val="18"/>
+        </w:rPr>
+        <w:t>b. Scarlett Johansson</w:t>
+      </w:r>
+    </w:p>
+    <w:p>
+      <w:pPr>
+        <w:pStyle w:val="ListBullet"/>
+        <w:spacing w:line="240" w:before="1" w:after="1"/>
+      </w:pPr>
+      <w:r>
+        <w:rPr>
+          <w:sz w:val="18"/>
+        </w:rPr>
+        <w:t>c. Emma Stone</w:t>
+      </w:r>
+    </w:p>
+    <w:p>
+      <w:pPr>
+        <w:pStyle w:val="ListBullet"/>
+        <w:spacing w:line="240" w:before="1" w:after="1"/>
+      </w:pPr>
+      <w:r>
+        <w:rPr>
+          <w:sz w:val="18"/>
+        </w:rPr>
+        <w:t>d. Jennifer Lawrence</w:t>
+      </w:r>
+    </w:p>
+    <w:p/>
+    <w:p>
+      <w:pPr>
+        <w:spacing w:line="240" w:before="2" w:after="2"/>
+      </w:pPr>
+      <w:r>
+        <w:rPr>
+          <w:sz w:val="18"/>
+        </w:rPr>
+        <w:t>7. Quel film a remporté la palme d'or au festival de cannes 2022 ?</w:t>
+      </w:r>
+    </w:p>
+    <w:p>
+      <w:pPr>
+        <w:pStyle w:val="ListBullet"/>
+        <w:spacing w:line="240" w:before="1" w:after="1"/>
       </w:pPr>
       <w:r>
         <w:rPr>
@@ -39,79 +397,444 @@
     <w:p>
       <w:pPr>
         <w:pStyle w:val="ListBullet"/>
+        <w:spacing w:line="240" w:before="1" w:after="1"/>
+      </w:pPr>
+      <w:r>
+        <w:rPr>
+          <w:sz w:val="18"/>
+        </w:rPr>
+        <w:t>b. "Armageddon Time"</w:t>
+      </w:r>
+    </w:p>
+    <w:p>
+      <w:pPr>
+        <w:pStyle w:val="ListBullet"/>
+        <w:spacing w:line="240" w:before="1" w:after="1"/>
+      </w:pPr>
+      <w:r>
+        <w:rPr>
+          <w:sz w:val="18"/>
+        </w:rPr>
+        <w:t>c. "As Bestas"</w:t>
+      </w:r>
+    </w:p>
+    <w:p>
+      <w:pPr>
+        <w:pStyle w:val="ListBullet"/>
+        <w:spacing w:line="240" w:before="1" w:after="1"/>
+      </w:pPr>
+      <w:r>
+        <w:rPr>
+          <w:sz w:val="18"/>
+        </w:rPr>
+        <w:t>d. "Nostalgia"</w:t>
+      </w:r>
+    </w:p>
+    <w:p/>
+    <w:p>
+      <w:pPr>
         <w:spacing w:line="240" w:before="2" w:after="2"/>
       </w:pPr>
       <w:r>
         <w:rPr>
           <w:sz w:val="18"/>
         </w:rPr>
-        <w:t>b. "As Bestas"</w:t>
+        <w:t>8. Quel est le nom du vaisseau spatial de Han Solo dans "Star Wars" ?</w:t>
       </w:r>
     </w:p>
     <w:p>
       <w:pPr>
         <w:pStyle w:val="ListBullet"/>
+        <w:spacing w:line="240" w:before="1" w:after="1"/>
+      </w:pPr>
+      <w:r>
+        <w:rPr>
+          <w:sz w:val="18"/>
+        </w:rPr>
+        <w:t>a. L'Étoile Noire</w:t>
+      </w:r>
+    </w:p>
+    <w:p>
+      <w:pPr>
+        <w:pStyle w:val="ListBullet"/>
+        <w:spacing w:line="240" w:before="1" w:after="1"/>
+      </w:pPr>
+      <w:r>
+        <w:rPr>
+          <w:sz w:val="18"/>
+        </w:rPr>
+        <w:t>b. Le TIE Fighter</w:t>
+      </w:r>
+    </w:p>
+    <w:p>
+      <w:pPr>
+        <w:pStyle w:val="ListBullet"/>
+        <w:spacing w:line="240" w:before="1" w:after="1"/>
+      </w:pPr>
+      <w:r>
+        <w:rPr>
+          <w:sz w:val="18"/>
+        </w:rPr>
+        <w:t>c. Le Faucon Millenium</w:t>
+      </w:r>
+    </w:p>
+    <w:p>
+      <w:pPr>
+        <w:pStyle w:val="ListBullet"/>
+        <w:spacing w:line="240" w:before="1" w:after="1"/>
+      </w:pPr>
+      <w:r>
+        <w:rPr>
+          <w:sz w:val="18"/>
+        </w:rPr>
+        <w:t>d. Le X-Wing</w:t>
+      </w:r>
+    </w:p>
+    <w:p/>
+    <w:p>
+      <w:pPr>
         <w:spacing w:line="240" w:before="2" w:after="2"/>
       </w:pPr>
       <w:r>
         <w:rPr>
           <w:sz w:val="18"/>
         </w:rPr>
-        <w:t>c. "Nostalgia"</w:t>
+        <w:t>9. Quel acteur a joué le rôle de Joker dans le film "The Dark Knight" ?</w:t>
       </w:r>
     </w:p>
     <w:p>
       <w:pPr>
         <w:pStyle w:val="ListBullet"/>
+        <w:spacing w:line="240" w:before="1" w:after="1"/>
+      </w:pPr>
+      <w:r>
+        <w:rPr>
+          <w:sz w:val="18"/>
+        </w:rPr>
+        <w:t>a. Jack Nicholson</w:t>
+      </w:r>
+    </w:p>
+    <w:p>
+      <w:pPr>
+        <w:pStyle w:val="ListBullet"/>
+        <w:spacing w:line="240" w:before="1" w:after="1"/>
+      </w:pPr>
+      <w:r>
+        <w:rPr>
+          <w:sz w:val="18"/>
+        </w:rPr>
+        <w:t>b. Jared Leto</w:t>
+      </w:r>
+    </w:p>
+    <w:p>
+      <w:pPr>
+        <w:pStyle w:val="ListBullet"/>
+        <w:spacing w:line="240" w:before="1" w:after="1"/>
+      </w:pPr>
+      <w:r>
+        <w:rPr>
+          <w:sz w:val="18"/>
+        </w:rPr>
+        <w:t>c. Heath Ledger</w:t>
+      </w:r>
+    </w:p>
+    <w:p>
+      <w:pPr>
+        <w:pStyle w:val="ListBullet"/>
+        <w:spacing w:line="240" w:before="1" w:after="1"/>
+      </w:pPr>
+      <w:r>
+        <w:rPr>
+          <w:sz w:val="18"/>
+        </w:rPr>
+        <w:t>d. Joaquin Phoenix</w:t>
+      </w:r>
+    </w:p>
+    <w:p/>
+    <w:p>
+      <w:pPr>
         <w:spacing w:line="240" w:before="2" w:after="2"/>
       </w:pPr>
       <w:r>
         <w:rPr>
           <w:sz w:val="18"/>
         </w:rPr>
-        <w:t>d. "Armageddon Time"</w:t>
+        <w:t>10. Quel réalisateur a dirigé le film "Le Parrain" ?</w:t>
       </w:r>
     </w:p>
-    <w:p/>
     <w:p>
       <w:pPr>
-        <w:spacing w:line="240" w:before="3" w:after="3"/>
+        <w:pStyle w:val="ListBullet"/>
+        <w:spacing w:line="240" w:before="1" w:after="1"/>
       </w:pPr>
       <w:r>
         <w:rPr>
           <w:sz w:val="18"/>
         </w:rPr>
-        <w:t>2. Quelle actrice a remporté l'Oscar de la meilleure actrice pour son rôle dans « La La Land » ?</w:t>
+        <w:t>a. Steven Spielberg</w:t>
       </w:r>
     </w:p>
     <w:p>
       <w:pPr>
         <w:pStyle w:val="ListBullet"/>
+        <w:spacing w:line="240" w:before="1" w:after="1"/>
+      </w:pPr>
+      <w:r>
+        <w:rPr>
+          <w:sz w:val="18"/>
+        </w:rPr>
+        <w:t>b. Quentin Tarantino</w:t>
+      </w:r>
+    </w:p>
+    <w:p>
+      <w:pPr>
+        <w:pStyle w:val="ListBullet"/>
+        <w:spacing w:line="240" w:before="1" w:after="1"/>
+      </w:pPr>
+      <w:r>
+        <w:rPr>
+          <w:sz w:val="18"/>
+        </w:rPr>
+        <w:t>c. Francis Ford Coppola</w:t>
+      </w:r>
+    </w:p>
+    <w:p>
+      <w:pPr>
+        <w:pStyle w:val="ListBullet"/>
+        <w:spacing w:line="240" w:before="1" w:after="1"/>
+      </w:pPr>
+      <w:r>
+        <w:rPr>
+          <w:sz w:val="18"/>
+        </w:rPr>
+        <w:t>d. Martin Scorsese</w:t>
+      </w:r>
+    </w:p>
+    <w:p/>
+    <w:p>
+      <w:r>
+        <w:br w:type="page"/>
+      </w:r>
+    </w:p>
+    <w:p>
+      <w:pPr>
         <w:spacing w:line="240" w:before="2" w:after="2"/>
       </w:pPr>
       <w:r>
         <w:rPr>
           <w:sz w:val="18"/>
         </w:rPr>
-        <w:t>a. Meryl Streep</w:t>
+        <w:t>11. Quel acteur a joué le rôle de Jack Dawson dans "Titanic" ?</w:t>
       </w:r>
     </w:p>
     <w:p>
       <w:pPr>
         <w:pStyle w:val="ListBullet"/>
+        <w:spacing w:line="240" w:before="1" w:after="1"/>
+      </w:pPr>
+      <w:r>
+        <w:rPr>
+          <w:sz w:val="18"/>
+        </w:rPr>
+        <w:t>a. Leonardo DiCaprio</w:t>
+      </w:r>
+    </w:p>
+    <w:p>
+      <w:pPr>
+        <w:pStyle w:val="ListBullet"/>
+        <w:spacing w:line="240" w:before="1" w:after="1"/>
+      </w:pPr>
+      <w:r>
+        <w:rPr>
+          <w:sz w:val="18"/>
+        </w:rPr>
+        <w:t>b. Brad Pitt</w:t>
+      </w:r>
+    </w:p>
+    <w:p>
+      <w:pPr>
+        <w:pStyle w:val="ListBullet"/>
+        <w:spacing w:line="240" w:before="1" w:after="1"/>
+      </w:pPr>
+      <w:r>
+        <w:rPr>
+          <w:sz w:val="18"/>
+        </w:rPr>
+        <w:t>c. Johnny Depp</w:t>
+      </w:r>
+    </w:p>
+    <w:p>
+      <w:pPr>
+        <w:pStyle w:val="ListBullet"/>
+        <w:spacing w:line="240" w:before="1" w:after="1"/>
+      </w:pPr>
+      <w:r>
+        <w:rPr>
+          <w:sz w:val="18"/>
+        </w:rPr>
+        <w:t>d. Tom Hanks</w:t>
+      </w:r>
+    </w:p>
+    <w:p/>
+    <w:p>
+      <w:pPr>
         <w:spacing w:line="240" w:before="2" w:after="2"/>
       </w:pPr>
       <w:r>
         <w:rPr>
           <w:sz w:val="18"/>
         </w:rPr>
-        <w:t>b. Emma Stone</w:t>
+        <w:t>12. Quel est le nom du personnage principal de la saga "Harry Potter" ?</w:t>
       </w:r>
     </w:p>
     <w:p>
       <w:pPr>
         <w:pStyle w:val="ListBullet"/>
+        <w:spacing w:line="240" w:before="1" w:after="1"/>
+      </w:pPr>
+      <w:r>
+        <w:rPr>
+          <w:sz w:val="18"/>
+        </w:rPr>
+        <w:t>a. Hermione Granger</w:t>
+      </w:r>
+    </w:p>
+    <w:p>
+      <w:pPr>
+        <w:pStyle w:val="ListBullet"/>
+        <w:spacing w:line="240" w:before="1" w:after="1"/>
+      </w:pPr>
+      <w:r>
+        <w:rPr>
+          <w:sz w:val="18"/>
+        </w:rPr>
+        <w:t>b. Ron Weasley</w:t>
+      </w:r>
+    </w:p>
+    <w:p>
+      <w:pPr>
+        <w:pStyle w:val="ListBullet"/>
+        <w:spacing w:line="240" w:before="1" w:after="1"/>
+      </w:pPr>
+      <w:r>
+        <w:rPr>
+          <w:sz w:val="18"/>
+        </w:rPr>
+        <w:t>c. Drago Malefoy</w:t>
+      </w:r>
+    </w:p>
+    <w:p>
+      <w:pPr>
+        <w:pStyle w:val="ListBullet"/>
+        <w:spacing w:line="240" w:before="1" w:after="1"/>
+      </w:pPr>
+      <w:r>
+        <w:rPr>
+          <w:sz w:val="18"/>
+        </w:rPr>
+        <w:t>d. Harry Potter</w:t>
+      </w:r>
+    </w:p>
+    <w:p/>
+    <w:p>
+      <w:pPr>
         <w:spacing w:line="240" w:before="2" w:after="2"/>
+      </w:pPr>
+      <w:r>
+        <w:rPr>
+          <w:sz w:val="18"/>
+        </w:rPr>
+        <w:t>13. Quel acteur a joué le rôle de Vito Corleone dans le film "Le Parrain" ?</w:t>
+      </w:r>
+    </w:p>
+    <w:p>
+      <w:pPr>
+        <w:pStyle w:val="ListBullet"/>
+        <w:spacing w:line="240" w:before="1" w:after="1"/>
+      </w:pPr>
+      <w:r>
+        <w:rPr>
+          <w:sz w:val="18"/>
+        </w:rPr>
+        <w:t>a. Joe Pesci</w:t>
+      </w:r>
+    </w:p>
+    <w:p>
+      <w:pPr>
+        <w:pStyle w:val="ListBullet"/>
+        <w:spacing w:line="240" w:before="1" w:after="1"/>
+      </w:pPr>
+      <w:r>
+        <w:rPr>
+          <w:sz w:val="18"/>
+        </w:rPr>
+        <w:t>b. Al Pacino</w:t>
+      </w:r>
+    </w:p>
+    <w:p>
+      <w:pPr>
+        <w:pStyle w:val="ListBullet"/>
+        <w:spacing w:line="240" w:before="1" w:after="1"/>
+      </w:pPr>
+      <w:r>
+        <w:rPr>
+          <w:sz w:val="18"/>
+        </w:rPr>
+        <w:t>c. Robert De Niro</w:t>
+      </w:r>
+    </w:p>
+    <w:p>
+      <w:pPr>
+        <w:pStyle w:val="ListBullet"/>
+        <w:spacing w:line="240" w:before="1" w:after="1"/>
+      </w:pPr>
+      <w:r>
+        <w:rPr>
+          <w:sz w:val="18"/>
+        </w:rPr>
+        <w:t>d. Marlon Brando</w:t>
+      </w:r>
+    </w:p>
+    <w:p/>
+    <w:p>
+      <w:pPr>
+        <w:spacing w:line="240" w:before="2" w:after="2"/>
+      </w:pPr>
+      <w:r>
+        <w:rPr>
+          <w:sz w:val="18"/>
+        </w:rPr>
+        <w:t>14. Quelle actrice a remporté l'Oscar de la meilleure actrice pour son rôle dans « La La Land » ?</w:t>
+      </w:r>
+    </w:p>
+    <w:p>
+      <w:pPr>
+        <w:pStyle w:val="ListBullet"/>
+        <w:spacing w:line="240" w:before="1" w:after="1"/>
+      </w:pPr>
+      <w:r>
+        <w:rPr>
+          <w:sz w:val="18"/>
+        </w:rPr>
+        <w:t>a. Emma Stone</w:t>
+      </w:r>
+    </w:p>
+    <w:p>
+      <w:pPr>
+        <w:pStyle w:val="ListBullet"/>
+        <w:spacing w:line="240" w:before="1" w:after="1"/>
+      </w:pPr>
+      <w:r>
+        <w:rPr>
+          <w:sz w:val="18"/>
+        </w:rPr>
+        <w:t>b. Natalie Portman</w:t>
+      </w:r>
+    </w:p>
+    <w:p>
+      <w:pPr>
+        <w:pStyle w:val="ListBullet"/>
+        <w:spacing w:line="240" w:before="1" w:after="1"/>
       </w:pPr>
       <w:r>
         <w:rPr>
@@ -123,516 +846,271 @@
     <w:p>
       <w:pPr>
         <w:pStyle w:val="ListBullet"/>
+        <w:spacing w:line="240" w:before="1" w:after="1"/>
+      </w:pPr>
+      <w:r>
+        <w:rPr>
+          <w:sz w:val="18"/>
+        </w:rPr>
+        <w:t>d. Meryl Streep</w:t>
+      </w:r>
+    </w:p>
+    <w:p/>
+    <w:p>
+      <w:pPr>
         <w:spacing w:line="240" w:before="2" w:after="2"/>
       </w:pPr>
       <w:r>
         <w:rPr>
           <w:sz w:val="18"/>
         </w:rPr>
-        <w:t>d. Natalie Portman</w:t>
+        <w:t>15. Quel film a gagné l'oscar du meilleur film en 1994 ?</w:t>
+      </w:r>
+    </w:p>
+    <w:p>
+      <w:pPr>
+        <w:pStyle w:val="ListBullet"/>
+        <w:spacing w:line="240" w:before="1" w:after="1"/>
+      </w:pPr>
+      <w:r>
+        <w:rPr>
+          <w:sz w:val="18"/>
+        </w:rPr>
+        <w:t>a. Schindler's List</w:t>
+      </w:r>
+    </w:p>
+    <w:p>
+      <w:pPr>
+        <w:pStyle w:val="ListBullet"/>
+        <w:spacing w:line="240" w:before="1" w:after="1"/>
+      </w:pPr>
+      <w:r>
+        <w:rPr>
+          <w:sz w:val="18"/>
+        </w:rPr>
+        <w:t>b. Pulp Fiction</w:t>
+      </w:r>
+    </w:p>
+    <w:p>
+      <w:pPr>
+        <w:pStyle w:val="ListBullet"/>
+        <w:spacing w:line="240" w:before="1" w:after="1"/>
+      </w:pPr>
+      <w:r>
+        <w:rPr>
+          <w:sz w:val="18"/>
+        </w:rPr>
+        <w:t>c. Forrest Gump</w:t>
+      </w:r>
+    </w:p>
+    <w:p>
+      <w:pPr>
+        <w:pStyle w:val="ListBullet"/>
+        <w:spacing w:line="240" w:before="1" w:after="1"/>
+      </w:pPr>
+      <w:r>
+        <w:rPr>
+          <w:sz w:val="18"/>
+        </w:rPr>
+        <w:t>d. Les vestiges du jour</w:t>
       </w:r>
     </w:p>
     <w:p/>
     <w:p>
       <w:pPr>
-        <w:spacing w:line="240" w:before="3" w:after="3"/>
-      </w:pPr>
-      <w:r>
-        <w:rPr>
-          <w:sz w:val="18"/>
-        </w:rPr>
-        <w:t>3. Quel film a gagné l'oscar du meilleur film en 1994 ?</w:t>
-      </w:r>
-    </w:p>
-    <w:p>
-      <w:pPr>
-        <w:pStyle w:val="ListBullet"/>
         <w:spacing w:line="240" w:before="2" w:after="2"/>
       </w:pPr>
       <w:r>
         <w:rPr>
           <w:sz w:val="18"/>
         </w:rPr>
-        <w:t>a. Pulp Fiction</w:t>
+        <w:t>16. Quel acteur a joué le rôle de Travis Bickle dans "Taxi Driver" ?</w:t>
       </w:r>
     </w:p>
     <w:p>
       <w:pPr>
         <w:pStyle w:val="ListBullet"/>
+        <w:spacing w:line="240" w:before="1" w:after="1"/>
+      </w:pPr>
+      <w:r>
+        <w:rPr>
+          <w:sz w:val="18"/>
+        </w:rPr>
+        <w:t>a. Robert De Niro</w:t>
+      </w:r>
+    </w:p>
+    <w:p>
+      <w:pPr>
+        <w:pStyle w:val="ListBullet"/>
+        <w:spacing w:line="240" w:before="1" w:after="1"/>
+      </w:pPr>
+      <w:r>
+        <w:rPr>
+          <w:sz w:val="18"/>
+        </w:rPr>
+        <w:t>b. Al Pacino</w:t>
+      </w:r>
+    </w:p>
+    <w:p>
+      <w:pPr>
+        <w:pStyle w:val="ListBullet"/>
+        <w:spacing w:line="240" w:before="1" w:after="1"/>
+      </w:pPr>
+      <w:r>
+        <w:rPr>
+          <w:sz w:val="18"/>
+        </w:rPr>
+        <w:t>c. Joe Pesci</w:t>
+      </w:r>
+    </w:p>
+    <w:p>
+      <w:pPr>
+        <w:pStyle w:val="ListBullet"/>
+        <w:spacing w:line="240" w:before="1" w:after="1"/>
+      </w:pPr>
+      <w:r>
+        <w:rPr>
+          <w:sz w:val="18"/>
+        </w:rPr>
+        <w:t>d. Harvey Keitel</w:t>
+      </w:r>
+    </w:p>
+    <w:p/>
+    <w:p>
+      <w:pPr>
         <w:spacing w:line="240" w:before="2" w:after="2"/>
       </w:pPr>
       <w:r>
         <w:rPr>
           <w:sz w:val="18"/>
         </w:rPr>
-        <w:t>b. Les vestiges du jour</w:t>
+        <w:t>17. Quel film de science-fiction réalisé par Stanley Kubrick est célèbre pour son intelligence artificielle HAL 9000 ?</w:t>
       </w:r>
     </w:p>
     <w:p>
       <w:pPr>
         <w:pStyle w:val="ListBullet"/>
+        <w:spacing w:line="240" w:before="1" w:after="1"/>
+      </w:pPr>
+      <w:r>
+        <w:rPr>
+          <w:sz w:val="18"/>
+        </w:rPr>
+        <w:t>a. Blade Runner</w:t>
+      </w:r>
+    </w:p>
+    <w:p>
+      <w:pPr>
+        <w:pStyle w:val="ListBullet"/>
+        <w:spacing w:line="240" w:before="1" w:after="1"/>
+      </w:pPr>
+      <w:r>
+        <w:rPr>
+          <w:sz w:val="18"/>
+        </w:rPr>
+        <w:t>b. Matrix</w:t>
+      </w:r>
+    </w:p>
+    <w:p>
+      <w:pPr>
+        <w:pStyle w:val="ListBullet"/>
+        <w:spacing w:line="240" w:before="1" w:after="1"/>
+      </w:pPr>
+      <w:r>
+        <w:rPr>
+          <w:sz w:val="18"/>
+        </w:rPr>
+        <w:t>c. Alien</w:t>
+      </w:r>
+    </w:p>
+    <w:p>
+      <w:pPr>
+        <w:pStyle w:val="ListBullet"/>
+        <w:spacing w:line="240" w:before="1" w:after="1"/>
+      </w:pPr>
+      <w:r>
+        <w:rPr>
+          <w:sz w:val="18"/>
+        </w:rPr>
+        <w:t>d. 2001, l'Odyssée de l'espace</w:t>
+      </w:r>
+    </w:p>
+    <w:p/>
+    <w:p>
+      <w:pPr>
         <w:spacing w:line="240" w:before="2" w:after="2"/>
       </w:pPr>
       <w:r>
         <w:rPr>
           <w:sz w:val="18"/>
         </w:rPr>
-        <w:t>c. Schindler's List</w:t>
+        <w:t>18. Quel réalisateur a dirigé le film "Pulp Fiction" ?</w:t>
       </w:r>
     </w:p>
     <w:p>
       <w:pPr>
         <w:pStyle w:val="ListBullet"/>
+        <w:spacing w:line="240" w:before="1" w:after="1"/>
+      </w:pPr>
+      <w:r>
+        <w:rPr>
+          <w:sz w:val="18"/>
+        </w:rPr>
+        <w:t>a. Steven Soderbergh</w:t>
+      </w:r>
+    </w:p>
+    <w:p>
+      <w:pPr>
+        <w:pStyle w:val="ListBullet"/>
+        <w:spacing w:line="240" w:before="1" w:after="1"/>
+      </w:pPr>
+      <w:r>
+        <w:rPr>
+          <w:sz w:val="18"/>
+        </w:rPr>
+        <w:t>b. David Fincher</w:t>
+      </w:r>
+    </w:p>
+    <w:p>
+      <w:pPr>
+        <w:pStyle w:val="ListBullet"/>
+        <w:spacing w:line="240" w:before="1" w:after="1"/>
+      </w:pPr>
+      <w:r>
+        <w:rPr>
+          <w:sz w:val="18"/>
+        </w:rPr>
+        <w:t>c. Quentin Tarantino</w:t>
+      </w:r>
+    </w:p>
+    <w:p>
+      <w:pPr>
+        <w:pStyle w:val="ListBullet"/>
+        <w:spacing w:line="240" w:before="1" w:after="1"/>
+      </w:pPr>
+      <w:r>
+        <w:rPr>
+          <w:sz w:val="18"/>
+        </w:rPr>
+        <w:t>d. les frères Coen</w:t>
+      </w:r>
+    </w:p>
+    <w:p/>
+    <w:p>
+      <w:pPr>
         <w:spacing w:line="240" w:before="2" w:after="2"/>
       </w:pPr>
       <w:r>
         <w:rPr>
           <w:sz w:val="18"/>
         </w:rPr>
-        <w:t>d. Forrest Gump</w:t>
-      </w:r>
-    </w:p>
-    <w:p/>
-    <w:p>
-      <w:pPr>
-        <w:spacing w:line="240" w:before="3" w:after="3"/>
-      </w:pPr>
-      <w:r>
-        <w:rPr>
-          <w:sz w:val="18"/>
-        </w:rPr>
-        <w:t>4. Quel est le nom du réalisateur du film "Le voyage de Chihiro" ?</w:t>
+        <w:t>19. Qui a réalisé le film "Psychose" ?</w:t>
       </w:r>
     </w:p>
     <w:p>
       <w:pPr>
         <w:pStyle w:val="ListBullet"/>
-        <w:spacing w:line="240" w:before="2" w:after="2"/>
-      </w:pPr>
-      <w:r>
-        <w:rPr>
-          <w:sz w:val="18"/>
-        </w:rPr>
-        <w:t>a. Mamoru Hosoda</w:t>
-      </w:r>
-    </w:p>
-    <w:p>
-      <w:pPr>
-        <w:pStyle w:val="ListBullet"/>
-        <w:spacing w:line="240" w:before="2" w:after="2"/>
-      </w:pPr>
-      <w:r>
-        <w:rPr>
-          <w:sz w:val="18"/>
-        </w:rPr>
-        <w:t>b. Isao Takahata</w:t>
-      </w:r>
-    </w:p>
-    <w:p>
-      <w:pPr>
-        <w:pStyle w:val="ListBullet"/>
-        <w:spacing w:line="240" w:before="2" w:after="2"/>
-      </w:pPr>
-      <w:r>
-        <w:rPr>
-          <w:sz w:val="18"/>
-        </w:rPr>
-        <w:t>c. Makoto Shinkai</w:t>
-      </w:r>
-    </w:p>
-    <w:p>
-      <w:pPr>
-        <w:pStyle w:val="ListBullet"/>
-        <w:spacing w:line="240" w:before="2" w:after="2"/>
-      </w:pPr>
-      <w:r>
-        <w:rPr>
-          <w:sz w:val="18"/>
-        </w:rPr>
-        <w:t>d. Hayao Miyazaki</w:t>
-      </w:r>
-    </w:p>
-    <w:p/>
-    <w:p>
-      <w:pPr>
-        <w:spacing w:line="240" w:before="3" w:after="3"/>
-      </w:pPr>
-      <w:r>
-        <w:rPr>
-          <w:sz w:val="18"/>
-        </w:rPr>
-        <w:t>5. Quel film a remporté l'Oscar du meilleur film en 2020 ?</w:t>
-      </w:r>
-    </w:p>
-    <w:p>
-      <w:pPr>
-        <w:pStyle w:val="ListBullet"/>
-        <w:spacing w:line="240" w:before="2" w:after="2"/>
-      </w:pPr>
-      <w:r>
-        <w:rPr>
-          <w:sz w:val="18"/>
-        </w:rPr>
-        <w:t>a. "Parasite"</w:t>
-      </w:r>
-    </w:p>
-    <w:p>
-      <w:pPr>
-        <w:pStyle w:val="ListBullet"/>
-        <w:spacing w:line="240" w:before="2" w:after="2"/>
-      </w:pPr>
-      <w:r>
-        <w:rPr>
-          <w:sz w:val="18"/>
-        </w:rPr>
-        <w:t>b. "1917"</w:t>
-      </w:r>
-    </w:p>
-    <w:p>
-      <w:pPr>
-        <w:pStyle w:val="ListBullet"/>
-        <w:spacing w:line="240" w:before="2" w:after="2"/>
-      </w:pPr>
-      <w:r>
-        <w:rPr>
-          <w:sz w:val="18"/>
-        </w:rPr>
-        <w:t>c. "Joker"</w:t>
-      </w:r>
-    </w:p>
-    <w:p>
-      <w:pPr>
-        <w:pStyle w:val="ListBullet"/>
-        <w:spacing w:line="240" w:before="2" w:after="2"/>
-      </w:pPr>
-      <w:r>
-        <w:rPr>
-          <w:sz w:val="18"/>
-        </w:rPr>
-        <w:t>d. "The Irishman"</w:t>
-      </w:r>
-    </w:p>
-    <w:p/>
-    <w:p>
-      <w:pPr>
-        <w:spacing w:line="240" w:before="3" w:after="3"/>
-      </w:pPr>
-      <w:r>
-        <w:rPr>
-          <w:sz w:val="18"/>
-        </w:rPr>
-        <w:t>6. Quel réalisateur a dirigé le film "Le Parrain" ?</w:t>
-      </w:r>
-    </w:p>
-    <w:p>
-      <w:pPr>
-        <w:pStyle w:val="ListBullet"/>
-        <w:spacing w:line="240" w:before="2" w:after="2"/>
-      </w:pPr>
-      <w:r>
-        <w:rPr>
-          <w:sz w:val="18"/>
-        </w:rPr>
-        <w:t>a. Quentin Tarantino</w:t>
-      </w:r>
-    </w:p>
-    <w:p>
-      <w:pPr>
-        <w:pStyle w:val="ListBullet"/>
-        <w:spacing w:line="240" w:before="2" w:after="2"/>
-      </w:pPr>
-      <w:r>
-        <w:rPr>
-          <w:sz w:val="18"/>
-        </w:rPr>
-        <w:t>b. Martin Scorsese</w:t>
-      </w:r>
-    </w:p>
-    <w:p>
-      <w:pPr>
-        <w:pStyle w:val="ListBullet"/>
-        <w:spacing w:line="240" w:before="2" w:after="2"/>
-      </w:pPr>
-      <w:r>
-        <w:rPr>
-          <w:sz w:val="18"/>
-        </w:rPr>
-        <w:t>c. Francis Ford Coppola</w:t>
-      </w:r>
-    </w:p>
-    <w:p>
-      <w:pPr>
-        <w:pStyle w:val="ListBullet"/>
-        <w:spacing w:line="240" w:before="2" w:after="2"/>
-      </w:pPr>
-      <w:r>
-        <w:rPr>
-          <w:sz w:val="18"/>
-        </w:rPr>
-        <w:t>d. Steven Spielberg</w:t>
-      </w:r>
-    </w:p>
-    <w:p/>
-    <w:p>
-      <w:pPr>
-        <w:spacing w:line="240" w:before="3" w:after="3"/>
-      </w:pPr>
-      <w:r>
-        <w:rPr>
-          <w:sz w:val="18"/>
-        </w:rPr>
-        <w:t>7. Quel réalisateur est connu pour ses films de science-fiction tels que "Inception" et "Interstellar" ?</w:t>
-      </w:r>
-    </w:p>
-    <w:p>
-      <w:pPr>
-        <w:pStyle w:val="ListBullet"/>
-        <w:spacing w:line="240" w:before="2" w:after="2"/>
-      </w:pPr>
-      <w:r>
-        <w:rPr>
-          <w:sz w:val="18"/>
-        </w:rPr>
-        <w:t>a. Christopher Nolan</w:t>
-      </w:r>
-    </w:p>
-    <w:p>
-      <w:pPr>
-        <w:pStyle w:val="ListBullet"/>
-        <w:spacing w:line="240" w:before="2" w:after="2"/>
-      </w:pPr>
-      <w:r>
-        <w:rPr>
-          <w:sz w:val="18"/>
-        </w:rPr>
-        <w:t>b. Ridley Scott</w:t>
-      </w:r>
-    </w:p>
-    <w:p>
-      <w:pPr>
-        <w:pStyle w:val="ListBullet"/>
-        <w:spacing w:line="240" w:before="2" w:after="2"/>
-      </w:pPr>
-      <w:r>
-        <w:rPr>
-          <w:sz w:val="18"/>
-        </w:rPr>
-        <w:t>c. Denis Villeneuve</w:t>
-      </w:r>
-    </w:p>
-    <w:p>
-      <w:pPr>
-        <w:pStyle w:val="ListBullet"/>
-        <w:spacing w:line="240" w:before="2" w:after="2"/>
-      </w:pPr>
-      <w:r>
-        <w:rPr>
-          <w:sz w:val="18"/>
-        </w:rPr>
-        <w:t>d. James Cameron</w:t>
-      </w:r>
-    </w:p>
-    <w:p/>
-    <w:p>
-      <w:pPr>
-        <w:spacing w:line="240" w:before="3" w:after="3"/>
-      </w:pPr>
-      <w:r>
-        <w:rPr>
-          <w:sz w:val="18"/>
-        </w:rPr>
-        <w:t>8. Quel acteur a joué le rôle de Jack Dawson dans "Titanic" ?</w:t>
-      </w:r>
-    </w:p>
-    <w:p>
-      <w:pPr>
-        <w:pStyle w:val="ListBullet"/>
-        <w:spacing w:line="240" w:before="2" w:after="2"/>
-      </w:pPr>
-      <w:r>
-        <w:rPr>
-          <w:sz w:val="18"/>
-        </w:rPr>
-        <w:t>a. Tom Hanks</w:t>
-      </w:r>
-    </w:p>
-    <w:p>
-      <w:pPr>
-        <w:pStyle w:val="ListBullet"/>
-        <w:spacing w:line="240" w:before="2" w:after="2"/>
-      </w:pPr>
-      <w:r>
-        <w:rPr>
-          <w:sz w:val="18"/>
-        </w:rPr>
-        <w:t>b. Leonardo DiCaprio</w:t>
-      </w:r>
-    </w:p>
-    <w:p>
-      <w:pPr>
-        <w:pStyle w:val="ListBullet"/>
-        <w:spacing w:line="240" w:before="2" w:after="2"/>
-      </w:pPr>
-      <w:r>
-        <w:rPr>
-          <w:sz w:val="18"/>
-        </w:rPr>
-        <w:t>c. Brad Pitt</w:t>
-      </w:r>
-    </w:p>
-    <w:p>
-      <w:pPr>
-        <w:pStyle w:val="ListBullet"/>
-        <w:spacing w:line="240" w:before="2" w:after="2"/>
-      </w:pPr>
-      <w:r>
-        <w:rPr>
-          <w:sz w:val="18"/>
-        </w:rPr>
-        <w:t>d. Johnny Depp</w:t>
-      </w:r>
-    </w:p>
-    <w:p/>
-    <w:p>
-      <w:pPr>
-        <w:spacing w:line="240" w:before="3" w:after="3"/>
-      </w:pPr>
-      <w:r>
-        <w:rPr>
-          <w:sz w:val="18"/>
-        </w:rPr>
-        <w:t>9. Quel acteur a joué le rôle de Vito Corleone dans le film "Le Parrain" ?</w:t>
-      </w:r>
-    </w:p>
-    <w:p>
-      <w:pPr>
-        <w:pStyle w:val="ListBullet"/>
-        <w:spacing w:line="240" w:before="2" w:after="2"/>
-      </w:pPr>
-      <w:r>
-        <w:rPr>
-          <w:sz w:val="18"/>
-        </w:rPr>
-        <w:t>a. Marlon Brando</w:t>
-      </w:r>
-    </w:p>
-    <w:p>
-      <w:pPr>
-        <w:pStyle w:val="ListBullet"/>
-        <w:spacing w:line="240" w:before="2" w:after="2"/>
-      </w:pPr>
-      <w:r>
-        <w:rPr>
-          <w:sz w:val="18"/>
-        </w:rPr>
-        <w:t>b. Joe Pesci</w:t>
-      </w:r>
-    </w:p>
-    <w:p>
-      <w:pPr>
-        <w:pStyle w:val="ListBullet"/>
-        <w:spacing w:line="240" w:before="2" w:after="2"/>
-      </w:pPr>
-      <w:r>
-        <w:rPr>
-          <w:sz w:val="18"/>
-        </w:rPr>
-        <w:t>c. Al Pacino</w:t>
-      </w:r>
-    </w:p>
-    <w:p>
-      <w:pPr>
-        <w:pStyle w:val="ListBullet"/>
-        <w:spacing w:line="240" w:before="2" w:after="2"/>
-      </w:pPr>
-      <w:r>
-        <w:rPr>
-          <w:sz w:val="18"/>
-        </w:rPr>
-        <w:t>d. Robert De Niro</w:t>
-      </w:r>
-    </w:p>
-    <w:p/>
-    <w:p>
-      <w:pPr>
-        <w:spacing w:line="240" w:before="3" w:after="3"/>
-      </w:pPr>
-      <w:r>
-        <w:rPr>
-          <w:sz w:val="18"/>
-        </w:rPr>
-        <w:t>10. Quel est le nom du personnage principal de la saga "Harry Potter" ?</w:t>
-      </w:r>
-    </w:p>
-    <w:p>
-      <w:pPr>
-        <w:pStyle w:val="ListBullet"/>
-        <w:spacing w:line="240" w:before="2" w:after="2"/>
-      </w:pPr>
-      <w:r>
-        <w:rPr>
-          <w:sz w:val="18"/>
-        </w:rPr>
-        <w:t>a. Harry Potter</w:t>
-      </w:r>
-    </w:p>
-    <w:p>
-      <w:pPr>
-        <w:pStyle w:val="ListBullet"/>
-        <w:spacing w:line="240" w:before="2" w:after="2"/>
-      </w:pPr>
-      <w:r>
-        <w:rPr>
-          <w:sz w:val="18"/>
-        </w:rPr>
-        <w:t>b. Hermione Granger</w:t>
-      </w:r>
-    </w:p>
-    <w:p>
-      <w:pPr>
-        <w:pStyle w:val="ListBullet"/>
-        <w:spacing w:line="240" w:before="2" w:after="2"/>
-      </w:pPr>
-      <w:r>
-        <w:rPr>
-          <w:sz w:val="18"/>
-        </w:rPr>
-        <w:t>c. Ron Weasley</w:t>
-      </w:r>
-    </w:p>
-    <w:p>
-      <w:pPr>
-        <w:pStyle w:val="ListBullet"/>
-        <w:spacing w:line="240" w:before="2" w:after="2"/>
-      </w:pPr>
-      <w:r>
-        <w:rPr>
-          <w:sz w:val="18"/>
-        </w:rPr>
-        <w:t>d. Drago Malefoy</w:t>
-      </w:r>
-    </w:p>
-    <w:p/>
-    <w:p>
-      <w:r>
-        <w:br w:type="page"/>
-      </w:r>
-    </w:p>
-    <w:p>
-      <w:pPr>
-        <w:spacing w:line="240" w:before="3" w:after="3"/>
-      </w:pPr>
-      <w:r>
-        <w:rPr>
-          <w:sz w:val="18"/>
-        </w:rPr>
-        <w:t>11. Qui a réalisé le film "Psychose" ?</w:t>
-      </w:r>
-    </w:p>
-    <w:p>
-      <w:pPr>
-        <w:pStyle w:val="ListBullet"/>
-        <w:spacing w:line="240" w:before="2" w:after="2"/>
+        <w:spacing w:line="240" w:before="1" w:after="1"/>
       </w:pPr>
       <w:r>
         <w:rPr>
@@ -644,7 +1122,7 @@
     <w:p>
       <w:pPr>
         <w:pStyle w:val="ListBullet"/>
-        <w:spacing w:line="240" w:before="2" w:after="2"/>
+        <w:spacing w:line="240" w:before="1" w:after="1"/>
       </w:pPr>
       <w:r>
         <w:rPr>
@@ -656,427 +1134,67 @@
     <w:p>
       <w:pPr>
         <w:pStyle w:val="ListBullet"/>
+        <w:spacing w:line="240" w:before="1" w:after="1"/>
+      </w:pPr>
+      <w:r>
+        <w:rPr>
+          <w:sz w:val="18"/>
+        </w:rPr>
+        <w:t>c. Billy Wilder</w:t>
+      </w:r>
+    </w:p>
+    <w:p>
+      <w:pPr>
+        <w:pStyle w:val="ListBullet"/>
+        <w:spacing w:line="240" w:before="1" w:after="1"/>
+      </w:pPr>
+      <w:r>
+        <w:rPr>
+          <w:sz w:val="18"/>
+        </w:rPr>
+        <w:t>d. Fritz Lang</w:t>
+      </w:r>
+    </w:p>
+    <w:p/>
+    <w:p>
+      <w:pPr>
         <w:spacing w:line="240" w:before="2" w:after="2"/>
       </w:pPr>
       <w:r>
         <w:rPr>
           <w:sz w:val="18"/>
         </w:rPr>
-        <w:t>c. Fritz Lang</w:t>
+        <w:t>20. Quel est le titre du premier film d'animation des studios Pixar ?</w:t>
       </w:r>
     </w:p>
     <w:p>
       <w:pPr>
         <w:pStyle w:val="ListBullet"/>
-        <w:spacing w:line="240" w:before="2" w:after="2"/>
+        <w:spacing w:line="240" w:before="1" w:after="1"/>
       </w:pPr>
       <w:r>
         <w:rPr>
           <w:sz w:val="18"/>
         </w:rPr>
-        <w:t>d. Billy Wilder</w:t>
+        <w:t>a. 1001 pattes</w:t>
       </w:r>
     </w:p>
-    <w:p/>
     <w:p>
       <w:pPr>
-        <w:spacing w:line="240" w:before="3" w:after="3"/>
+        <w:pStyle w:val="ListBullet"/>
+        <w:spacing w:line="240" w:before="1" w:after="1"/>
       </w:pPr>
       <w:r>
         <w:rPr>
           <w:sz w:val="18"/>
         </w:rPr>
-        <w:t>12. Quel acteur est célèbre pour son rôle de James Bond dans de nombreux films de la franchise ?</w:t>
+        <w:t>b. Monstres et Cie</w:t>
       </w:r>
     </w:p>
     <w:p>
       <w:pPr>
         <w:pStyle w:val="ListBullet"/>
-        <w:spacing w:line="240" w:before="2" w:after="2"/>
-      </w:pPr>
-      <w:r>
-        <w:rPr>
-          <w:sz w:val="18"/>
-        </w:rPr>
-        <w:t>a. Tom Cruise</w:t>
-      </w:r>
-    </w:p>
-    <w:p>
-      <w:pPr>
-        <w:pStyle w:val="ListBullet"/>
-        <w:spacing w:line="240" w:before="2" w:after="2"/>
-      </w:pPr>
-      <w:r>
-        <w:rPr>
-          <w:sz w:val="18"/>
-        </w:rPr>
-        <w:t>b. Harrison Ford</w:t>
-      </w:r>
-    </w:p>
-    <w:p>
-      <w:pPr>
-        <w:pStyle w:val="ListBullet"/>
-        <w:spacing w:line="240" w:before="2" w:after="2"/>
-      </w:pPr>
-      <w:r>
-        <w:rPr>
-          <w:sz w:val="18"/>
-        </w:rPr>
-        <w:t>c. Brad Pitt</w:t>
-      </w:r>
-    </w:p>
-    <w:p>
-      <w:pPr>
-        <w:pStyle w:val="ListBullet"/>
-        <w:spacing w:line="240" w:before="2" w:after="2"/>
-      </w:pPr>
-      <w:r>
-        <w:rPr>
-          <w:sz w:val="18"/>
-        </w:rPr>
-        <w:t>d. Sean Connery</w:t>
-      </w:r>
-    </w:p>
-    <w:p/>
-    <w:p>
-      <w:pPr>
-        <w:spacing w:line="240" w:before="3" w:after="3"/>
-      </w:pPr>
-      <w:r>
-        <w:rPr>
-          <w:sz w:val="18"/>
-        </w:rPr>
-        <w:t>13. Quel acteur a joué le rôle de Joker dans le film "The Dark Knight" ?</w:t>
-      </w:r>
-    </w:p>
-    <w:p>
-      <w:pPr>
-        <w:pStyle w:val="ListBullet"/>
-        <w:spacing w:line="240" w:before="2" w:after="2"/>
-      </w:pPr>
-      <w:r>
-        <w:rPr>
-          <w:sz w:val="18"/>
-        </w:rPr>
-        <w:t>a. Jared Leto</w:t>
-      </w:r>
-    </w:p>
-    <w:p>
-      <w:pPr>
-        <w:pStyle w:val="ListBullet"/>
-        <w:spacing w:line="240" w:before="2" w:after="2"/>
-      </w:pPr>
-      <w:r>
-        <w:rPr>
-          <w:sz w:val="18"/>
-        </w:rPr>
-        <w:t>b. Joaquin Phoenix</w:t>
-      </w:r>
-    </w:p>
-    <w:p>
-      <w:pPr>
-        <w:pStyle w:val="ListBullet"/>
-        <w:spacing w:line="240" w:before="2" w:after="2"/>
-      </w:pPr>
-      <w:r>
-        <w:rPr>
-          <w:sz w:val="18"/>
-        </w:rPr>
-        <w:t>c. Jack Nicholson</w:t>
-      </w:r>
-    </w:p>
-    <w:p>
-      <w:pPr>
-        <w:pStyle w:val="ListBullet"/>
-        <w:spacing w:line="240" w:before="2" w:after="2"/>
-      </w:pPr>
-      <w:r>
-        <w:rPr>
-          <w:sz w:val="18"/>
-        </w:rPr>
-        <w:t>d. Heath Ledger</w:t>
-      </w:r>
-    </w:p>
-    <w:p/>
-    <w:p>
-      <w:pPr>
-        <w:spacing w:line="240" w:before="3" w:after="3"/>
-      </w:pPr>
-      <w:r>
-        <w:rPr>
-          <w:sz w:val="18"/>
-        </w:rPr>
-        <w:t>14. Quelle actrice a joué le rôle de la princesse Leia dans la saga "Star Wars" ?</w:t>
-      </w:r>
-    </w:p>
-    <w:p>
-      <w:pPr>
-        <w:pStyle w:val="ListBullet"/>
-        <w:spacing w:line="240" w:before="2" w:after="2"/>
-      </w:pPr>
-      <w:r>
-        <w:rPr>
-          <w:sz w:val="18"/>
-        </w:rPr>
-        <w:t>a. Sigourney Weaver</w:t>
-      </w:r>
-    </w:p>
-    <w:p>
-      <w:pPr>
-        <w:pStyle w:val="ListBullet"/>
-        <w:spacing w:line="240" w:before="2" w:after="2"/>
-      </w:pPr>
-      <w:r>
-        <w:rPr>
-          <w:sz w:val="18"/>
-        </w:rPr>
-        <w:t>b. Carrie Fisher</w:t>
-      </w:r>
-    </w:p>
-    <w:p>
-      <w:pPr>
-        <w:pStyle w:val="ListBullet"/>
-        <w:spacing w:line="240" w:before="2" w:after="2"/>
-      </w:pPr>
-      <w:r>
-        <w:rPr>
-          <w:sz w:val="18"/>
-        </w:rPr>
-        <w:t>c. Meryl Streep</w:t>
-      </w:r>
-    </w:p>
-    <w:p>
-      <w:pPr>
-        <w:pStyle w:val="ListBullet"/>
-        <w:spacing w:line="240" w:before="2" w:after="2"/>
-      </w:pPr>
-      <w:r>
-        <w:rPr>
-          <w:sz w:val="18"/>
-        </w:rPr>
-        <w:t>d. Natalie Portman</w:t>
-      </w:r>
-    </w:p>
-    <w:p/>
-    <w:p>
-      <w:pPr>
-        <w:spacing w:line="240" w:before="3" w:after="3"/>
-      </w:pPr>
-      <w:r>
-        <w:rPr>
-          <w:sz w:val="18"/>
-        </w:rPr>
-        <w:t>15. Quel réalisateur est connu pour ses films d'animation du Studio Ghibli, comme « Mon voisin Totoro » et « Le Château ambulant » ?</w:t>
-      </w:r>
-    </w:p>
-    <w:p>
-      <w:pPr>
-        <w:pStyle w:val="ListBullet"/>
-        <w:spacing w:line="240" w:before="2" w:after="2"/>
-      </w:pPr>
-      <w:r>
-        <w:rPr>
-          <w:sz w:val="18"/>
-        </w:rPr>
-        <w:t>a. Satoshi Kon</w:t>
-      </w:r>
-    </w:p>
-    <w:p>
-      <w:pPr>
-        <w:pStyle w:val="ListBullet"/>
-        <w:spacing w:line="240" w:before="2" w:after="2"/>
-      </w:pPr>
-      <w:r>
-        <w:rPr>
-          <w:sz w:val="18"/>
-        </w:rPr>
-        <w:t>b. Hayao Miyazaki</w:t>
-      </w:r>
-    </w:p>
-    <w:p>
-      <w:pPr>
-        <w:pStyle w:val="ListBullet"/>
-        <w:spacing w:line="240" w:before="2" w:after="2"/>
-      </w:pPr>
-      <w:r>
-        <w:rPr>
-          <w:sz w:val="18"/>
-        </w:rPr>
-        <w:t>c. Makoto Shinkai</w:t>
-      </w:r>
-    </w:p>
-    <w:p>
-      <w:pPr>
-        <w:pStyle w:val="ListBullet"/>
-        <w:spacing w:line="240" w:before="2" w:after="2"/>
-      </w:pPr>
-      <w:r>
-        <w:rPr>
-          <w:sz w:val="18"/>
-        </w:rPr>
-        <w:t>d. Mamoru Hosoda</w:t>
-      </w:r>
-    </w:p>
-    <w:p/>
-    <w:p>
-      <w:pPr>
-        <w:spacing w:line="240" w:before="3" w:after="3"/>
-      </w:pPr>
-      <w:r>
-        <w:rPr>
-          <w:sz w:val="18"/>
-        </w:rPr>
-        <w:t>16. Quel acteur a joué le rôle de Travis Bickle dans "Taxi Driver" ?</w:t>
-      </w:r>
-    </w:p>
-    <w:p>
-      <w:pPr>
-        <w:pStyle w:val="ListBullet"/>
-        <w:spacing w:line="240" w:before="2" w:after="2"/>
-      </w:pPr>
-      <w:r>
-        <w:rPr>
-          <w:sz w:val="18"/>
-        </w:rPr>
-        <w:t>a. Al Pacino</w:t>
-      </w:r>
-    </w:p>
-    <w:p>
-      <w:pPr>
-        <w:pStyle w:val="ListBullet"/>
-        <w:spacing w:line="240" w:before="2" w:after="2"/>
-      </w:pPr>
-      <w:r>
-        <w:rPr>
-          <w:sz w:val="18"/>
-        </w:rPr>
-        <w:t>b. Joe Pesci</w:t>
-      </w:r>
-    </w:p>
-    <w:p>
-      <w:pPr>
-        <w:pStyle w:val="ListBullet"/>
-        <w:spacing w:line="240" w:before="2" w:after="2"/>
-      </w:pPr>
-      <w:r>
-        <w:rPr>
-          <w:sz w:val="18"/>
-        </w:rPr>
-        <w:t>c. Robert De Niro</w:t>
-      </w:r>
-    </w:p>
-    <w:p>
-      <w:pPr>
-        <w:pStyle w:val="ListBullet"/>
-        <w:spacing w:line="240" w:before="2" w:after="2"/>
-      </w:pPr>
-      <w:r>
-        <w:rPr>
-          <w:sz w:val="18"/>
-        </w:rPr>
-        <w:t>d. Harvey Keitel</w:t>
-      </w:r>
-    </w:p>
-    <w:p/>
-    <w:p>
-      <w:pPr>
-        <w:spacing w:line="240" w:before="3" w:after="3"/>
-      </w:pPr>
-      <w:r>
-        <w:rPr>
-          <w:sz w:val="18"/>
-        </w:rPr>
-        <w:t>17. Quel réalisateur a dirigé le film "Pulp Fiction" ?</w:t>
-      </w:r>
-    </w:p>
-    <w:p>
-      <w:pPr>
-        <w:pStyle w:val="ListBullet"/>
-        <w:spacing w:line="240" w:before="2" w:after="2"/>
-      </w:pPr>
-      <w:r>
-        <w:rPr>
-          <w:sz w:val="18"/>
-        </w:rPr>
-        <w:t>a. Quentin Tarantino</w:t>
-      </w:r>
-    </w:p>
-    <w:p>
-      <w:pPr>
-        <w:pStyle w:val="ListBullet"/>
-        <w:spacing w:line="240" w:before="2" w:after="2"/>
-      </w:pPr>
-      <w:r>
-        <w:rPr>
-          <w:sz w:val="18"/>
-        </w:rPr>
-        <w:t>b. David Fincher</w:t>
-      </w:r>
-    </w:p>
-    <w:p>
-      <w:pPr>
-        <w:pStyle w:val="ListBullet"/>
-        <w:spacing w:line="240" w:before="2" w:after="2"/>
-      </w:pPr>
-      <w:r>
-        <w:rPr>
-          <w:sz w:val="18"/>
-        </w:rPr>
-        <w:t>c. Steven Soderbergh</w:t>
-      </w:r>
-    </w:p>
-    <w:p>
-      <w:pPr>
-        <w:pStyle w:val="ListBullet"/>
-        <w:spacing w:line="240" w:before="2" w:after="2"/>
-      </w:pPr>
-      <w:r>
-        <w:rPr>
-          <w:sz w:val="18"/>
-        </w:rPr>
-        <w:t>d. les frères Coen</w:t>
-      </w:r>
-    </w:p>
-    <w:p/>
-    <w:p>
-      <w:pPr>
-        <w:spacing w:line="240" w:before="3" w:after="3"/>
-      </w:pPr>
-      <w:r>
-        <w:rPr>
-          <w:sz w:val="18"/>
-        </w:rPr>
-        <w:t>18. Quel est le titre du premier film d'animation des studios Pixar ?</w:t>
-      </w:r>
-    </w:p>
-    <w:p>
-      <w:pPr>
-        <w:pStyle w:val="ListBullet"/>
-        <w:spacing w:line="240" w:before="2" w:after="2"/>
-      </w:pPr>
-      <w:r>
-        <w:rPr>
-          <w:sz w:val="18"/>
-        </w:rPr>
-        <w:t>a. Monstres et Cie</w:t>
-      </w:r>
-    </w:p>
-    <w:p>
-      <w:pPr>
-        <w:pStyle w:val="ListBullet"/>
-        <w:spacing w:line="240" w:before="2" w:after="2"/>
-      </w:pPr>
-      <w:r>
-        <w:rPr>
-          <w:sz w:val="18"/>
-        </w:rPr>
-        <w:t>b. 1001 pattes</w:t>
-      </w:r>
-    </w:p>
-    <w:p>
-      <w:pPr>
-        <w:pStyle w:val="ListBullet"/>
-        <w:spacing w:line="240" w:before="2" w:after="2"/>
+        <w:spacing w:line="240" w:before="1" w:after="1"/>
       </w:pPr>
       <w:r>
         <w:rPr>
@@ -1088,7 +1206,7 @@
     <w:p>
       <w:pPr>
         <w:pStyle w:val="ListBullet"/>
-        <w:spacing w:line="240" w:before="2" w:after="2"/>
+        <w:spacing w:line="240" w:before="1" w:after="1"/>
       </w:pPr>
       <w:r>
         <w:rPr>
@@ -1098,129 +1216,10 @@
       </w:r>
     </w:p>
     <w:p/>
-    <w:p>
-      <w:pPr>
-        <w:spacing w:line="240" w:before="3" w:after="3"/>
-      </w:pPr>
-      <w:r>
-        <w:rPr>
-          <w:sz w:val="18"/>
-        </w:rPr>
-        <w:t>19. Quelle actrice a joué le rôle de Cléopâtre dans le film "Cléopâtre" de 1963 ?</w:t>
-      </w:r>
-    </w:p>
-    <w:p>
-      <w:pPr>
-        <w:pStyle w:val="ListBullet"/>
-        <w:spacing w:line="240" w:before="2" w:after="2"/>
-      </w:pPr>
-      <w:r>
-        <w:rPr>
-          <w:sz w:val="18"/>
-        </w:rPr>
-        <w:t>a. Audrey Hepburn</w:t>
-      </w:r>
-    </w:p>
-    <w:p>
-      <w:pPr>
-        <w:pStyle w:val="ListBullet"/>
-        <w:spacing w:line="240" w:before="2" w:after="2"/>
-      </w:pPr>
-      <w:r>
-        <w:rPr>
-          <w:sz w:val="18"/>
-        </w:rPr>
-        <w:t>b. Elizabeth Taylor</w:t>
-      </w:r>
-    </w:p>
-    <w:p>
-      <w:pPr>
-        <w:pStyle w:val="ListBullet"/>
-        <w:spacing w:line="240" w:before="2" w:after="2"/>
-      </w:pPr>
-      <w:r>
-        <w:rPr>
-          <w:sz w:val="18"/>
-        </w:rPr>
-        <w:t>c. Ava Gardner</w:t>
-      </w:r>
-    </w:p>
-    <w:p>
-      <w:pPr>
-        <w:pStyle w:val="ListBullet"/>
-        <w:spacing w:line="240" w:before="2" w:after="2"/>
-      </w:pPr>
-      <w:r>
-        <w:rPr>
-          <w:sz w:val="18"/>
-        </w:rPr>
-        <w:t>d. Sophia Loren</w:t>
-      </w:r>
-    </w:p>
-    <w:p/>
-    <w:p>
-      <w:pPr>
-        <w:spacing w:line="240" w:before="3" w:after="3"/>
-      </w:pPr>
-      <w:r>
-        <w:rPr>
-          <w:sz w:val="18"/>
-        </w:rPr>
-        <w:t>20. Quel film d'animation a remporté l'Oscar du meilleur film d'animation en 2021 ?</w:t>
-      </w:r>
-    </w:p>
-    <w:p>
-      <w:pPr>
-        <w:pStyle w:val="ListBullet"/>
-        <w:spacing w:line="240" w:before="2" w:after="2"/>
-      </w:pPr>
-      <w:r>
-        <w:rPr>
-          <w:sz w:val="18"/>
-        </w:rPr>
-        <w:t>a. "Les Mitchell contre les machines"</w:t>
-      </w:r>
-    </w:p>
-    <w:p>
-      <w:pPr>
-        <w:pStyle w:val="ListBullet"/>
-        <w:spacing w:line="240" w:before="2" w:after="2"/>
-      </w:pPr>
-      <w:r>
-        <w:rPr>
-          <w:sz w:val="18"/>
-        </w:rPr>
-        <w:t>b. "Soul"</w:t>
-      </w:r>
-    </w:p>
-    <w:p>
-      <w:pPr>
-        <w:pStyle w:val="ListBullet"/>
-        <w:spacing w:line="240" w:before="2" w:after="2"/>
-      </w:pPr>
-      <w:r>
-        <w:rPr>
-          <w:sz w:val="18"/>
-        </w:rPr>
-        <w:t>c. "En avant"</w:t>
-      </w:r>
-    </w:p>
-    <w:p>
-      <w:pPr>
-        <w:pStyle w:val="ListBullet"/>
-        <w:spacing w:line="240" w:before="2" w:after="2"/>
-      </w:pPr>
-      <w:r>
-        <w:rPr>
-          <w:sz w:val="18"/>
-        </w:rPr>
-        <w:t>d. "Soul"</w:t>
-      </w:r>
-    </w:p>
-    <w:p/>
     <w:tbl>
       <w:tblPr>
         <w:tblW w:type="auto" w:w="0"/>
+        <w:jc w:val="right"/>
         <w:tblLayout w:type="fixed"/>
         <w:tblLook w:firstColumn="1" w:firstRow="1" w:lastColumn="0" w:lastRow="0" w:noHBand="0" w:noVBand="1" w:val="04A0"/>
       </w:tblPr>
@@ -1249,7 +1248,7 @@
       <w:tr>
         <w:tc>
           <w:tcPr>
-            <w:tcW w:type="dxa" w:w="432"/>
+            <w:tcW w:type="dxa" w:w="360"/>
             <w:tcBorders>
               <w:top w:val="single" w:sz="4" w:space="0" w:color="000000"/>
               <w:left w:val="single" w:sz="4" w:space="0" w:color="000000"/>
@@ -1258,14 +1257,20 @@
             </w:tcBorders>
           </w:tcPr>
           <w:p>
+            <w:pPr>
+              <w:jc w:val="center"/>
+            </w:pPr>
             <w:r>
+              <w:rPr>
+                <w:sz w:val="18"/>
+              </w:rPr>
               <w:t>1</w:t>
             </w:r>
           </w:p>
         </w:tc>
         <w:tc>
           <w:tcPr>
-            <w:tcW w:type="dxa" w:w="432"/>
+            <w:tcW w:type="dxa" w:w="360"/>
             <w:tcBorders>
               <w:top w:val="single" w:sz="4" w:space="0" w:color="000000"/>
               <w:left w:val="single" w:sz="4" w:space="0" w:color="000000"/>
@@ -1274,14 +1279,20 @@
             </w:tcBorders>
           </w:tcPr>
           <w:p>
+            <w:pPr>
+              <w:jc w:val="center"/>
+            </w:pPr>
             <w:r>
+              <w:rPr>
+                <w:sz w:val="18"/>
+              </w:rPr>
               <w:t>2</w:t>
             </w:r>
           </w:p>
         </w:tc>
         <w:tc>
           <w:tcPr>
-            <w:tcW w:type="dxa" w:w="432"/>
+            <w:tcW w:type="dxa" w:w="360"/>
             <w:tcBorders>
               <w:top w:val="single" w:sz="4" w:space="0" w:color="000000"/>
               <w:left w:val="single" w:sz="4" w:space="0" w:color="000000"/>
@@ -1290,14 +1301,20 @@
             </w:tcBorders>
           </w:tcPr>
           <w:p>
+            <w:pPr>
+              <w:jc w:val="center"/>
+            </w:pPr>
             <w:r>
+              <w:rPr>
+                <w:sz w:val="18"/>
+              </w:rPr>
               <w:t>3</w:t>
             </w:r>
           </w:p>
         </w:tc>
         <w:tc>
           <w:tcPr>
-            <w:tcW w:type="dxa" w:w="432"/>
+            <w:tcW w:type="dxa" w:w="360"/>
             <w:tcBorders>
               <w:top w:val="single" w:sz="4" w:space="0" w:color="000000"/>
               <w:left w:val="single" w:sz="4" w:space="0" w:color="000000"/>
@@ -1306,14 +1323,20 @@
             </w:tcBorders>
           </w:tcPr>
           <w:p>
+            <w:pPr>
+              <w:jc w:val="center"/>
+            </w:pPr>
             <w:r>
+              <w:rPr>
+                <w:sz w:val="18"/>
+              </w:rPr>
               <w:t>4</w:t>
             </w:r>
           </w:p>
         </w:tc>
         <w:tc>
           <w:tcPr>
-            <w:tcW w:type="dxa" w:w="432"/>
+            <w:tcW w:type="dxa" w:w="360"/>
             <w:tcBorders>
               <w:top w:val="single" w:sz="4" w:space="0" w:color="000000"/>
               <w:left w:val="single" w:sz="4" w:space="0" w:color="000000"/>
@@ -1322,14 +1345,20 @@
             </w:tcBorders>
           </w:tcPr>
           <w:p>
+            <w:pPr>
+              <w:jc w:val="center"/>
+            </w:pPr>
             <w:r>
+              <w:rPr>
+                <w:sz w:val="18"/>
+              </w:rPr>
               <w:t>5</w:t>
             </w:r>
           </w:p>
         </w:tc>
         <w:tc>
           <w:tcPr>
-            <w:tcW w:type="dxa" w:w="432"/>
+            <w:tcW w:type="dxa" w:w="360"/>
             <w:tcBorders>
               <w:top w:val="single" w:sz="4" w:space="0" w:color="000000"/>
               <w:left w:val="single" w:sz="4" w:space="0" w:color="000000"/>
@@ -1338,14 +1367,20 @@
             </w:tcBorders>
           </w:tcPr>
           <w:p>
+            <w:pPr>
+              <w:jc w:val="center"/>
+            </w:pPr>
             <w:r>
+              <w:rPr>
+                <w:sz w:val="18"/>
+              </w:rPr>
               <w:t>6</w:t>
             </w:r>
           </w:p>
         </w:tc>
         <w:tc>
           <w:tcPr>
-            <w:tcW w:type="dxa" w:w="432"/>
+            <w:tcW w:type="dxa" w:w="360"/>
             <w:tcBorders>
               <w:top w:val="single" w:sz="4" w:space="0" w:color="000000"/>
               <w:left w:val="single" w:sz="4" w:space="0" w:color="000000"/>
@@ -1354,14 +1389,20 @@
             </w:tcBorders>
           </w:tcPr>
           <w:p>
+            <w:pPr>
+              <w:jc w:val="center"/>
+            </w:pPr>
             <w:r>
+              <w:rPr>
+                <w:sz w:val="18"/>
+              </w:rPr>
               <w:t>7</w:t>
             </w:r>
           </w:p>
         </w:tc>
         <w:tc>
           <w:tcPr>
-            <w:tcW w:type="dxa" w:w="432"/>
+            <w:tcW w:type="dxa" w:w="360"/>
             <w:tcBorders>
               <w:top w:val="single" w:sz="4" w:space="0" w:color="000000"/>
               <w:left w:val="single" w:sz="4" w:space="0" w:color="000000"/>
@@ -1370,14 +1411,20 @@
             </w:tcBorders>
           </w:tcPr>
           <w:p>
+            <w:pPr>
+              <w:jc w:val="center"/>
+            </w:pPr>
             <w:r>
+              <w:rPr>
+                <w:sz w:val="18"/>
+              </w:rPr>
               <w:t>8</w:t>
             </w:r>
           </w:p>
         </w:tc>
         <w:tc>
           <w:tcPr>
-            <w:tcW w:type="dxa" w:w="432"/>
+            <w:tcW w:type="dxa" w:w="360"/>
             <w:tcBorders>
               <w:top w:val="single" w:sz="4" w:space="0" w:color="000000"/>
               <w:left w:val="single" w:sz="4" w:space="0" w:color="000000"/>
@@ -1386,14 +1433,20 @@
             </w:tcBorders>
           </w:tcPr>
           <w:p>
+            <w:pPr>
+              <w:jc w:val="center"/>
+            </w:pPr>
             <w:r>
+              <w:rPr>
+                <w:sz w:val="18"/>
+              </w:rPr>
               <w:t>9</w:t>
             </w:r>
           </w:p>
         </w:tc>
         <w:tc>
           <w:tcPr>
-            <w:tcW w:type="dxa" w:w="432"/>
+            <w:tcW w:type="dxa" w:w="360"/>
             <w:tcBorders>
               <w:top w:val="single" w:sz="4" w:space="0" w:color="000000"/>
               <w:left w:val="single" w:sz="4" w:space="0" w:color="000000"/>
@@ -1402,14 +1455,20 @@
             </w:tcBorders>
           </w:tcPr>
           <w:p>
+            <w:pPr>
+              <w:jc w:val="center"/>
+            </w:pPr>
             <w:r>
+              <w:rPr>
+                <w:sz w:val="18"/>
+              </w:rPr>
               <w:t>10</w:t>
             </w:r>
           </w:p>
         </w:tc>
         <w:tc>
           <w:tcPr>
-            <w:tcW w:type="dxa" w:w="432"/>
+            <w:tcW w:type="dxa" w:w="360"/>
             <w:tcBorders>
               <w:top w:val="single" w:sz="4" w:space="0" w:color="000000"/>
               <w:left w:val="single" w:sz="4" w:space="0" w:color="000000"/>
@@ -1418,14 +1477,20 @@
             </w:tcBorders>
           </w:tcPr>
           <w:p>
+            <w:pPr>
+              <w:jc w:val="center"/>
+            </w:pPr>
             <w:r>
+              <w:rPr>
+                <w:sz w:val="18"/>
+              </w:rPr>
               <w:t>11</w:t>
             </w:r>
           </w:p>
         </w:tc>
         <w:tc>
           <w:tcPr>
-            <w:tcW w:type="dxa" w:w="432"/>
+            <w:tcW w:type="dxa" w:w="360"/>
             <w:tcBorders>
               <w:top w:val="single" w:sz="4" w:space="0" w:color="000000"/>
               <w:left w:val="single" w:sz="4" w:space="0" w:color="000000"/>
@@ -1434,14 +1499,20 @@
             </w:tcBorders>
           </w:tcPr>
           <w:p>
+            <w:pPr>
+              <w:jc w:val="center"/>
+            </w:pPr>
             <w:r>
+              <w:rPr>
+                <w:sz w:val="18"/>
+              </w:rPr>
               <w:t>12</w:t>
             </w:r>
           </w:p>
         </w:tc>
         <w:tc>
           <w:tcPr>
-            <w:tcW w:type="dxa" w:w="432"/>
+            <w:tcW w:type="dxa" w:w="360"/>
             <w:tcBorders>
               <w:top w:val="single" w:sz="4" w:space="0" w:color="000000"/>
               <w:left w:val="single" w:sz="4" w:space="0" w:color="000000"/>
@@ -1450,14 +1521,20 @@
             </w:tcBorders>
           </w:tcPr>
           <w:p>
+            <w:pPr>
+              <w:jc w:val="center"/>
+            </w:pPr>
             <w:r>
+              <w:rPr>
+                <w:sz w:val="18"/>
+              </w:rPr>
               <w:t>13</w:t>
             </w:r>
           </w:p>
         </w:tc>
         <w:tc>
           <w:tcPr>
-            <w:tcW w:type="dxa" w:w="432"/>
+            <w:tcW w:type="dxa" w:w="360"/>
             <w:tcBorders>
               <w:top w:val="single" w:sz="4" w:space="0" w:color="000000"/>
               <w:left w:val="single" w:sz="4" w:space="0" w:color="000000"/>
@@ -1466,14 +1543,20 @@
             </w:tcBorders>
           </w:tcPr>
           <w:p>
+            <w:pPr>
+              <w:jc w:val="center"/>
+            </w:pPr>
             <w:r>
+              <w:rPr>
+                <w:sz w:val="18"/>
+              </w:rPr>
               <w:t>14</w:t>
             </w:r>
           </w:p>
         </w:tc>
         <w:tc>
           <w:tcPr>
-            <w:tcW w:type="dxa" w:w="432"/>
+            <w:tcW w:type="dxa" w:w="360"/>
             <w:tcBorders>
               <w:top w:val="single" w:sz="4" w:space="0" w:color="000000"/>
               <w:left w:val="single" w:sz="4" w:space="0" w:color="000000"/>
@@ -1482,14 +1565,20 @@
             </w:tcBorders>
           </w:tcPr>
           <w:p>
+            <w:pPr>
+              <w:jc w:val="center"/>
+            </w:pPr>
             <w:r>
+              <w:rPr>
+                <w:sz w:val="18"/>
+              </w:rPr>
               <w:t>15</w:t>
             </w:r>
           </w:p>
         </w:tc>
         <w:tc>
           <w:tcPr>
-            <w:tcW w:type="dxa" w:w="432"/>
+            <w:tcW w:type="dxa" w:w="360"/>
             <w:tcBorders>
               <w:top w:val="single" w:sz="4" w:space="0" w:color="000000"/>
               <w:left w:val="single" w:sz="4" w:space="0" w:color="000000"/>
@@ -1498,14 +1587,20 @@
             </w:tcBorders>
           </w:tcPr>
           <w:p>
+            <w:pPr>
+              <w:jc w:val="center"/>
+            </w:pPr>
             <w:r>
+              <w:rPr>
+                <w:sz w:val="18"/>
+              </w:rPr>
               <w:t>16</w:t>
             </w:r>
           </w:p>
         </w:tc>
         <w:tc>
           <w:tcPr>
-            <w:tcW w:type="dxa" w:w="432"/>
+            <w:tcW w:type="dxa" w:w="360"/>
             <w:tcBorders>
               <w:top w:val="single" w:sz="4" w:space="0" w:color="000000"/>
               <w:left w:val="single" w:sz="4" w:space="0" w:color="000000"/>
@@ -1514,14 +1609,20 @@
             </w:tcBorders>
           </w:tcPr>
           <w:p>
+            <w:pPr>
+              <w:jc w:val="center"/>
+            </w:pPr>
             <w:r>
+              <w:rPr>
+                <w:sz w:val="18"/>
+              </w:rPr>
               <w:t>17</w:t>
             </w:r>
           </w:p>
         </w:tc>
         <w:tc>
           <w:tcPr>
-            <w:tcW w:type="dxa" w:w="432"/>
+            <w:tcW w:type="dxa" w:w="360"/>
             <w:tcBorders>
               <w:top w:val="single" w:sz="4" w:space="0" w:color="000000"/>
               <w:left w:val="single" w:sz="4" w:space="0" w:color="000000"/>
@@ -1530,14 +1631,20 @@
             </w:tcBorders>
           </w:tcPr>
           <w:p>
+            <w:pPr>
+              <w:jc w:val="center"/>
+            </w:pPr>
             <w:r>
+              <w:rPr>
+                <w:sz w:val="18"/>
+              </w:rPr>
               <w:t>18</w:t>
             </w:r>
           </w:p>
         </w:tc>
         <w:tc>
           <w:tcPr>
-            <w:tcW w:type="dxa" w:w="432"/>
+            <w:tcW w:type="dxa" w:w="360"/>
             <w:tcBorders>
               <w:top w:val="single" w:sz="4" w:space="0" w:color="000000"/>
               <w:left w:val="single" w:sz="4" w:space="0" w:color="000000"/>
@@ -1546,14 +1653,20 @@
             </w:tcBorders>
           </w:tcPr>
           <w:p>
+            <w:pPr>
+              <w:jc w:val="center"/>
+            </w:pPr>
             <w:r>
+              <w:rPr>
+                <w:sz w:val="18"/>
+              </w:rPr>
               <w:t>19</w:t>
             </w:r>
           </w:p>
         </w:tc>
         <w:tc>
           <w:tcPr>
-            <w:tcW w:type="dxa" w:w="432"/>
+            <w:tcW w:type="dxa" w:w="360"/>
             <w:tcBorders>
               <w:top w:val="single" w:sz="4" w:space="0" w:color="000000"/>
               <w:left w:val="single" w:sz="4" w:space="0" w:color="000000"/>
@@ -1562,7 +1675,13 @@
             </w:tcBorders>
           </w:tcPr>
           <w:p>
+            <w:pPr>
+              <w:jc w:val="center"/>
+            </w:pPr>
             <w:r>
+              <w:rPr>
+                <w:sz w:val="18"/>
+              </w:rPr>
               <w:t>20</w:t>
             </w:r>
           </w:p>
@@ -1571,7 +1690,7 @@
       <w:tr>
         <w:tc>
           <w:tcPr>
-            <w:tcW w:type="dxa" w:w="432"/>
+            <w:tcW w:type="dxa" w:w="360"/>
             <w:tcBorders>
               <w:top w:val="single" w:sz="4" w:space="0" w:color="000000"/>
               <w:left w:val="single" w:sz="4" w:space="0" w:color="000000"/>
@@ -1587,7 +1706,7 @@
         </w:tc>
         <w:tc>
           <w:tcPr>
-            <w:tcW w:type="dxa" w:w="432"/>
+            <w:tcW w:type="dxa" w:w="360"/>
             <w:tcBorders>
               <w:top w:val="single" w:sz="4" w:space="0" w:color="000000"/>
               <w:left w:val="single" w:sz="4" w:space="0" w:color="000000"/>
@@ -1603,7 +1722,7 @@
         </w:tc>
         <w:tc>
           <w:tcPr>
-            <w:tcW w:type="dxa" w:w="432"/>
+            <w:tcW w:type="dxa" w:w="360"/>
             <w:tcBorders>
               <w:top w:val="single" w:sz="4" w:space="0" w:color="000000"/>
               <w:left w:val="single" w:sz="4" w:space="0" w:color="000000"/>
@@ -1619,7 +1738,7 @@
         </w:tc>
         <w:tc>
           <w:tcPr>
-            <w:tcW w:type="dxa" w:w="432"/>
+            <w:tcW w:type="dxa" w:w="360"/>
             <w:tcBorders>
               <w:top w:val="single" w:sz="4" w:space="0" w:color="000000"/>
               <w:left w:val="single" w:sz="4" w:space="0" w:color="000000"/>
@@ -1635,7 +1754,7 @@
         </w:tc>
         <w:tc>
           <w:tcPr>
-            <w:tcW w:type="dxa" w:w="432"/>
+            <w:tcW w:type="dxa" w:w="360"/>
             <w:tcBorders>
               <w:top w:val="single" w:sz="4" w:space="0" w:color="000000"/>
               <w:left w:val="single" w:sz="4" w:space="0" w:color="000000"/>
@@ -1651,7 +1770,7 @@
         </w:tc>
         <w:tc>
           <w:tcPr>
-            <w:tcW w:type="dxa" w:w="432"/>
+            <w:tcW w:type="dxa" w:w="360"/>
             <w:tcBorders>
               <w:top w:val="single" w:sz="4" w:space="0" w:color="000000"/>
               <w:left w:val="single" w:sz="4" w:space="0" w:color="000000"/>
@@ -1667,7 +1786,7 @@
         </w:tc>
         <w:tc>
           <w:tcPr>
-            <w:tcW w:type="dxa" w:w="432"/>
+            <w:tcW w:type="dxa" w:w="360"/>
             <w:tcBorders>
               <w:top w:val="single" w:sz="4" w:space="0" w:color="000000"/>
               <w:left w:val="single" w:sz="4" w:space="0" w:color="000000"/>
@@ -1683,7 +1802,7 @@
         </w:tc>
         <w:tc>
           <w:tcPr>
-            <w:tcW w:type="dxa" w:w="432"/>
+            <w:tcW w:type="dxa" w:w="360"/>
             <w:tcBorders>
               <w:top w:val="single" w:sz="4" w:space="0" w:color="000000"/>
               <w:left w:val="single" w:sz="4" w:space="0" w:color="000000"/>
@@ -1699,7 +1818,7 @@
         </w:tc>
         <w:tc>
           <w:tcPr>
-            <w:tcW w:type="dxa" w:w="432"/>
+            <w:tcW w:type="dxa" w:w="360"/>
             <w:tcBorders>
               <w:top w:val="single" w:sz="4" w:space="0" w:color="000000"/>
               <w:left w:val="single" w:sz="4" w:space="0" w:color="000000"/>
@@ -1715,7 +1834,7 @@
         </w:tc>
         <w:tc>
           <w:tcPr>
-            <w:tcW w:type="dxa" w:w="432"/>
+            <w:tcW w:type="dxa" w:w="360"/>
             <w:tcBorders>
               <w:top w:val="single" w:sz="4" w:space="0" w:color="000000"/>
               <w:left w:val="single" w:sz="4" w:space="0" w:color="000000"/>
@@ -1731,7 +1850,7 @@
         </w:tc>
         <w:tc>
           <w:tcPr>
-            <w:tcW w:type="dxa" w:w="432"/>
+            <w:tcW w:type="dxa" w:w="360"/>
             <w:tcBorders>
               <w:top w:val="single" w:sz="4" w:space="0" w:color="000000"/>
               <w:left w:val="single" w:sz="4" w:space="0" w:color="000000"/>
@@ -1747,7 +1866,7 @@
         </w:tc>
         <w:tc>
           <w:tcPr>
-            <w:tcW w:type="dxa" w:w="432"/>
+            <w:tcW w:type="dxa" w:w="360"/>
             <w:tcBorders>
               <w:top w:val="single" w:sz="4" w:space="0" w:color="000000"/>
               <w:left w:val="single" w:sz="4" w:space="0" w:color="000000"/>
@@ -1763,7 +1882,7 @@
         </w:tc>
         <w:tc>
           <w:tcPr>
-            <w:tcW w:type="dxa" w:w="432"/>
+            <w:tcW w:type="dxa" w:w="360"/>
             <w:tcBorders>
               <w:top w:val="single" w:sz="4" w:space="0" w:color="000000"/>
               <w:left w:val="single" w:sz="4" w:space="0" w:color="000000"/>
@@ -1779,7 +1898,7 @@
         </w:tc>
         <w:tc>
           <w:tcPr>
-            <w:tcW w:type="dxa" w:w="432"/>
+            <w:tcW w:type="dxa" w:w="360"/>
             <w:tcBorders>
               <w:top w:val="single" w:sz="4" w:space="0" w:color="000000"/>
               <w:left w:val="single" w:sz="4" w:space="0" w:color="000000"/>
@@ -1795,7 +1914,7 @@
         </w:tc>
         <w:tc>
           <w:tcPr>
-            <w:tcW w:type="dxa" w:w="432"/>
+            <w:tcW w:type="dxa" w:w="360"/>
             <w:tcBorders>
               <w:top w:val="single" w:sz="4" w:space="0" w:color="000000"/>
               <w:left w:val="single" w:sz="4" w:space="0" w:color="000000"/>
@@ -1811,7 +1930,7 @@
         </w:tc>
         <w:tc>
           <w:tcPr>
-            <w:tcW w:type="dxa" w:w="432"/>
+            <w:tcW w:type="dxa" w:w="360"/>
             <w:tcBorders>
               <w:top w:val="single" w:sz="4" w:space="0" w:color="000000"/>
               <w:left w:val="single" w:sz="4" w:space="0" w:color="000000"/>
@@ -1827,7 +1946,7 @@
         </w:tc>
         <w:tc>
           <w:tcPr>
-            <w:tcW w:type="dxa" w:w="432"/>
+            <w:tcW w:type="dxa" w:w="360"/>
             <w:tcBorders>
               <w:top w:val="single" w:sz="4" w:space="0" w:color="000000"/>
               <w:left w:val="single" w:sz="4" w:space="0" w:color="000000"/>
@@ -1843,7 +1962,7 @@
         </w:tc>
         <w:tc>
           <w:tcPr>
-            <w:tcW w:type="dxa" w:w="432"/>
+            <w:tcW w:type="dxa" w:w="360"/>
             <w:tcBorders>
               <w:top w:val="single" w:sz="4" w:space="0" w:color="000000"/>
               <w:left w:val="single" w:sz="4" w:space="0" w:color="000000"/>
@@ -1859,7 +1978,7 @@
         </w:tc>
         <w:tc>
           <w:tcPr>
-            <w:tcW w:type="dxa" w:w="432"/>
+            <w:tcW w:type="dxa" w:w="360"/>
             <w:tcBorders>
               <w:top w:val="single" w:sz="4" w:space="0" w:color="000000"/>
               <w:left w:val="single" w:sz="4" w:space="0" w:color="000000"/>
@@ -1875,7 +1994,7 @@
         </w:tc>
         <w:tc>
           <w:tcPr>
-            <w:tcW w:type="dxa" w:w="432"/>
+            <w:tcW w:type="dxa" w:w="360"/>
             <w:tcBorders>
               <w:top w:val="single" w:sz="4" w:space="0" w:color="000000"/>
               <w:left w:val="single" w:sz="4" w:space="0" w:color="000000"/>
@@ -1891,18 +2010,7 @@
         </w:tc>
       </w:tr>
     </w:tbl>
-    <w:p>
-      <w:r>
-        <w:br/>
-        <w:br/>
-        <w:br/>
-      </w:r>
-    </w:p>
-    <w:p>
-      <w:r>
-        <w:t xml:space="preserve"> </w:t>
-      </w:r>
-    </w:p>
+    <w:p/>
     <w:sectPr>
       <w:pgSz w:w="15840" w:h="12240" w:orient="landscape"/>
       <w:pgMar w:top="720" w:right="720" w:bottom="720" w:left="720" w:header="720" w:footer="720" w:gutter="0"/>

</xml_diff>